<commit_message>
Introduced automatic calibration of lobe separation and aperture radius parameters
</commit_message>
<xml_diff>
--- a/USER GUIDE.docx
+++ b/USER GUIDE.docx
@@ -74,55 +74,17 @@
       <w:r>
         <w:t xml:space="preserve">Make sure that you also run </w:t>
       </w:r>
-      <w:proofErr w:type="spellStart"/>
-      <w:r>
-        <w:rPr>
-          <w:rStyle w:val="CodeChar"/>
-        </w:rPr>
-        <w:t>conda</w:t>
-      </w:r>
-      <w:proofErr w:type="spellEnd"/>
-      <w:r>
-        <w:rPr>
-          <w:rStyle w:val="CodeChar"/>
-        </w:rPr>
-        <w:t xml:space="preserve"> install -c </w:t>
-      </w:r>
-      <w:proofErr w:type="spellStart"/>
-      <w:r>
-        <w:rPr>
-          <w:rStyle w:val="CodeChar"/>
-        </w:rPr>
-        <w:t>conda</w:t>
-      </w:r>
-      <w:proofErr w:type="spellEnd"/>
-      <w:r>
-        <w:rPr>
-          <w:rStyle w:val="CodeChar"/>
-        </w:rPr>
-        <w:t xml:space="preserve">-forge </w:t>
-      </w:r>
-      <w:proofErr w:type="spellStart"/>
-      <w:r>
-        <w:rPr>
-          <w:rStyle w:val="CodeChar"/>
-        </w:rPr>
-        <w:t>pyfftw</w:t>
-      </w:r>
-      <w:proofErr w:type="spellEnd"/>
+      <w:r>
+        <w:rPr>
+          <w:rStyle w:val="CodeChar"/>
+        </w:rPr>
+        <w:t>conda install -c conda-forge pyfftw</w:t>
+      </w:r>
       <w:r>
         <w:t xml:space="preserve"> in the</w:t>
       </w:r>
       <w:r>
-        <w:t xml:space="preserve"> Anaconda Prompt to install the </w:t>
-      </w:r>
-      <w:proofErr w:type="spellStart"/>
-      <w:r>
-        <w:t>pyfftw</w:t>
-      </w:r>
-      <w:proofErr w:type="spellEnd"/>
-      <w:r>
-        <w:t>. All other necessary packages are installed with the base version of Anaconda.</w:t>
+        <w:t xml:space="preserve"> Anaconda Prompt to install the pyfftw. All other necessary packages are installed with the base version of Anaconda.</w:t>
       </w:r>
     </w:p>
     <w:p>
@@ -171,14 +133,12 @@
       <w:r>
         <w:t xml:space="preserve"> folder in the KNOT directory (additionally, create the folder if it is not present.) We will refer to the experimental data filename as </w:t>
       </w:r>
-      <w:proofErr w:type="spellStart"/>
       <w:r>
         <w:rPr>
           <w:rStyle w:val="CodeChar"/>
         </w:rPr>
         <w:t>CODE_EXP.tif</w:t>
       </w:r>
-      <w:proofErr w:type="spellEnd"/>
       <w:r>
         <w:t>.</w:t>
       </w:r>
@@ -228,21 +188,7 @@
         <w:rPr>
           <w:rStyle w:val="CodeChar"/>
         </w:rPr>
-        <w:t>[‘</w:t>
-      </w:r>
-      <w:proofErr w:type="spellStart"/>
-      <w:r>
-        <w:rPr>
-          <w:rStyle w:val="CodeChar"/>
-        </w:rPr>
-        <w:t>CODE_EXP.tif</w:t>
-      </w:r>
-      <w:proofErr w:type="spellEnd"/>
-      <w:r>
-        <w:rPr>
-          <w:rStyle w:val="CodeChar"/>
-        </w:rPr>
-        <w:t>’]</w:t>
+        <w:t>[‘CODE_EXP.tif’]</w:t>
       </w:r>
       <w:r>
         <w:t xml:space="preserve"> (or comment out the second assignment to use all files in the </w:t>
@@ -268,13 +214,8 @@
         </w:numPr>
       </w:pPr>
       <w:r>
-        <w:t xml:space="preserve">Identify a prominent emitter in your </w:t>
-      </w:r>
-      <w:proofErr w:type="gramStart"/>
-      <w:r>
-        <w:t>data</w:t>
-      </w:r>
-      <w:proofErr w:type="gramEnd"/>
+        <w:t>Identify a prominent emitter in your data</w:t>
+      </w:r>
     </w:p>
     <w:p/>
     <w:p/>
@@ -2866,14 +2807,9 @@
       <w:bookmarkStart w:id="3" w:name="_Toc66284518"/>
       <w:r>
         <w:lastRenderedPageBreak/>
-        <w:t xml:space="preserve">Part 0: Installing Python and relevant </w:t>
-      </w:r>
-      <w:proofErr w:type="gramStart"/>
-      <w:r>
-        <w:t>packages</w:t>
+        <w:t>Part 0: Installing Python and relevant packages</w:t>
       </w:r>
       <w:bookmarkEnd w:id="3"/>
-      <w:proofErr w:type="gramEnd"/>
     </w:p>
     <w:p>
       <w:r>
@@ -2906,13 +2842,8 @@
         <w:t>do not</w:t>
       </w:r>
       <w:r>
-        <w:t xml:space="preserve"> have python installed on your </w:t>
-      </w:r>
-      <w:proofErr w:type="gramStart"/>
-      <w:r>
-        <w:t>computer</w:t>
-      </w:r>
-      <w:proofErr w:type="gramEnd"/>
+        <w:t xml:space="preserve"> have python installed on your computer</w:t>
+      </w:r>
     </w:p>
     <w:p>
       <w:pPr>
@@ -2934,13 +2865,8 @@
         <w:t>do not</w:t>
       </w:r>
       <w:r>
-        <w:t xml:space="preserve"> have anaconda for python installed on your </w:t>
-      </w:r>
-      <w:proofErr w:type="gramStart"/>
-      <w:r>
-        <w:t>computer</w:t>
-      </w:r>
-      <w:proofErr w:type="gramEnd"/>
+        <w:t xml:space="preserve"> have anaconda for python installed on your computer</w:t>
+      </w:r>
     </w:p>
     <w:p>
       <w:pPr>
@@ -2952,13 +2878,8 @@
         <w:jc w:val="left"/>
       </w:pPr>
       <w:r>
-        <w:t xml:space="preserve">You have a stable internet </w:t>
-      </w:r>
-      <w:proofErr w:type="gramStart"/>
-      <w:r>
-        <w:t>connection</w:t>
-      </w:r>
-      <w:proofErr w:type="gramEnd"/>
+        <w:t>You have a stable internet connection</w:t>
+      </w:r>
     </w:p>
     <w:p>
       <w:r>
@@ -3241,11 +3162,9 @@
         </w:numPr>
         <w:jc w:val="left"/>
       </w:pPr>
-      <w:proofErr w:type="spellStart"/>
       <w:r>
         <w:t>numpy</w:t>
       </w:r>
-      <w:proofErr w:type="spellEnd"/>
       <w:r>
         <w:tab/>
         <w:t>(</w:t>
@@ -3270,11 +3189,9 @@
         </w:numPr>
         <w:jc w:val="left"/>
       </w:pPr>
-      <w:proofErr w:type="spellStart"/>
       <w:r>
         <w:t>imageio</w:t>
       </w:r>
-      <w:proofErr w:type="spellEnd"/>
       <w:r>
         <w:tab/>
         <w:t>(</w:t>
@@ -3299,11 +3216,9 @@
         </w:numPr>
         <w:jc w:val="left"/>
       </w:pPr>
-      <w:proofErr w:type="spellStart"/>
       <w:r>
         <w:t>scipy</w:t>
       </w:r>
-      <w:proofErr w:type="spellEnd"/>
       <w:r>
         <w:tab/>
       </w:r>
@@ -3358,11 +3273,9 @@
         </w:numPr>
         <w:jc w:val="left"/>
       </w:pPr>
-      <w:proofErr w:type="spellStart"/>
       <w:r>
         <w:t>pyfftw</w:t>
       </w:r>
-      <w:proofErr w:type="spellEnd"/>
       <w:r>
         <w:tab/>
       </w:r>
@@ -3399,15 +3312,7 @@
         <w:t>Not Installed</w:t>
       </w:r>
       <w:r>
-        <w:t xml:space="preserve"> and use the search bar to locate these packages and install them. However, the one package you will be unable to install is the </w:t>
-      </w:r>
-      <w:proofErr w:type="spellStart"/>
-      <w:r>
-        <w:t>pyfftw</w:t>
-      </w:r>
-      <w:proofErr w:type="spellEnd"/>
-      <w:r>
-        <w:t xml:space="preserve"> package. For this package, you will need to open </w:t>
+        <w:t xml:space="preserve"> and use the search bar to locate these packages and install them. However, the one package you will be unable to install is the pyfftw package. For this package, you will need to open </w:t>
       </w:r>
       <w:r>
         <w:rPr>
@@ -3417,44 +3322,16 @@
         <w:t>Anaconda Prompt</w:t>
       </w:r>
       <w:r>
-        <w:t xml:space="preserve"> likely using administrator privileges. In the command prompt, input the following command and install </w:t>
-      </w:r>
-      <w:proofErr w:type="spellStart"/>
-      <w:r>
-        <w:t>pyfftw</w:t>
-      </w:r>
-      <w:proofErr w:type="spellEnd"/>
-      <w:r>
-        <w:t>:</w:t>
+        <w:t xml:space="preserve"> likely using administrator privileges. In the command prompt, input the following command and install pyfftw:</w:t>
       </w:r>
     </w:p>
     <w:p>
       <w:pPr>
         <w:pStyle w:val="Code"/>
       </w:pPr>
-      <w:proofErr w:type="spellStart"/>
-      <w:r>
-        <w:t>conda</w:t>
-      </w:r>
-      <w:proofErr w:type="spellEnd"/>
-      <w:r>
-        <w:t xml:space="preserve"> install -c </w:t>
-      </w:r>
-      <w:proofErr w:type="spellStart"/>
-      <w:r>
-        <w:t>conda</w:t>
-      </w:r>
-      <w:proofErr w:type="spellEnd"/>
-      <w:r>
-        <w:t xml:space="preserve">-forge </w:t>
-      </w:r>
-      <w:proofErr w:type="spellStart"/>
-      <w:proofErr w:type="gramStart"/>
-      <w:r>
-        <w:t>pyfftw</w:t>
-      </w:r>
-      <w:proofErr w:type="spellEnd"/>
-      <w:proofErr w:type="gramEnd"/>
+      <w:r>
+        <w:t>conda install -c conda-forge pyfftw</w:t>
+      </w:r>
     </w:p>
     <w:p>
       <w:r>
@@ -3536,15 +3413,7 @@
     </w:p>
     <w:p>
       <w:r>
-        <w:t xml:space="preserve">Once you are finished installing </w:t>
-      </w:r>
-      <w:proofErr w:type="spellStart"/>
-      <w:r>
-        <w:t>pyfftw</w:t>
-      </w:r>
-      <w:proofErr w:type="spellEnd"/>
-      <w:r>
-        <w:t xml:space="preserve">, you may close </w:t>
+        <w:t xml:space="preserve">Once you are finished installing pyfftw, you may close </w:t>
       </w:r>
       <w:r>
         <w:rPr>
@@ -3739,83 +3608,17 @@
         <w:t>It may be wise to additionally read their tutorial when you have the time.</w:t>
       </w:r>
     </w:p>
-    <w:p/>
-    <w:p>
-      <w:r>
-        <w:t xml:space="preserve">To get started with this guide, </w:t>
-      </w:r>
-      <w:r>
-        <w:t>open</w:t>
-      </w:r>
-      <w:r>
-        <w:rPr>
-          <w:rStyle w:val="CodeChar"/>
-        </w:rPr>
-        <w:t>crop.py</w:t>
-      </w:r>
-      <w:r>
-        <w:t xml:space="preserve">, </w:t>
-      </w:r>
-      <w:r>
-        <w:rPr>
-          <w:rStyle w:val="CodeChar"/>
-        </w:rPr>
-        <w:t>main.py</w:t>
-      </w:r>
-      <w:r>
-        <w:t xml:space="preserve">, </w:t>
-      </w:r>
-      <w:r>
-        <w:rPr>
-          <w:rStyle w:val="CodeChar"/>
-        </w:rPr>
-        <w:t>simulate.py</w:t>
-      </w:r>
-      <w:r>
-        <w:t xml:space="preserve">, and </w:t>
-      </w:r>
-      <w:r>
-        <w:rPr>
-          <w:rStyle w:val="CodeChar"/>
-        </w:rPr>
-        <w:t>USER.py</w:t>
-      </w:r>
-      <w:r>
-        <w:t xml:space="preserve"> in the Spyder editor and proceed to the next section.</w:t>
-      </w:r>
-    </w:p>
-    <w:p/>
     <w:p>
       <w:pPr>
         <w:pStyle w:val="Heading2"/>
       </w:pPr>
-      <w:bookmarkStart w:id="4" w:name="_Toc66284519"/>
-      <w:r>
-        <w:t>Setting up the data folders</w:t>
-      </w:r>
-      <w:bookmarkEnd w:id="4"/>
-    </w:p>
-    <w:p>
-      <w:r>
-        <w:t xml:space="preserve">KNOT relies on </w:t>
-      </w:r>
-      <w:r>
-        <w:t>knowing where data is stored to keep organized. Before using KNOT, ensure that the following folders are created in your KNOT directory</w:t>
-      </w:r>
-      <w:r>
-        <w:t xml:space="preserve"> (where </w:t>
-      </w:r>
-      <w:r>
-        <w:rPr>
-          <w:rStyle w:val="CodeChar"/>
-        </w:rPr>
-        <w:t>main.py</w:t>
-      </w:r>
-      <w:r>
-        <w:t xml:space="preserve"> is)</w:t>
-      </w:r>
-      <w:r>
-        <w:t>:</w:t>
+      <w:r>
+        <w:t>Setting up Spyder</w:t>
+      </w:r>
+    </w:p>
+    <w:p>
+      <w:r>
+        <w:t>Spyder has some default settings that can cause frustration when editing files or looking at visualizations. As such, the following steps should be taken:</w:t>
       </w:r>
     </w:p>
     <w:p>
@@ -3827,6 +3630,284 @@
         </w:numPr>
       </w:pPr>
       <w:r>
+        <w:t xml:space="preserve">Open up the </w:t>
+      </w:r>
+      <w:r>
+        <w:rPr>
+          <w:b/>
+          <w:bCs/>
+        </w:rPr>
+        <w:t>Tools</w:t>
+      </w:r>
+      <w:r>
+        <w:t xml:space="preserve"> menu and select </w:t>
+      </w:r>
+      <w:r>
+        <w:rPr>
+          <w:b/>
+          <w:bCs/>
+        </w:rPr>
+        <w:t>Preferences</w:t>
+      </w:r>
+      <w:r>
+        <w:rPr>
+          <w:b/>
+          <w:bCs/>
+        </w:rPr>
+        <w:t>.</w:t>
+      </w:r>
+    </w:p>
+    <w:p>
+      <w:pPr>
+        <w:pStyle w:val="ListParagraph"/>
+        <w:numPr>
+          <w:ilvl w:val="0"/>
+          <w:numId w:val="4"/>
+        </w:numPr>
+      </w:pPr>
+      <w:r>
+        <w:t xml:space="preserve">In the </w:t>
+      </w:r>
+      <w:r>
+        <w:rPr>
+          <w:b/>
+          <w:bCs/>
+        </w:rPr>
+        <w:t>Editor</w:t>
+      </w:r>
+      <w:r>
+        <w:t xml:space="preserve"> tab, open </w:t>
+      </w:r>
+      <w:r>
+        <w:rPr>
+          <w:b/>
+          <w:bCs/>
+        </w:rPr>
+        <w:t>Advanced settings</w:t>
+      </w:r>
+      <w:r>
+        <w:t xml:space="preserve"> and change the </w:t>
+      </w:r>
+      <w:r>
+        <w:rPr>
+          <w:b/>
+          <w:bCs/>
+        </w:rPr>
+        <w:t>Indentation characters</w:t>
+      </w:r>
+      <w:r>
+        <w:t xml:space="preserve"> from “4 spaces” to “Tabulations”. KNOT was created with tab-based indentation, and python will throw an error if it finds space-based indentation mixed in.</w:t>
+      </w:r>
+    </w:p>
+    <w:p>
+      <w:pPr>
+        <w:pStyle w:val="ListParagraph"/>
+        <w:jc w:val="center"/>
+      </w:pPr>
+      <w:r>
+        <w:rPr>
+          <w:noProof/>
+        </w:rPr>
+        <w:drawing>
+          <wp:inline distT="0" distB="0" distL="0" distR="0" wp14:anchorId="1D82E90C" wp14:editId="332A9DA0">
+            <wp:extent cx="3840480" cy="2274699"/>
+            <wp:effectExtent l="0" t="0" r="0" b="0"/>
+            <wp:docPr id="14" name="Picture 14"/>
+            <wp:cNvGraphicFramePr>
+              <a:graphicFrameLocks xmlns:a="http://schemas.openxmlformats.org/drawingml/2006/main" noChangeAspect="1"/>
+            </wp:cNvGraphicFramePr>
+            <a:graphic xmlns:a="http://schemas.openxmlformats.org/drawingml/2006/main">
+              <a:graphicData uri="http://schemas.openxmlformats.org/drawingml/2006/picture">
+                <pic:pic xmlns:pic="http://schemas.openxmlformats.org/drawingml/2006/picture">
+                  <pic:nvPicPr>
+                    <pic:cNvPr id="0" name="Picture 2"/>
+                    <pic:cNvPicPr>
+                      <a:picLocks noChangeAspect="1" noChangeArrowheads="1"/>
+                    </pic:cNvPicPr>
+                  </pic:nvPicPr>
+                  <pic:blipFill>
+                    <a:blip r:embed="rId18">
+                      <a:extLst>
+                        <a:ext uri="{28A0092B-C50C-407E-A947-70E740481C1C}">
+                          <a14:useLocalDpi xmlns:a14="http://schemas.microsoft.com/office/drawing/2010/main" val="0"/>
+                        </a:ext>
+                      </a:extLst>
+                    </a:blip>
+                    <a:srcRect/>
+                    <a:stretch>
+                      <a:fillRect/>
+                    </a:stretch>
+                  </pic:blipFill>
+                  <pic:spPr bwMode="auto">
+                    <a:xfrm>
+                      <a:off x="0" y="0"/>
+                      <a:ext cx="3840480" cy="2274699"/>
+                    </a:xfrm>
+                    <a:prstGeom prst="rect">
+                      <a:avLst/>
+                    </a:prstGeom>
+                    <a:noFill/>
+                    <a:ln>
+                      <a:noFill/>
+                    </a:ln>
+                  </pic:spPr>
+                </pic:pic>
+              </a:graphicData>
+            </a:graphic>
+          </wp:inline>
+        </w:drawing>
+      </w:r>
+    </w:p>
+    <w:p>
+      <w:pPr>
+        <w:pStyle w:val="ListParagraph"/>
+        <w:numPr>
+          <w:ilvl w:val="0"/>
+          <w:numId w:val="4"/>
+        </w:numPr>
+      </w:pPr>
+      <w:r>
+        <w:lastRenderedPageBreak/>
+        <w:t xml:space="preserve">In the </w:t>
+      </w:r>
+      <w:r>
+        <w:rPr>
+          <w:b/>
+          <w:bCs/>
+        </w:rPr>
+        <w:t>IPython console</w:t>
+      </w:r>
+      <w:r>
+        <w:t xml:space="preserve"> tab, open </w:t>
+      </w:r>
+      <w:r>
+        <w:rPr>
+          <w:b/>
+          <w:bCs/>
+        </w:rPr>
+        <w:t>Graphics</w:t>
+      </w:r>
+      <w:r>
+        <w:t xml:space="preserve"> and change the </w:t>
+      </w:r>
+      <w:r>
+        <w:rPr>
+          <w:b/>
+          <w:bCs/>
+        </w:rPr>
+        <w:t>Backend</w:t>
+      </w:r>
+      <w:r>
+        <w:t xml:space="preserve"> to “Automatic”. This allows Spyder to make figures in separate windows, which can be useful for calibration purposes. This can be reverted back</w:t>
+      </w:r>
+      <w:r>
+        <w:t xml:space="preserve"> to “Inline”</w:t>
+      </w:r>
+      <w:r>
+        <w:t xml:space="preserve"> later once calibration is finished if you prefer.</w:t>
+      </w:r>
+    </w:p>
+    <w:p>
+      <w:pPr>
+        <w:pStyle w:val="ListParagraph"/>
+        <w:jc w:val="center"/>
+      </w:pPr>
+      <w:r>
+        <w:rPr>
+          <w:noProof/>
+        </w:rPr>
+        <w:drawing>
+          <wp:inline distT="0" distB="0" distL="0" distR="0" wp14:anchorId="6939C64A" wp14:editId="05431460">
+            <wp:extent cx="3840480" cy="2299353"/>
+            <wp:effectExtent l="0" t="0" r="0" b="0"/>
+            <wp:docPr id="13" name="Picture 13"/>
+            <wp:cNvGraphicFramePr>
+              <a:graphicFrameLocks xmlns:a="http://schemas.openxmlformats.org/drawingml/2006/main" noChangeAspect="1"/>
+            </wp:cNvGraphicFramePr>
+            <a:graphic xmlns:a="http://schemas.openxmlformats.org/drawingml/2006/main">
+              <a:graphicData uri="http://schemas.openxmlformats.org/drawingml/2006/picture">
+                <pic:pic xmlns:pic="http://schemas.openxmlformats.org/drawingml/2006/picture">
+                  <pic:nvPicPr>
+                    <pic:cNvPr id="0" name="Picture 1"/>
+                    <pic:cNvPicPr>
+                      <a:picLocks noChangeAspect="1" noChangeArrowheads="1"/>
+                    </pic:cNvPicPr>
+                  </pic:nvPicPr>
+                  <pic:blipFill>
+                    <a:blip r:embed="rId19">
+                      <a:extLst>
+                        <a:ext uri="{28A0092B-C50C-407E-A947-70E740481C1C}">
+                          <a14:useLocalDpi xmlns:a14="http://schemas.microsoft.com/office/drawing/2010/main" val="0"/>
+                        </a:ext>
+                      </a:extLst>
+                    </a:blip>
+                    <a:srcRect/>
+                    <a:stretch>
+                      <a:fillRect/>
+                    </a:stretch>
+                  </pic:blipFill>
+                  <pic:spPr bwMode="auto">
+                    <a:xfrm>
+                      <a:off x="0" y="0"/>
+                      <a:ext cx="3840480" cy="2299353"/>
+                    </a:xfrm>
+                    <a:prstGeom prst="rect">
+                      <a:avLst/>
+                    </a:prstGeom>
+                    <a:noFill/>
+                    <a:ln>
+                      <a:noFill/>
+                    </a:ln>
+                  </pic:spPr>
+                </pic:pic>
+              </a:graphicData>
+            </a:graphic>
+          </wp:inline>
+        </w:drawing>
+      </w:r>
+    </w:p>
+    <w:p>
+      <w:pPr>
+        <w:pStyle w:val="Heading2"/>
+      </w:pPr>
+      <w:bookmarkStart w:id="4" w:name="_Toc66284519"/>
+      <w:r>
+        <w:t>Setting up the data folders</w:t>
+      </w:r>
+      <w:bookmarkEnd w:id="4"/>
+    </w:p>
+    <w:p>
+      <w:r>
+        <w:t xml:space="preserve">KNOT relies on </w:t>
+      </w:r>
+      <w:r>
+        <w:t>knowing where data is stored to keep organized. Before using KNOT, ensure that the following folders are created in your KNOT directory</w:t>
+      </w:r>
+      <w:r>
+        <w:t xml:space="preserve"> (where </w:t>
+      </w:r>
+      <w:r>
+        <w:rPr>
+          <w:rStyle w:val="CodeChar"/>
+        </w:rPr>
+        <w:t>main.py</w:t>
+      </w:r>
+      <w:r>
+        <w:t xml:space="preserve"> is)</w:t>
+      </w:r>
+      <w:r>
+        <w:t>:</w:t>
+      </w:r>
+    </w:p>
+    <w:p>
+      <w:pPr>
+        <w:pStyle w:val="ListParagraph"/>
+        <w:numPr>
+          <w:ilvl w:val="0"/>
+          <w:numId w:val="4"/>
+        </w:numPr>
+      </w:pPr>
+      <w:r>
         <w:rPr>
           <w:rStyle w:val="CodeChar"/>
           <w:b/>
@@ -3857,24 +3938,11 @@
         <w:rPr>
           <w:rStyle w:val="CodeChar"/>
         </w:rPr>
-        <w:t>.</w:t>
-      </w:r>
-      <w:proofErr w:type="spellStart"/>
-      <w:r>
-        <w:rPr>
-          <w:rStyle w:val="CodeChar"/>
-        </w:rPr>
-        <w:t>tif</w:t>
-      </w:r>
-      <w:proofErr w:type="spellEnd"/>
-      <w:r>
-        <w:t xml:space="preserve"> files for each aperture </w:t>
-      </w:r>
-      <w:proofErr w:type="gramStart"/>
-      <w:r>
-        <w:t>simulated</w:t>
-      </w:r>
-      <w:proofErr w:type="gramEnd"/>
+        <w:t>.tif</w:t>
+      </w:r>
+      <w:r>
+        <w:t xml:space="preserve"> files for each aperture simulated</w:t>
+      </w:r>
     </w:p>
     <w:p>
       <w:pPr>
@@ -3925,24 +3993,11 @@
         <w:rPr>
           <w:rStyle w:val="CodeChar"/>
         </w:rPr>
-        <w:t>.</w:t>
-      </w:r>
-      <w:proofErr w:type="spellStart"/>
-      <w:r>
-        <w:rPr>
-          <w:rStyle w:val="CodeChar"/>
-        </w:rPr>
-        <w:t>tif</w:t>
-      </w:r>
-      <w:proofErr w:type="spellEnd"/>
-      <w:r>
-        <w:t xml:space="preserve"> files for cropping and the cropping </w:t>
-      </w:r>
-      <w:proofErr w:type="gramStart"/>
-      <w:r>
-        <w:t>result</w:t>
-      </w:r>
-      <w:proofErr w:type="gramEnd"/>
+        <w:t>.tif</w:t>
+      </w:r>
+      <w:r>
+        <w:t xml:space="preserve"> files for cropping and the cropping result</w:t>
+      </w:r>
     </w:p>
     <w:p>
       <w:pPr>
@@ -3999,24 +4054,11 @@
         <w:rPr>
           <w:rStyle w:val="CodeChar"/>
         </w:rPr>
-        <w:t>.</w:t>
-      </w:r>
-      <w:proofErr w:type="spellStart"/>
-      <w:r>
-        <w:rPr>
-          <w:rStyle w:val="CodeChar"/>
-        </w:rPr>
-        <w:t>tif</w:t>
-      </w:r>
-      <w:proofErr w:type="spellEnd"/>
-      <w:r>
-        <w:t xml:space="preserve"> files used for </w:t>
-      </w:r>
-      <w:proofErr w:type="gramStart"/>
-      <w:r>
-        <w:t>analysis</w:t>
-      </w:r>
-      <w:proofErr w:type="gramEnd"/>
+        <w:t>.tif</w:t>
+      </w:r>
+      <w:r>
+        <w:t xml:space="preserve"> files used for analysis</w:t>
+      </w:r>
     </w:p>
     <w:p>
       <w:pPr>
@@ -4026,7 +4068,6 @@
           <w:numId w:val="4"/>
         </w:numPr>
       </w:pPr>
-      <w:proofErr w:type="spellStart"/>
       <w:r>
         <w:rPr>
           <w:rStyle w:val="CodeChar"/>
@@ -4035,7 +4076,6 @@
         </w:rPr>
         <w:t>Matlab</w:t>
       </w:r>
-      <w:proofErr w:type="spellEnd"/>
       <w:r>
         <w:tab/>
       </w:r>
@@ -4062,13 +4102,8 @@
         <w:t>.mat</w:t>
       </w:r>
       <w:r>
-        <w:t xml:space="preserve"> files containing particle motion with Troika </w:t>
-      </w:r>
-      <w:proofErr w:type="gramStart"/>
-      <w:r>
-        <w:t>compatibility</w:t>
-      </w:r>
-      <w:proofErr w:type="gramEnd"/>
+        <w:t xml:space="preserve"> files containing particle motion with Troika compatibility</w:t>
+      </w:r>
     </w:p>
     <w:p>
       <w:pPr>
@@ -4111,24 +4146,11 @@
         <w:rPr>
           <w:rStyle w:val="CodeChar"/>
         </w:rPr>
-        <w:t>.</w:t>
-      </w:r>
-      <w:proofErr w:type="spellStart"/>
-      <w:r>
-        <w:rPr>
-          <w:rStyle w:val="CodeChar"/>
-        </w:rPr>
-        <w:t>tif</w:t>
-      </w:r>
-      <w:proofErr w:type="spellEnd"/>
-      <w:r>
-        <w:t xml:space="preserve"> files for each phase mask </w:t>
-      </w:r>
-      <w:proofErr w:type="gramStart"/>
-      <w:r>
-        <w:t>simulated</w:t>
-      </w:r>
-      <w:proofErr w:type="gramEnd"/>
+        <w:t>.tif</w:t>
+      </w:r>
+      <w:r>
+        <w:t xml:space="preserve"> files for each phase mask simulated</w:t>
+      </w:r>
     </w:p>
     <w:p>
       <w:pPr>
@@ -4144,7 +4166,6 @@
           <w:b/>
           <w:bCs/>
         </w:rPr>
-        <w:lastRenderedPageBreak/>
         <w:t>Simulation</w:t>
       </w:r>
       <w:r>
@@ -4170,18 +4191,31 @@
         <w:rPr>
           <w:rStyle w:val="CodeChar"/>
         </w:rPr>
+        <w:t>.tif</w:t>
+      </w:r>
+      <w:r>
+        <w:t xml:space="preserve">, </w:t>
+      </w:r>
+      <w:r>
+        <w:rPr>
+          <w:rStyle w:val="CodeChar"/>
+        </w:rPr>
         <w:t>.</w:t>
       </w:r>
-      <w:proofErr w:type="spellStart"/>
-      <w:r>
-        <w:rPr>
-          <w:rStyle w:val="CodeChar"/>
-        </w:rPr>
-        <w:t>tif</w:t>
-      </w:r>
-      <w:proofErr w:type="spellEnd"/>
-      <w:r>
-        <w:t xml:space="preserve">, </w:t>
+      <w:r>
+        <w:rPr>
+          <w:rStyle w:val="CodeChar"/>
+        </w:rPr>
+        <w:t>g</w:t>
+      </w:r>
+      <w:r>
+        <w:rPr>
+          <w:rStyle w:val="CodeChar"/>
+        </w:rPr>
+        <w:t>if</w:t>
+      </w:r>
+      <w:r>
+        <w:t xml:space="preserve">, and </w:t>
       </w:r>
       <w:r>
         <w:rPr>
@@ -4193,37 +4227,11 @@
         <w:rPr>
           <w:rStyle w:val="CodeChar"/>
         </w:rPr>
-        <w:t>g</w:t>
-      </w:r>
-      <w:r>
-        <w:rPr>
-          <w:rStyle w:val="CodeChar"/>
-        </w:rPr>
-        <w:t>if</w:t>
-      </w:r>
-      <w:r>
-        <w:t xml:space="preserve">, and </w:t>
-      </w:r>
-      <w:r>
-        <w:rPr>
-          <w:rStyle w:val="CodeChar"/>
-        </w:rPr>
-        <w:t>.</w:t>
-      </w:r>
-      <w:r>
-        <w:rPr>
-          <w:rStyle w:val="CodeChar"/>
-        </w:rPr>
         <w:t>xml</w:t>
       </w:r>
       <w:r>
-        <w:t xml:space="preserve"> files for each particle motion </w:t>
-      </w:r>
-      <w:proofErr w:type="gramStart"/>
-      <w:r>
-        <w:t>simulated</w:t>
-      </w:r>
-      <w:proofErr w:type="gramEnd"/>
+        <w:t xml:space="preserve"> files for each particle motion simulated</w:t>
+      </w:r>
     </w:p>
     <w:p>
       <w:pPr>
@@ -4264,32 +4272,16 @@
         <w:t>Will contain a folder for each data processed</w:t>
       </w:r>
       <w:r>
-        <w:t xml:space="preserve">, which </w:t>
-      </w:r>
-      <w:proofErr w:type="gramStart"/>
-      <w:r>
-        <w:t xml:space="preserve">contains </w:t>
-      </w:r>
-      <w:r>
-        <w:rPr>
-          <w:rStyle w:val="CodeChar"/>
-        </w:rPr>
-        <w:t>.</w:t>
-      </w:r>
-      <w:proofErr w:type="spellStart"/>
-      <w:r>
-        <w:rPr>
-          <w:rStyle w:val="CodeChar"/>
-        </w:rPr>
-        <w:t>tif</w:t>
-      </w:r>
-      <w:r>
-        <w:t>and</w:t>
-      </w:r>
-      <w:proofErr w:type="spellEnd"/>
-      <w:proofErr w:type="gramEnd"/>
-      <w:r>
-        <w:t xml:space="preserve"> </w:t>
+        <w:t xml:space="preserve">, which contains </w:t>
+      </w:r>
+      <w:r>
+        <w:rPr>
+          <w:rStyle w:val="CodeChar"/>
+        </w:rPr>
+        <w:t>.tif</w:t>
+      </w:r>
+      <w:r>
+        <w:t xml:space="preserve">and </w:t>
       </w:r>
       <w:r>
         <w:rPr>
@@ -4355,17 +4347,57 @@
         <w:t>xml</w:t>
       </w:r>
       <w:r>
-        <w:t xml:space="preserve"> files; only needed to compare against ground-truth </w:t>
-      </w:r>
-      <w:proofErr w:type="gramStart"/>
-      <w:r>
-        <w:t>data</w:t>
-      </w:r>
-      <w:proofErr w:type="gramEnd"/>
-    </w:p>
-    <w:p>
-      <w:r>
-        <w:t xml:space="preserve">Once created, proceed to </w:t>
+        <w:t xml:space="preserve"> files; only needed to compare against ground-truth data</w:t>
+      </w:r>
+    </w:p>
+    <w:p>
+      <w:r>
+        <w:t xml:space="preserve">Once created, </w:t>
+      </w:r>
+      <w:r>
+        <w:t xml:space="preserve">open </w:t>
+      </w:r>
+      <w:r>
+        <w:rPr>
+          <w:rStyle w:val="CodeChar"/>
+        </w:rPr>
+        <w:t>crop.py</w:t>
+      </w:r>
+      <w:r>
+        <w:t xml:space="preserve">, </w:t>
+      </w:r>
+      <w:r>
+        <w:rPr>
+          <w:rStyle w:val="CodeChar"/>
+        </w:rPr>
+        <w:t>main.py</w:t>
+      </w:r>
+      <w:r>
+        <w:t xml:space="preserve">, </w:t>
+      </w:r>
+      <w:r>
+        <w:rPr>
+          <w:rStyle w:val="CodeChar"/>
+        </w:rPr>
+        <w:t>simulate.py</w:t>
+      </w:r>
+      <w:r>
+        <w:t xml:space="preserve">, and </w:t>
+      </w:r>
+      <w:r>
+        <w:rPr>
+          <w:rStyle w:val="CodeChar"/>
+        </w:rPr>
+        <w:t>USER.py</w:t>
+      </w:r>
+      <w:r>
+        <w:t xml:space="preserve"> in the Spyder editor </w:t>
+      </w:r>
+      <w:r>
+        <w:t xml:space="preserve">and </w:t>
+      </w:r>
+      <w:r>
+        <w:t xml:space="preserve">proceed to </w:t>
       </w:r>
       <w:r>
         <w:rPr>
@@ -4389,11 +4421,6 @@
       </w:r>
     </w:p>
     <w:p>
-      <w:r>
-        <w:br w:type="page"/>
-      </w:r>
-    </w:p>
-    <w:p>
       <w:pPr>
         <w:pStyle w:val="Heading1"/>
       </w:pPr>
@@ -4401,15 +4428,10 @@
       <w:bookmarkStart w:id="6" w:name="_Toc66284520"/>
       <w:r>
         <w:lastRenderedPageBreak/>
-        <w:t xml:space="preserve">Part 1: Simulating data using </w:t>
-      </w:r>
-      <w:proofErr w:type="gramStart"/>
-      <w:r>
-        <w:t>KNOT</w:t>
+        <w:t>Part 1: Simulating data using KNOT</w:t>
       </w:r>
       <w:bookmarkEnd w:id="5"/>
       <w:bookmarkEnd w:id="6"/>
-      <w:proofErr w:type="gramEnd"/>
     </w:p>
     <w:p>
       <w:r>
@@ -4507,33 +4529,11 @@
       <w:r>
         <w:t xml:space="preserve"> Here we are creating </w:t>
       </w:r>
-      <w:proofErr w:type="spellStart"/>
-      <w:r>
-        <w:rPr>
-          <w:rStyle w:val="CodeChar"/>
-        </w:rPr>
-        <w:t>Test_</w:t>
-      </w:r>
-      <w:proofErr w:type="gramStart"/>
-      <w:r>
-        <w:rPr>
-          <w:rStyle w:val="CodeChar"/>
-        </w:rPr>
-        <w:t>function</w:t>
-      </w:r>
-      <w:proofErr w:type="spellEnd"/>
-      <w:r>
-        <w:rPr>
-          <w:rStyle w:val="CodeChar"/>
-        </w:rPr>
-        <w:t>(</w:t>
-      </w:r>
-      <w:proofErr w:type="gramEnd"/>
-      <w:r>
-        <w:rPr>
-          <w:rStyle w:val="CodeChar"/>
-        </w:rPr>
-        <w:t>)</w:t>
+      <w:r>
+        <w:rPr>
+          <w:rStyle w:val="CodeChar"/>
+        </w:rPr>
+        <w:t>Test_function()</w:t>
       </w:r>
       <w:r>
         <w:t>:</w:t>
@@ -4565,7 +4565,7 @@
                     </pic:cNvPicPr>
                   </pic:nvPicPr>
                   <pic:blipFill>
-                    <a:blip r:embed="rId18">
+                    <a:blip r:embed="rId20">
                       <a:extLst>
                         <a:ext uri="{28A0092B-C50C-407E-A947-70E740481C1C}">
                           <a14:useLocalDpi xmlns:a14="http://schemas.microsoft.com/office/drawing/2010/main" val="0"/>
@@ -4620,58 +4620,48 @@
       <w:r>
         <w:t xml:space="preserve"> Suggested parameters are shown in the image above. Secondly, it is required to initialize four dictionaries, ideally titled </w:t>
       </w:r>
-      <w:proofErr w:type="spellStart"/>
       <w:r>
         <w:rPr>
           <w:rStyle w:val="CodeChar"/>
         </w:rPr>
         <w:t>fxn_x</w:t>
       </w:r>
-      <w:proofErr w:type="spellEnd"/>
       <w:r>
         <w:t xml:space="preserve">, </w:t>
       </w:r>
-      <w:proofErr w:type="spellStart"/>
       <w:r>
         <w:rPr>
           <w:rStyle w:val="CodeChar"/>
         </w:rPr>
         <w:t>fxn_y</w:t>
       </w:r>
-      <w:proofErr w:type="spellEnd"/>
       <w:r>
         <w:t xml:space="preserve">, </w:t>
       </w:r>
-      <w:proofErr w:type="spellStart"/>
       <w:r>
         <w:rPr>
           <w:rStyle w:val="CodeChar"/>
         </w:rPr>
         <w:t>fxn_z</w:t>
       </w:r>
-      <w:proofErr w:type="spellEnd"/>
       <w:r>
         <w:t xml:space="preserve">, and </w:t>
       </w:r>
-      <w:proofErr w:type="spellStart"/>
       <w:r>
         <w:rPr>
           <w:rStyle w:val="CodeChar"/>
         </w:rPr>
         <w:t>fxn_w</w:t>
       </w:r>
-      <w:proofErr w:type="spellEnd"/>
       <w:r>
         <w:t xml:space="preserve"> for the x, y, z positions of particles and their weight or intensity. If not supplied for a particle, the value in the appropriate dimension will be zero (or 1 in the case of </w:t>
       </w:r>
-      <w:proofErr w:type="spellStart"/>
       <w:r>
         <w:rPr>
           <w:rStyle w:val="CodeChar"/>
         </w:rPr>
         <w:t>fxn_w</w:t>
       </w:r>
-      <w:proofErr w:type="spellEnd"/>
       <w:r>
         <w:t>). It is also imperative that these functions be returned as a tuple at the end of the definition as follows:</w:t>
       </w:r>
@@ -4702,7 +4692,7 @@
                     </pic:cNvPicPr>
                   </pic:nvPicPr>
                   <pic:blipFill>
-                    <a:blip r:embed="rId19">
+                    <a:blip r:embed="rId21">
                       <a:extLst>
                         <a:ext uri="{28A0092B-C50C-407E-A947-70E740481C1C}">
                           <a14:useLocalDpi xmlns:a14="http://schemas.microsoft.com/office/drawing/2010/main" val="0"/>
@@ -4811,7 +4801,7 @@
                     </pic:cNvPicPr>
                   </pic:nvPicPr>
                   <pic:blipFill>
-                    <a:blip r:embed="rId20">
+                    <a:blip r:embed="rId22">
                       <a:extLst>
                         <a:ext uri="{28A0092B-C50C-407E-A947-70E740481C1C}">
                           <a14:useLocalDpi xmlns:a14="http://schemas.microsoft.com/office/drawing/2010/main" val="0"/>
@@ -4872,160 +4862,6 @@
                 <pic:pic xmlns:pic="http://schemas.openxmlformats.org/drawingml/2006/picture">
                   <pic:nvPicPr>
                     <pic:cNvPr id="0" name="Picture 34"/>
-                    <pic:cNvPicPr>
-                      <a:picLocks noChangeAspect="1" noChangeArrowheads="1"/>
-                    </pic:cNvPicPr>
-                  </pic:nvPicPr>
-                  <pic:blipFill>
-                    <a:blip r:embed="rId21">
-                      <a:extLst>
-                        <a:ext uri="{28A0092B-C50C-407E-A947-70E740481C1C}">
-                          <a14:useLocalDpi xmlns:a14="http://schemas.microsoft.com/office/drawing/2010/main" val="0"/>
-                        </a:ext>
-                      </a:extLst>
-                    </a:blip>
-                    <a:srcRect/>
-                    <a:stretch>
-                      <a:fillRect/>
-                    </a:stretch>
-                  </pic:blipFill>
-                  <pic:spPr bwMode="auto">
-                    <a:xfrm>
-                      <a:off x="0" y="0"/>
-                      <a:ext cx="2743200" cy="2743200"/>
-                    </a:xfrm>
-                    <a:prstGeom prst="rect">
-                      <a:avLst/>
-                    </a:prstGeom>
-                    <a:noFill/>
-                    <a:ln>
-                      <a:noFill/>
-                    </a:ln>
-                  </pic:spPr>
-                </pic:pic>
-              </a:graphicData>
-            </a:graphic>
-          </wp:inline>
-        </w:drawing>
-      </w:r>
-    </w:p>
-    <w:p>
-      <w:r>
-        <w:t xml:space="preserve">Congratulations! We have constructed our very first particle simulation! We can of course make things more interesting by adding more particles. Introduce another key (1) into </w:t>
-      </w:r>
-      <w:proofErr w:type="spellStart"/>
-      <w:r>
-        <w:rPr>
-          <w:rStyle w:val="CodeChar"/>
-        </w:rPr>
-        <w:t>fxn_x</w:t>
-      </w:r>
-      <w:proofErr w:type="spellEnd"/>
-      <w:r>
-        <w:t xml:space="preserve"> and </w:t>
-      </w:r>
-      <w:proofErr w:type="spellStart"/>
-      <w:r>
-        <w:rPr>
-          <w:rStyle w:val="CodeChar"/>
-        </w:rPr>
-        <w:t>fxn_y</w:t>
-      </w:r>
-      <w:proofErr w:type="spellEnd"/>
-      <w:r>
-        <w:t>, this time with a decaying, moving sinusoid:</w:t>
-      </w:r>
-    </w:p>
-    <w:p>
-      <w:pPr>
-        <w:jc w:val="center"/>
-      </w:pPr>
-      <w:r>
-        <w:rPr>
-          <w:noProof/>
-        </w:rPr>
-        <w:drawing>
-          <wp:inline distT="0" distB="0" distL="0" distR="0" wp14:anchorId="58276834" wp14:editId="7AD583E1">
-            <wp:extent cx="4695825" cy="1095375"/>
-            <wp:effectExtent l="0" t="0" r="9525" b="9525"/>
-            <wp:docPr id="39" name="Picture 39"/>
-            <wp:cNvGraphicFramePr>
-              <a:graphicFrameLocks xmlns:a="http://schemas.openxmlformats.org/drawingml/2006/main" noChangeAspect="1"/>
-            </wp:cNvGraphicFramePr>
-            <a:graphic xmlns:a="http://schemas.openxmlformats.org/drawingml/2006/main">
-              <a:graphicData uri="http://schemas.openxmlformats.org/drawingml/2006/picture">
-                <pic:pic xmlns:pic="http://schemas.openxmlformats.org/drawingml/2006/picture">
-                  <pic:nvPicPr>
-                    <pic:cNvPr id="0" name="Picture 33"/>
-                    <pic:cNvPicPr>
-                      <a:picLocks noChangeAspect="1" noChangeArrowheads="1"/>
-                    </pic:cNvPicPr>
-                  </pic:nvPicPr>
-                  <pic:blipFill>
-                    <a:blip r:embed="rId22">
-                      <a:extLst>
-                        <a:ext uri="{28A0092B-C50C-407E-A947-70E740481C1C}">
-                          <a14:useLocalDpi xmlns:a14="http://schemas.microsoft.com/office/drawing/2010/main" val="0"/>
-                        </a:ext>
-                      </a:extLst>
-                    </a:blip>
-                    <a:srcRect/>
-                    <a:stretch>
-                      <a:fillRect/>
-                    </a:stretch>
-                  </pic:blipFill>
-                  <pic:spPr bwMode="auto">
-                    <a:xfrm>
-                      <a:off x="0" y="0"/>
-                      <a:ext cx="4695825" cy="1095375"/>
-                    </a:xfrm>
-                    <a:prstGeom prst="rect">
-                      <a:avLst/>
-                    </a:prstGeom>
-                    <a:noFill/>
-                    <a:ln>
-                      <a:noFill/>
-                    </a:ln>
-                  </pic:spPr>
-                </pic:pic>
-              </a:graphicData>
-            </a:graphic>
-          </wp:inline>
-        </w:drawing>
-      </w:r>
-    </w:p>
-    <w:p>
-      <w:r>
-        <w:t>Which returns a more complicated image</w:t>
-      </w:r>
-      <w:r>
-        <w:t xml:space="preserve"> (particle 1 is orange)</w:t>
-      </w:r>
-      <w:r>
-        <w:t>:</w:t>
-      </w:r>
-    </w:p>
-    <w:p>
-      <w:pPr>
-        <w:jc w:val="center"/>
-      </w:pPr>
-      <w:r>
-        <w:rPr>
-          <w:noProof/>
-        </w:rPr>
-        <w:drawing>
-          <wp:inline distT="0" distB="0" distL="0" distR="0" wp14:anchorId="6C314BA4" wp14:editId="3A2FCAFD">
-            <wp:extent cx="2743200" cy="2743200"/>
-            <wp:effectExtent l="0" t="0" r="0" b="0"/>
-            <wp:docPr id="37" name="Picture 37"/>
-            <wp:cNvGraphicFramePr>
-              <a:graphicFrameLocks xmlns:a="http://schemas.openxmlformats.org/drawingml/2006/main" noChangeAspect="1"/>
-            </wp:cNvGraphicFramePr>
-            <a:graphic xmlns:a="http://schemas.openxmlformats.org/drawingml/2006/main">
-              <a:graphicData uri="http://schemas.openxmlformats.org/drawingml/2006/picture">
-                <pic:pic xmlns:pic="http://schemas.openxmlformats.org/drawingml/2006/picture">
-                  <pic:nvPicPr>
-                    <pic:cNvPr id="0" name="Picture 31"/>
                     <pic:cNvPicPr>
                       <a:picLocks noChangeAspect="1" noChangeArrowheads="1"/>
                     </pic:cNvPicPr>
@@ -5065,6 +4901,156 @@
     </w:p>
     <w:p>
       <w:r>
+        <w:t xml:space="preserve">Congratulations! We have constructed our very first particle simulation! We can of course make things more interesting by adding more particles. Introduce another key (1) into </w:t>
+      </w:r>
+      <w:r>
+        <w:rPr>
+          <w:rStyle w:val="CodeChar"/>
+        </w:rPr>
+        <w:t>fxn_x</w:t>
+      </w:r>
+      <w:r>
+        <w:t xml:space="preserve"> and </w:t>
+      </w:r>
+      <w:r>
+        <w:rPr>
+          <w:rStyle w:val="CodeChar"/>
+        </w:rPr>
+        <w:t>fxn_y</w:t>
+      </w:r>
+      <w:r>
+        <w:t>, this time with a decaying, moving sinusoid:</w:t>
+      </w:r>
+    </w:p>
+    <w:p>
+      <w:pPr>
+        <w:jc w:val="center"/>
+      </w:pPr>
+      <w:r>
+        <w:rPr>
+          <w:noProof/>
+        </w:rPr>
+        <w:drawing>
+          <wp:inline distT="0" distB="0" distL="0" distR="0" wp14:anchorId="58276834" wp14:editId="7AD583E1">
+            <wp:extent cx="4695825" cy="1095375"/>
+            <wp:effectExtent l="0" t="0" r="9525" b="9525"/>
+            <wp:docPr id="39" name="Picture 39"/>
+            <wp:cNvGraphicFramePr>
+              <a:graphicFrameLocks xmlns:a="http://schemas.openxmlformats.org/drawingml/2006/main" noChangeAspect="1"/>
+            </wp:cNvGraphicFramePr>
+            <a:graphic xmlns:a="http://schemas.openxmlformats.org/drawingml/2006/main">
+              <a:graphicData uri="http://schemas.openxmlformats.org/drawingml/2006/picture">
+                <pic:pic xmlns:pic="http://schemas.openxmlformats.org/drawingml/2006/picture">
+                  <pic:nvPicPr>
+                    <pic:cNvPr id="0" name="Picture 33"/>
+                    <pic:cNvPicPr>
+                      <a:picLocks noChangeAspect="1" noChangeArrowheads="1"/>
+                    </pic:cNvPicPr>
+                  </pic:nvPicPr>
+                  <pic:blipFill>
+                    <a:blip r:embed="rId24">
+                      <a:extLst>
+                        <a:ext uri="{28A0092B-C50C-407E-A947-70E740481C1C}">
+                          <a14:useLocalDpi xmlns:a14="http://schemas.microsoft.com/office/drawing/2010/main" val="0"/>
+                        </a:ext>
+                      </a:extLst>
+                    </a:blip>
+                    <a:srcRect/>
+                    <a:stretch>
+                      <a:fillRect/>
+                    </a:stretch>
+                  </pic:blipFill>
+                  <pic:spPr bwMode="auto">
+                    <a:xfrm>
+                      <a:off x="0" y="0"/>
+                      <a:ext cx="4695825" cy="1095375"/>
+                    </a:xfrm>
+                    <a:prstGeom prst="rect">
+                      <a:avLst/>
+                    </a:prstGeom>
+                    <a:noFill/>
+                    <a:ln>
+                      <a:noFill/>
+                    </a:ln>
+                  </pic:spPr>
+                </pic:pic>
+              </a:graphicData>
+            </a:graphic>
+          </wp:inline>
+        </w:drawing>
+      </w:r>
+    </w:p>
+    <w:p>
+      <w:r>
+        <w:t>Which returns a more complicated image</w:t>
+      </w:r>
+      <w:r>
+        <w:t xml:space="preserve"> (particle 1 is orange)</w:t>
+      </w:r>
+      <w:r>
+        <w:t>:</w:t>
+      </w:r>
+    </w:p>
+    <w:p>
+      <w:pPr>
+        <w:jc w:val="center"/>
+      </w:pPr>
+      <w:r>
+        <w:rPr>
+          <w:noProof/>
+        </w:rPr>
+        <w:drawing>
+          <wp:inline distT="0" distB="0" distL="0" distR="0" wp14:anchorId="6C314BA4" wp14:editId="3A2FCAFD">
+            <wp:extent cx="2743200" cy="2743200"/>
+            <wp:effectExtent l="0" t="0" r="0" b="0"/>
+            <wp:docPr id="37" name="Picture 37"/>
+            <wp:cNvGraphicFramePr>
+              <a:graphicFrameLocks xmlns:a="http://schemas.openxmlformats.org/drawingml/2006/main" noChangeAspect="1"/>
+            </wp:cNvGraphicFramePr>
+            <a:graphic xmlns:a="http://schemas.openxmlformats.org/drawingml/2006/main">
+              <a:graphicData uri="http://schemas.openxmlformats.org/drawingml/2006/picture">
+                <pic:pic xmlns:pic="http://schemas.openxmlformats.org/drawingml/2006/picture">
+                  <pic:nvPicPr>
+                    <pic:cNvPr id="0" name="Picture 31"/>
+                    <pic:cNvPicPr>
+                      <a:picLocks noChangeAspect="1" noChangeArrowheads="1"/>
+                    </pic:cNvPicPr>
+                  </pic:nvPicPr>
+                  <pic:blipFill>
+                    <a:blip r:embed="rId25">
+                      <a:extLst>
+                        <a:ext uri="{28A0092B-C50C-407E-A947-70E740481C1C}">
+                          <a14:useLocalDpi xmlns:a14="http://schemas.microsoft.com/office/drawing/2010/main" val="0"/>
+                        </a:ext>
+                      </a:extLst>
+                    </a:blip>
+                    <a:srcRect/>
+                    <a:stretch>
+                      <a:fillRect/>
+                    </a:stretch>
+                  </pic:blipFill>
+                  <pic:spPr bwMode="auto">
+                    <a:xfrm>
+                      <a:off x="0" y="0"/>
+                      <a:ext cx="2743200" cy="2743200"/>
+                    </a:xfrm>
+                    <a:prstGeom prst="rect">
+                      <a:avLst/>
+                    </a:prstGeom>
+                    <a:noFill/>
+                    <a:ln>
+                      <a:noFill/>
+                    </a:ln>
+                  </pic:spPr>
+                </pic:pic>
+              </a:graphicData>
+            </a:graphic>
+          </wp:inline>
+        </w:drawing>
+      </w:r>
+    </w:p>
+    <w:p>
+      <w:r>
         <w:t xml:space="preserve">As is evident, </w:t>
       </w:r>
       <w:r>
@@ -5109,7 +5095,7 @@
                     </pic:cNvPicPr>
                   </pic:nvPicPr>
                   <pic:blipFill>
-                    <a:blip r:embed="rId24">
+                    <a:blip r:embed="rId26">
                       <a:extLst>
                         <a:ext uri="{28A0092B-C50C-407E-A947-70E740481C1C}">
                           <a14:useLocalDpi xmlns:a14="http://schemas.microsoft.com/office/drawing/2010/main" val="0"/>
@@ -5178,7 +5164,7 @@
                     </pic:cNvPicPr>
                   </pic:nvPicPr>
                   <pic:blipFill>
-                    <a:blip r:embed="rId25">
+                    <a:blip r:embed="rId27">
                       <a:extLst>
                         <a:ext uri="{28A0092B-C50C-407E-A947-70E740481C1C}">
                           <a14:useLocalDpi xmlns:a14="http://schemas.microsoft.com/office/drawing/2010/main" val="0"/>
@@ -5218,21 +5204,7 @@
         <w:rPr>
           <w:rStyle w:val="CodeChar"/>
         </w:rPr>
-        <w:t>_</w:t>
-      </w:r>
-      <w:proofErr w:type="spellStart"/>
-      <w:r>
-        <w:rPr>
-          <w:rStyle w:val="CodeChar"/>
-        </w:rPr>
-        <w:t>GetFunctions</w:t>
-      </w:r>
-      <w:proofErr w:type="spellEnd"/>
-      <w:r>
-        <w:rPr>
-          <w:rStyle w:val="CodeChar"/>
-        </w:rPr>
-        <w:t>(code)</w:t>
+        <w:t>_GetFunctions(code)</w:t>
       </w:r>
       <w:r>
         <w:t xml:space="preserve"> function:</w:t>
@@ -5264,7 +5236,7 @@
                     </pic:cNvPicPr>
                   </pic:nvPicPr>
                   <pic:blipFill>
-                    <a:blip r:embed="rId26">
+                    <a:blip r:embed="rId28">
                       <a:extLst>
                         <a:ext uri="{28A0092B-C50C-407E-A947-70E740481C1C}">
                           <a14:useLocalDpi xmlns:a14="http://schemas.microsoft.com/office/drawing/2010/main" val="0"/>
@@ -5324,16 +5296,8 @@
         <w:rPr>
           <w:rStyle w:val="CodeChar"/>
         </w:rPr>
-        <w:t>.</w:t>
-      </w:r>
-      <w:proofErr w:type="spellStart"/>
-      <w:r>
-        <w:rPr>
-          <w:rStyle w:val="CodeChar"/>
-        </w:rPr>
-        <w:t>tif</w:t>
-      </w:r>
-      <w:proofErr w:type="spellEnd"/>
+        <w:t>.tif</w:t>
+      </w:r>
       <w:r>
         <w:t xml:space="preserve"> of the simulation for analysis, and an </w:t>
       </w:r>
@@ -5373,7 +5337,7 @@
                     </pic:cNvPicPr>
                   </pic:nvPicPr>
                   <pic:blipFill>
-                    <a:blip r:embed="rId27">
+                    <a:blip r:embed="rId29">
                       <a:extLst>
                         <a:ext uri="{28A0092B-C50C-407E-A947-70E740481C1C}">
                           <a14:useLocalDpi xmlns:a14="http://schemas.microsoft.com/office/drawing/2010/main" val="0"/>
@@ -5411,14 +5375,9 @@
       </w:pPr>
       <w:bookmarkStart w:id="9" w:name="_Toc66284523"/>
       <w:r>
-        <w:t>Generating random-process based simulations in 3-</w:t>
-      </w:r>
-      <w:proofErr w:type="gramStart"/>
-      <w:r>
-        <w:t>D</w:t>
+        <w:t>Generating random-process based simulations in 3-D</w:t>
       </w:r>
       <w:bookmarkEnd w:id="9"/>
-      <w:proofErr w:type="gramEnd"/>
     </w:p>
     <w:p>
       <w:r>
@@ -5430,33 +5389,11 @@
       <w:r>
         <w:t xml:space="preserve">, </w:t>
       </w:r>
-      <w:proofErr w:type="spellStart"/>
-      <w:r>
-        <w:rPr>
-          <w:rStyle w:val="CodeChar"/>
-        </w:rPr>
-        <w:t>Test_</w:t>
-      </w:r>
-      <w:proofErr w:type="gramStart"/>
-      <w:r>
-        <w:rPr>
-          <w:rStyle w:val="CodeChar"/>
-        </w:rPr>
-        <w:t>Mixed</w:t>
-      </w:r>
-      <w:proofErr w:type="spellEnd"/>
-      <w:r>
-        <w:rPr>
-          <w:rStyle w:val="CodeChar"/>
-        </w:rPr>
-        <w:t>(</w:t>
-      </w:r>
-      <w:proofErr w:type="gramEnd"/>
-      <w:r>
-        <w:rPr>
-          <w:rStyle w:val="CodeChar"/>
-        </w:rPr>
-        <w:t>)</w:t>
+      <w:r>
+        <w:rPr>
+          <w:rStyle w:val="CodeChar"/>
+        </w:rPr>
+        <w:t>Test_Mixed()</w:t>
       </w:r>
       <w:r>
         <w:t>:</w:t>
@@ -5488,7 +5425,7 @@
                     </pic:cNvPicPr>
                   </pic:nvPicPr>
                   <pic:blipFill>
-                    <a:blip r:embed="rId28">
+                    <a:blip r:embed="rId30">
                       <a:extLst>
                         <a:ext uri="{28A0092B-C50C-407E-A947-70E740481C1C}">
                           <a14:useLocalDpi xmlns:a14="http://schemas.microsoft.com/office/drawing/2010/main" val="0"/>
@@ -5566,7 +5503,7 @@
                     </pic:cNvPicPr>
                   </pic:nvPicPr>
                   <pic:blipFill>
-                    <a:blip r:embed="rId29">
+                    <a:blip r:embed="rId31">
                       <a:extLst>
                         <a:ext uri="{28A0092B-C50C-407E-A947-70E740481C1C}">
                           <a14:useLocalDpi xmlns:a14="http://schemas.microsoft.com/office/drawing/2010/main" val="0"/>
@@ -5629,7 +5566,7 @@
                     </pic:cNvPicPr>
                   </pic:nvPicPr>
                   <pic:blipFill>
-                    <a:blip r:embed="rId30">
+                    <a:blip r:embed="rId32">
                       <a:extLst>
                         <a:ext uri="{28A0092B-C50C-407E-A947-70E740481C1C}">
                           <a14:useLocalDpi xmlns:a14="http://schemas.microsoft.com/office/drawing/2010/main" val="0"/>
@@ -5702,7 +5639,7 @@
                     </pic:cNvPicPr>
                   </pic:nvPicPr>
                   <pic:blipFill>
-                    <a:blip r:embed="rId31">
+                    <a:blip r:embed="rId33">
                       <a:extLst>
                         <a:ext uri="{28A0092B-C50C-407E-A947-70E740481C1C}">
                           <a14:useLocalDpi xmlns:a14="http://schemas.microsoft.com/office/drawing/2010/main" val="0"/>
@@ -5753,16 +5690,8 @@
         <w:rPr>
           <w:rStyle w:val="CodeChar"/>
         </w:rPr>
-        <w:t>_</w:t>
-      </w:r>
-      <w:proofErr w:type="spellStart"/>
-      <w:r>
-        <w:rPr>
-          <w:rStyle w:val="CodeChar"/>
-        </w:rPr>
-        <w:t>GetFunctions</w:t>
-      </w:r>
-      <w:proofErr w:type="spellEnd"/>
+        <w:t>_GetFunctions</w:t>
+      </w:r>
       <w:r>
         <w:rPr>
           <w:rFonts w:hint="eastAsia"/>
@@ -5844,14 +5773,9 @@
         <w:t xml:space="preserve"> </w:t>
       </w:r>
       <w:r>
-        <w:t xml:space="preserve">&amp; KNOT for real </w:t>
-      </w:r>
-      <w:proofErr w:type="gramStart"/>
-      <w:r>
-        <w:t>data</w:t>
+        <w:t>&amp; KNOT for real data</w:t>
       </w:r>
       <w:bookmarkEnd w:id="10"/>
-      <w:proofErr w:type="gramEnd"/>
     </w:p>
     <w:p>
       <w:r>
@@ -6017,7 +5941,7 @@
                     </pic:cNvPicPr>
                   </pic:nvPicPr>
                   <pic:blipFill>
-                    <a:blip r:embed="rId32">
+                    <a:blip r:embed="rId34">
                       <a:extLst>
                         <a:ext uri="{28A0092B-C50C-407E-A947-70E740481C1C}">
                           <a14:useLocalDpi xmlns:a14="http://schemas.microsoft.com/office/drawing/2010/main" val="0"/>
@@ -6085,23 +6009,7 @@
           <w:b/>
           <w:bCs/>
         </w:rPr>
-        <w:t xml:space="preserve">Please </w:t>
-      </w:r>
-      <w:proofErr w:type="gramStart"/>
-      <w:r>
-        <w:rPr>
-          <w:b/>
-          <w:bCs/>
-        </w:rPr>
-        <w:t>note:</w:t>
-      </w:r>
-      <w:proofErr w:type="gramEnd"/>
-      <w:r>
-        <w:rPr>
-          <w:b/>
-          <w:bCs/>
-        </w:rPr>
-        <w:t xml:space="preserve"> it is best to crop out regions of equal dimensions and are a power of two. That is, 256x256 is preferable to 256x512, which is preferable to 273x291. Other highly composite numbers such as 120, 180, 360 are useful for speeding up the FFT.</w:t>
+        <w:t>Please note: it is best to crop out regions of equal dimensions and are a power of two. That is, 256x256 is preferable to 256x512, which is preferable to 273x291. Other highly composite numbers such as 120, 180, 360 are useful for speeding up the FFT.</w:t>
       </w:r>
     </w:p>
     <w:p>
@@ -6126,25 +6034,21 @@
       <w:r>
         <w:t xml:space="preserve">, </w:t>
       </w:r>
-      <w:proofErr w:type="spellStart"/>
       <w:r>
         <w:rPr>
           <w:rStyle w:val="CodeChar"/>
         </w:rPr>
         <w:t>Roi_cen</w:t>
       </w:r>
-      <w:proofErr w:type="spellEnd"/>
       <w:r>
         <w:t xml:space="preserve">, and </w:t>
       </w:r>
-      <w:proofErr w:type="spellStart"/>
       <w:r>
         <w:rPr>
           <w:rStyle w:val="CodeChar"/>
         </w:rPr>
         <w:t>Roi_size</w:t>
       </w:r>
-      <w:proofErr w:type="spellEnd"/>
       <w:r>
         <w:t xml:space="preserve"> parameters as such:</w:t>
       </w:r>
@@ -6172,7 +6076,7 @@
                     </pic:cNvPicPr>
                   </pic:nvPicPr>
                   <pic:blipFill>
-                    <a:blip r:embed="rId33">
+                    <a:blip r:embed="rId35">
                       <a:extLst>
                         <a:ext uri="{28A0092B-C50C-407E-A947-70E740481C1C}">
                           <a14:useLocalDpi xmlns:a14="http://schemas.microsoft.com/office/drawing/2010/main" val="0"/>
@@ -6273,8 +6177,6 @@
       <w:r>
         <w:t xml:space="preserve">Running </w:t>
       </w:r>
-      <w:proofErr w:type="spellStart"/>
-      <w:proofErr w:type="gramStart"/>
       <w:r>
         <w:rPr>
           <w:rStyle w:val="CodeChar"/>
@@ -6282,12 +6184,7 @@
         <w:t>crop.py</w:t>
       </w:r>
       <w:r>
-        <w:t>will</w:t>
-      </w:r>
-      <w:proofErr w:type="spellEnd"/>
-      <w:proofErr w:type="gramEnd"/>
-      <w:r>
-        <w:t xml:space="preserve"> present the user with two sample images from the movie at the first and last frame of selection, including the cropping region as shown below</w:t>
+        <w:t>will present the user with two sample images from the movie at the first and last frame of selection, including the cropping region as shown below</w:t>
       </w:r>
       <w:r>
         <w:t>. If you agree with the ROI taken, then close the figure to resume the program. Else, halt debugging and adjust the ROI before restarting.</w:t>
@@ -6320,166 +6217,6 @@
                 <pic:pic xmlns:pic="http://schemas.openxmlformats.org/drawingml/2006/picture">
                   <pic:nvPicPr>
                     <pic:cNvPr id="0" name="Picture 5"/>
-                    <pic:cNvPicPr>
-                      <a:picLocks noChangeAspect="1" noChangeArrowheads="1"/>
-                    </pic:cNvPicPr>
-                  </pic:nvPicPr>
-                  <pic:blipFill>
-                    <a:blip r:embed="rId34">
-                      <a:extLst>
-                        <a:ext uri="{28A0092B-C50C-407E-A947-70E740481C1C}">
-                          <a14:useLocalDpi xmlns:a14="http://schemas.microsoft.com/office/drawing/2010/main" val="0"/>
-                        </a:ext>
-                      </a:extLst>
-                    </a:blip>
-                    <a:srcRect/>
-                    <a:stretch>
-                      <a:fillRect/>
-                    </a:stretch>
-                  </pic:blipFill>
-                  <pic:spPr bwMode="auto">
-                    <a:xfrm>
-                      <a:off x="0" y="0"/>
-                      <a:ext cx="5029200" cy="2514600"/>
-                    </a:xfrm>
-                    <a:prstGeom prst="rect">
-                      <a:avLst/>
-                    </a:prstGeom>
-                    <a:noFill/>
-                    <a:ln>
-                      <a:noFill/>
-                    </a:ln>
-                  </pic:spPr>
-                </pic:pic>
-              </a:graphicData>
-            </a:graphic>
-          </wp:inline>
-        </w:drawing>
-      </w:r>
-    </w:p>
-    <w:p>
-      <w:r>
-        <w:t>During the cropping process, KNOT will display the current progress in the console, and let you know when cropping has completed.</w:t>
-      </w:r>
-    </w:p>
-    <w:p>
-      <w:r>
-        <w:rPr>
-          <w:noProof/>
-        </w:rPr>
-        <w:drawing>
-          <wp:inline distT="0" distB="0" distL="0" distR="0" wp14:anchorId="2873D060" wp14:editId="7E0DCC1C">
-            <wp:extent cx="3686175" cy="942975"/>
-            <wp:effectExtent l="0" t="0" r="9525" b="9525"/>
-            <wp:docPr id="11" name="Picture 11"/>
-            <wp:cNvGraphicFramePr>
-              <a:graphicFrameLocks xmlns:a="http://schemas.openxmlformats.org/drawingml/2006/main" noChangeAspect="1"/>
-            </wp:cNvGraphicFramePr>
-            <a:graphic xmlns:a="http://schemas.openxmlformats.org/drawingml/2006/main">
-              <a:graphicData uri="http://schemas.openxmlformats.org/drawingml/2006/picture">
-                <pic:pic xmlns:pic="http://schemas.openxmlformats.org/drawingml/2006/picture">
-                  <pic:nvPicPr>
-                    <pic:cNvPr id="0" name="Picture 6"/>
-                    <pic:cNvPicPr>
-                      <a:picLocks noChangeAspect="1" noChangeArrowheads="1"/>
-                    </pic:cNvPicPr>
-                  </pic:nvPicPr>
-                  <pic:blipFill>
-                    <a:blip r:embed="rId35">
-                      <a:extLst>
-                        <a:ext uri="{28A0092B-C50C-407E-A947-70E740481C1C}">
-                          <a14:useLocalDpi xmlns:a14="http://schemas.microsoft.com/office/drawing/2010/main" val="0"/>
-                        </a:ext>
-                      </a:extLst>
-                    </a:blip>
-                    <a:srcRect/>
-                    <a:stretch>
-                      <a:fillRect/>
-                    </a:stretch>
-                  </pic:blipFill>
-                  <pic:spPr bwMode="auto">
-                    <a:xfrm>
-                      <a:off x="0" y="0"/>
-                      <a:ext cx="3686175" cy="942975"/>
-                    </a:xfrm>
-                    <a:prstGeom prst="rect">
-                      <a:avLst/>
-                    </a:prstGeom>
-                    <a:noFill/>
-                    <a:ln>
-                      <a:noFill/>
-                    </a:ln>
-                  </pic:spPr>
-                </pic:pic>
-              </a:graphicData>
-            </a:graphic>
-          </wp:inline>
-        </w:drawing>
-      </w:r>
-    </w:p>
-    <w:p>
-      <w:pPr>
-        <w:spacing w:before="0" w:after="200"/>
-        <w:jc w:val="left"/>
-      </w:pPr>
-      <w:r>
-        <w:t xml:space="preserve">After cropping, move the </w:t>
-      </w:r>
-      <w:r>
-        <w:rPr>
-          <w:rStyle w:val="CodeChar"/>
-        </w:rPr>
-        <w:t>roi_xx.tif</w:t>
-      </w:r>
-      <w:r>
-        <w:t xml:space="preserve"> files to the </w:t>
-      </w:r>
-      <w:r>
-        <w:rPr>
-          <w:rStyle w:val="CodeChar"/>
-          <w:b/>
-          <w:bCs/>
-        </w:rPr>
-        <w:t>Images</w:t>
-      </w:r>
-      <w:r>
-        <w:t xml:space="preserve"> folder, perhaps with an additional renaming for ease of use.</w:t>
-      </w:r>
-      <w:r>
-        <w:t xml:space="preserve"> (For clarity, we will not be doing this here.)</w:t>
-      </w:r>
-    </w:p>
-    <w:p>
-      <w:pPr>
-        <w:spacing w:before="0" w:after="200"/>
-        <w:jc w:val="left"/>
-      </w:pPr>
-      <w:r>
-        <w:t>We will do a similar crop on a smaller region (64x64, frame 100) for calibration in the next section:</w:t>
-      </w:r>
-    </w:p>
-    <w:p>
-      <w:pPr>
-        <w:spacing w:before="0" w:after="200"/>
-        <w:jc w:val="center"/>
-      </w:pPr>
-      <w:r>
-        <w:rPr>
-          <w:noProof/>
-        </w:rPr>
-        <w:drawing>
-          <wp:inline distT="0" distB="0" distL="0" distR="0" wp14:anchorId="725C5B2F" wp14:editId="5C231495">
-            <wp:extent cx="5029200" cy="2514600"/>
-            <wp:effectExtent l="0" t="0" r="0" b="0"/>
-            <wp:docPr id="20" name="Picture 20"/>
-            <wp:cNvGraphicFramePr>
-              <a:graphicFrameLocks xmlns:a="http://schemas.openxmlformats.org/drawingml/2006/main" noChangeAspect="1"/>
-            </wp:cNvGraphicFramePr>
-            <a:graphic xmlns:a="http://schemas.openxmlformats.org/drawingml/2006/main">
-              <a:graphicData uri="http://schemas.openxmlformats.org/drawingml/2006/picture">
-                <pic:pic xmlns:pic="http://schemas.openxmlformats.org/drawingml/2006/picture">
-                  <pic:nvPicPr>
-                    <pic:cNvPr id="0" name="Picture 14"/>
                     <pic:cNvPicPr>
                       <a:picLocks noChangeAspect="1" noChangeArrowheads="1"/>
                     </pic:cNvPicPr>
@@ -6518,6 +6255,166 @@
       </w:r>
     </w:p>
     <w:p>
+      <w:r>
+        <w:t>During the cropping process, KNOT will display the current progress in the console, and let you know when cropping has completed.</w:t>
+      </w:r>
+    </w:p>
+    <w:p>
+      <w:r>
+        <w:rPr>
+          <w:noProof/>
+        </w:rPr>
+        <w:drawing>
+          <wp:inline distT="0" distB="0" distL="0" distR="0" wp14:anchorId="2873D060" wp14:editId="7E0DCC1C">
+            <wp:extent cx="3686175" cy="942975"/>
+            <wp:effectExtent l="0" t="0" r="9525" b="9525"/>
+            <wp:docPr id="11" name="Picture 11"/>
+            <wp:cNvGraphicFramePr>
+              <a:graphicFrameLocks xmlns:a="http://schemas.openxmlformats.org/drawingml/2006/main" noChangeAspect="1"/>
+            </wp:cNvGraphicFramePr>
+            <a:graphic xmlns:a="http://schemas.openxmlformats.org/drawingml/2006/main">
+              <a:graphicData uri="http://schemas.openxmlformats.org/drawingml/2006/picture">
+                <pic:pic xmlns:pic="http://schemas.openxmlformats.org/drawingml/2006/picture">
+                  <pic:nvPicPr>
+                    <pic:cNvPr id="0" name="Picture 6"/>
+                    <pic:cNvPicPr>
+                      <a:picLocks noChangeAspect="1" noChangeArrowheads="1"/>
+                    </pic:cNvPicPr>
+                  </pic:nvPicPr>
+                  <pic:blipFill>
+                    <a:blip r:embed="rId37">
+                      <a:extLst>
+                        <a:ext uri="{28A0092B-C50C-407E-A947-70E740481C1C}">
+                          <a14:useLocalDpi xmlns:a14="http://schemas.microsoft.com/office/drawing/2010/main" val="0"/>
+                        </a:ext>
+                      </a:extLst>
+                    </a:blip>
+                    <a:srcRect/>
+                    <a:stretch>
+                      <a:fillRect/>
+                    </a:stretch>
+                  </pic:blipFill>
+                  <pic:spPr bwMode="auto">
+                    <a:xfrm>
+                      <a:off x="0" y="0"/>
+                      <a:ext cx="3686175" cy="942975"/>
+                    </a:xfrm>
+                    <a:prstGeom prst="rect">
+                      <a:avLst/>
+                    </a:prstGeom>
+                    <a:noFill/>
+                    <a:ln>
+                      <a:noFill/>
+                    </a:ln>
+                  </pic:spPr>
+                </pic:pic>
+              </a:graphicData>
+            </a:graphic>
+          </wp:inline>
+        </w:drawing>
+      </w:r>
+    </w:p>
+    <w:p>
+      <w:pPr>
+        <w:spacing w:before="0" w:after="200"/>
+        <w:jc w:val="left"/>
+      </w:pPr>
+      <w:r>
+        <w:t xml:space="preserve">After cropping, move the </w:t>
+      </w:r>
+      <w:r>
+        <w:rPr>
+          <w:rStyle w:val="CodeChar"/>
+        </w:rPr>
+        <w:t>roi_xx.tif</w:t>
+      </w:r>
+      <w:r>
+        <w:t xml:space="preserve"> files to the </w:t>
+      </w:r>
+      <w:r>
+        <w:rPr>
+          <w:rStyle w:val="CodeChar"/>
+          <w:b/>
+          <w:bCs/>
+        </w:rPr>
+        <w:t>Images</w:t>
+      </w:r>
+      <w:r>
+        <w:t xml:space="preserve"> folder, perhaps with an additional renaming for ease of use.</w:t>
+      </w:r>
+      <w:r>
+        <w:t xml:space="preserve"> (For clarity, we will not be doing this here.)</w:t>
+      </w:r>
+    </w:p>
+    <w:p>
+      <w:pPr>
+        <w:spacing w:before="0" w:after="200"/>
+        <w:jc w:val="left"/>
+      </w:pPr>
+      <w:r>
+        <w:t>We will do a similar crop on a smaller region (64x64, frame 100) for calibration in the next section:</w:t>
+      </w:r>
+    </w:p>
+    <w:p>
+      <w:pPr>
+        <w:spacing w:before="0" w:after="200"/>
+        <w:jc w:val="center"/>
+      </w:pPr>
+      <w:r>
+        <w:rPr>
+          <w:noProof/>
+        </w:rPr>
+        <w:drawing>
+          <wp:inline distT="0" distB="0" distL="0" distR="0" wp14:anchorId="725C5B2F" wp14:editId="5C231495">
+            <wp:extent cx="5029200" cy="2514600"/>
+            <wp:effectExtent l="0" t="0" r="0" b="0"/>
+            <wp:docPr id="20" name="Picture 20"/>
+            <wp:cNvGraphicFramePr>
+              <a:graphicFrameLocks xmlns:a="http://schemas.openxmlformats.org/drawingml/2006/main" noChangeAspect="1"/>
+            </wp:cNvGraphicFramePr>
+            <a:graphic xmlns:a="http://schemas.openxmlformats.org/drawingml/2006/main">
+              <a:graphicData uri="http://schemas.openxmlformats.org/drawingml/2006/picture">
+                <pic:pic xmlns:pic="http://schemas.openxmlformats.org/drawingml/2006/picture">
+                  <pic:nvPicPr>
+                    <pic:cNvPr id="0" name="Picture 14"/>
+                    <pic:cNvPicPr>
+                      <a:picLocks noChangeAspect="1" noChangeArrowheads="1"/>
+                    </pic:cNvPicPr>
+                  </pic:nvPicPr>
+                  <pic:blipFill>
+                    <a:blip r:embed="rId38">
+                      <a:extLst>
+                        <a:ext uri="{28A0092B-C50C-407E-A947-70E740481C1C}">
+                          <a14:useLocalDpi xmlns:a14="http://schemas.microsoft.com/office/drawing/2010/main" val="0"/>
+                        </a:ext>
+                      </a:extLst>
+                    </a:blip>
+                    <a:srcRect/>
+                    <a:stretch>
+                      <a:fillRect/>
+                    </a:stretch>
+                  </pic:blipFill>
+                  <pic:spPr bwMode="auto">
+                    <a:xfrm>
+                      <a:off x="0" y="0"/>
+                      <a:ext cx="5029200" cy="2514600"/>
+                    </a:xfrm>
+                    <a:prstGeom prst="rect">
+                      <a:avLst/>
+                    </a:prstGeom>
+                    <a:noFill/>
+                    <a:ln>
+                      <a:noFill/>
+                    </a:ln>
+                  </pic:spPr>
+                </pic:pic>
+              </a:graphicData>
+            </a:graphic>
+          </wp:inline>
+        </w:drawing>
+      </w:r>
+    </w:p>
+    <w:p>
       <w:pPr>
         <w:pStyle w:val="Heading2"/>
       </w:pPr>
@@ -6573,18 +6470,8 @@
           <w:b/>
           <w:bCs/>
         </w:rPr>
-        <w:t>.</w:t>
-      </w:r>
-      <w:proofErr w:type="spellStart"/>
-      <w:r>
-        <w:rPr>
-          <w:rStyle w:val="CodeChar"/>
-          <w:b/>
-          <w:bCs/>
-        </w:rPr>
-        <w:t>tif</w:t>
-      </w:r>
-      <w:proofErr w:type="spellEnd"/>
+        <w:t>.tif</w:t>
+      </w:r>
       <w:r>
         <w:rPr>
           <w:b/>
@@ -6628,7 +6515,7 @@
                     </pic:cNvPicPr>
                   </pic:nvPicPr>
                   <pic:blipFill>
-                    <a:blip r:embed="rId37">
+                    <a:blip r:embed="rId39">
                       <a:extLst>
                         <a:ext uri="{28A0092B-C50C-407E-A947-70E740481C1C}">
                           <a14:useLocalDpi xmlns:a14="http://schemas.microsoft.com/office/drawing/2010/main" val="0"/>
@@ -6688,7 +6575,7 @@
                     </pic:cNvPicPr>
                   </pic:nvPicPr>
                   <pic:blipFill>
-                    <a:blip r:embed="rId38">
+                    <a:blip r:embed="rId40">
                       <a:extLst>
                         <a:ext uri="{28A0092B-C50C-407E-A947-70E740481C1C}">
                           <a14:useLocalDpi xmlns:a14="http://schemas.microsoft.com/office/drawing/2010/main" val="0"/>
@@ -6752,7 +6639,7 @@
                     </pic:cNvPicPr>
                   </pic:nvPicPr>
                   <pic:blipFill>
-                    <a:blip r:embed="rId39">
+                    <a:blip r:embed="rId41">
                       <a:extLst>
                         <a:ext uri="{28A0092B-C50C-407E-A947-70E740481C1C}">
                           <a14:useLocalDpi xmlns:a14="http://schemas.microsoft.com/office/drawing/2010/main" val="0"/>
@@ -6808,7 +6695,7 @@
                     </pic:cNvPicPr>
                   </pic:nvPicPr>
                   <pic:blipFill>
-                    <a:blip r:embed="rId40">
+                    <a:blip r:embed="rId42">
                       <a:extLst>
                         <a:ext uri="{28A0092B-C50C-407E-A947-70E740481C1C}">
                           <a14:useLocalDpi xmlns:a14="http://schemas.microsoft.com/office/drawing/2010/main" val="0"/>
@@ -6948,7 +6835,7 @@
                     </pic:cNvPicPr>
                   </pic:nvPicPr>
                   <pic:blipFill>
-                    <a:blip r:embed="rId41" cstate="print">
+                    <a:blip r:embed="rId43" cstate="print">
                       <a:extLst>
                         <a:ext uri="{28A0092B-C50C-407E-A947-70E740481C1C}">
                           <a14:useLocalDpi xmlns:a14="http://schemas.microsoft.com/office/drawing/2010/main" val="0"/>
@@ -7069,7 +6956,6 @@
       <w:r>
         <w:t xml:space="preserve"> should be greater than the background subtraction, with no bound on how large it can be. Please note that large values </w:t>
       </w:r>
-      <w:proofErr w:type="spellStart"/>
       <w:r>
         <w:rPr>
           <w:rStyle w:val="CodeChar"/>
@@ -7077,11 +6963,7 @@
         <w:t>PRE_LT</w:t>
       </w:r>
       <w:r>
-        <w:t>remove</w:t>
-      </w:r>
-      <w:proofErr w:type="spellEnd"/>
-      <w:r>
-        <w:t xml:space="preserve"> the locality of the threshold and in effect act as a global threshold. The figure below shows the local threshold</w:t>
+        <w:t>remove the locality of the threshold and in effect act as a global threshold. The figure below shows the local threshold</w:t>
       </w:r>
       <w:r>
         <w:t xml:space="preserve">, which would be considered </w:t>
@@ -7128,7 +7010,7 @@
                     </pic:cNvPicPr>
                   </pic:nvPicPr>
                   <pic:blipFill>
-                    <a:blip r:embed="rId42">
+                    <a:blip r:embed="rId44">
                       <a:extLst>
                         <a:ext uri="{28A0092B-C50C-407E-A947-70E740481C1C}">
                           <a14:useLocalDpi xmlns:a14="http://schemas.microsoft.com/office/drawing/2010/main" val="0"/>
@@ -7287,7 +7169,7 @@
                     </pic:cNvPicPr>
                   </pic:nvPicPr>
                   <pic:blipFill>
-                    <a:blip r:embed="rId43" cstate="print">
+                    <a:blip r:embed="rId45" cstate="print">
                       <a:extLst>
                         <a:ext uri="{28A0092B-C50C-407E-A947-70E740481C1C}">
                           <a14:useLocalDpi xmlns:a14="http://schemas.microsoft.com/office/drawing/2010/main" val="0"/>
@@ -7350,7 +7232,7 @@
                     </pic:cNvPicPr>
                   </pic:nvPicPr>
                   <pic:blipFill>
-                    <a:blip r:embed="rId44">
+                    <a:blip r:embed="rId46">
                       <a:extLst>
                         <a:ext uri="{28A0092B-C50C-407E-A947-70E740481C1C}">
                           <a14:useLocalDpi xmlns:a14="http://schemas.microsoft.com/office/drawing/2010/main" val="0"/>
@@ -7498,7 +7380,6 @@
         </w:rPr>
         <w:t xml:space="preserve">Do not set </w:t>
       </w:r>
-      <w:proofErr w:type="spellStart"/>
       <w:r>
         <w:rPr>
           <w:rStyle w:val="CodeChar"/>
@@ -7512,15 +7393,7 @@
           <w:b/>
           <w:bCs/>
         </w:rPr>
-        <w:t>too</w:t>
-      </w:r>
-      <w:proofErr w:type="spellEnd"/>
-      <w:r>
-        <w:rPr>
-          <w:b/>
-          <w:bCs/>
-        </w:rPr>
-        <w:t xml:space="preserve"> low! </w:t>
+        <w:t xml:space="preserve">too low! </w:t>
       </w:r>
       <w:r>
         <w:t xml:space="preserve">Similarly, setting </w:t>
@@ -7662,7 +7535,7 @@
                     </pic:cNvPicPr>
                   </pic:nvPicPr>
                   <pic:blipFill>
-                    <a:blip r:embed="rId45">
+                    <a:blip r:embed="rId47">
                       <a:extLst>
                         <a:ext uri="{28A0092B-C50C-407E-A947-70E740481C1C}">
                           <a14:useLocalDpi xmlns:a14="http://schemas.microsoft.com/office/drawing/2010/main" val="0"/>
@@ -7709,13 +7582,8 @@
       <w:r>
         <w:t>-</w:t>
       </w:r>
-      <w:proofErr w:type="spellStart"/>
-      <w:r>
-        <w:t>procesing</w:t>
-      </w:r>
-      <w:proofErr w:type="spellEnd"/>
-      <w:r>
-        <w:t xml:space="preserve">, Recovery, Segmentation, or Tracking, respectively) of the analysis need to be updated. If set to </w:t>
+      <w:r>
+        <w:t xml:space="preserve">procesing, Recovery, Segmentation, or Tracking, respectively) of the analysis need to be updated. If set to </w:t>
       </w:r>
       <w:r>
         <w:rPr>
@@ -7743,7 +7611,6 @@
       <w:r>
         <w:t xml:space="preserve"> keeps track of which sections of analysis should be displayed. Keep in mind that visualization pauses execution, so it is best to keep these all </w:t>
       </w:r>
-      <w:proofErr w:type="spellStart"/>
       <w:r>
         <w:rPr>
           <w:rStyle w:val="CodeChar"/>
@@ -7752,11 +7619,7 @@
         <w:t>False</w:t>
       </w:r>
       <w:r>
-        <w:t>when</w:t>
-      </w:r>
-      <w:proofErr w:type="spellEnd"/>
-      <w:r>
-        <w:t xml:space="preserve"> doing batches of analyses.</w:t>
+        <w:t>when doing batches of analyses.</w:t>
       </w:r>
     </w:p>
     <w:p>
@@ -7841,7 +7704,6 @@
       <w:r>
         <w:t xml:space="preserve"> to </w:t>
       </w:r>
-      <w:proofErr w:type="spellStart"/>
       <w:r>
         <w:rPr>
           <w:rStyle w:val="CodeChar"/>
@@ -7850,11 +7712,7 @@
         <w:t>False</w:t>
       </w:r>
       <w:r>
-        <w:t>can</w:t>
-      </w:r>
-      <w:proofErr w:type="spellEnd"/>
-      <w:r>
-        <w:t xml:space="preserve"> save you </w:t>
+        <w:t xml:space="preserve">can save you </w:t>
       </w:r>
       <w:r>
         <w:t xml:space="preserve">a </w:t>
@@ -7903,15 +7761,7 @@
         <w:t>USER.py</w:t>
       </w:r>
       <w:r>
-        <w:t xml:space="preserve">) should not exceed 6, else the overhead of parallel processing consumes more time than performing each analysis in turn. 3 processes </w:t>
-      </w:r>
-      <w:proofErr w:type="gramStart"/>
-      <w:r>
-        <w:t>is</w:t>
-      </w:r>
-      <w:proofErr w:type="gramEnd"/>
-      <w:r>
-        <w:t xml:space="preserve"> usually a good amount.</w:t>
+        <w:t>) should not exceed 6, else the overhead of parallel processing consumes more time than performing each analysis in turn. 3 processes is usually a good amount.</w:t>
       </w:r>
     </w:p>
     <w:p>
@@ -7995,13 +7845,8 @@
         <w:t>CODE_eps.tif</w:t>
       </w:r>
       <w:r>
-        <w:t xml:space="preserve"> – The local threshold used each </w:t>
-      </w:r>
-      <w:proofErr w:type="gramStart"/>
-      <w:r>
-        <w:t>frame</w:t>
-      </w:r>
-      <w:proofErr w:type="gramEnd"/>
+        <w:t xml:space="preserve"> – The local threshold used each frame</w:t>
+      </w:r>
     </w:p>
     <w:p>
       <w:pPr>
@@ -8029,13 +7874,8 @@
         <w:t xml:space="preserve"> 4-D phase mask</w:t>
       </w:r>
       <w:r>
-        <w:t xml:space="preserve"> kernel used for </w:t>
-      </w:r>
-      <w:proofErr w:type="gramStart"/>
-      <w:r>
-        <w:t>deconvolution</w:t>
-      </w:r>
-      <w:proofErr w:type="gramEnd"/>
+        <w:t xml:space="preserve"> kernel used for deconvolution</w:t>
+      </w:r>
     </w:p>
     <w:p>
       <w:pPr>
@@ -8065,26 +7905,14 @@
           <w:numId w:val="2"/>
         </w:numPr>
       </w:pPr>
-      <w:proofErr w:type="spellStart"/>
       <w:r>
         <w:rPr>
           <w:rStyle w:val="CodeChar"/>
           <w:b/>
           <w:bCs/>
         </w:rPr>
-        <w:t>CODE_</w:t>
-      </w:r>
-      <w:proofErr w:type="gramStart"/>
-      <w:r>
-        <w:rPr>
-          <w:rStyle w:val="CodeChar"/>
-          <w:b/>
-          <w:bCs/>
-        </w:rPr>
-        <w:t>pts.json</w:t>
-      </w:r>
-      <w:proofErr w:type="spellEnd"/>
-      <w:proofErr w:type="gramEnd"/>
+        <w:t>CODE_pts.json</w:t>
+      </w:r>
       <w:r>
         <w:t xml:space="preserve"> – A JSON file containing the location and weight of each point resolved before clustering into clouds.</w:t>
       </w:r>
@@ -8097,37 +7925,23 @@
           <w:numId w:val="2"/>
         </w:numPr>
       </w:pPr>
-      <w:proofErr w:type="spellStart"/>
       <w:r>
         <w:rPr>
           <w:rStyle w:val="CodeChar"/>
           <w:b/>
           <w:bCs/>
         </w:rPr>
-        <w:t>CODE_</w:t>
-      </w:r>
-      <w:proofErr w:type="gramStart"/>
-      <w:r>
-        <w:rPr>
-          <w:rStyle w:val="CodeChar"/>
-          <w:b/>
-          <w:bCs/>
-        </w:rPr>
-        <w:t>clouds.json</w:t>
-      </w:r>
-      <w:proofErr w:type="spellEnd"/>
-      <w:proofErr w:type="gramEnd"/>
+        <w:t>CODE_clouds.json</w:t>
+      </w:r>
       <w:r>
         <w:t xml:space="preserve"> – A JSON file containing each point cloud identified by KNOT to re-create </w:t>
       </w:r>
-      <w:proofErr w:type="spellStart"/>
       <w:r>
         <w:rPr>
           <w:rStyle w:val="CodeChar"/>
         </w:rPr>
         <w:t>PointCloud</w:t>
       </w:r>
-      <w:proofErr w:type="spellEnd"/>
       <w:r>
         <w:t xml:space="preserve"> objects</w:t>
       </w:r>
@@ -8140,26 +7954,14 @@
           <w:numId w:val="2"/>
         </w:numPr>
       </w:pPr>
-      <w:proofErr w:type="spellStart"/>
       <w:r>
         <w:rPr>
           <w:rStyle w:val="CodeChar"/>
           <w:b/>
           <w:bCs/>
         </w:rPr>
-        <w:t>CODE_</w:t>
-      </w:r>
-      <w:proofErr w:type="gramStart"/>
-      <w:r>
-        <w:rPr>
-          <w:rStyle w:val="CodeChar"/>
-          <w:b/>
-          <w:bCs/>
-        </w:rPr>
-        <w:t>tracks.json</w:t>
-      </w:r>
-      <w:proofErr w:type="spellEnd"/>
-      <w:proofErr w:type="gramEnd"/>
+        <w:t>CODE_tracks.json</w:t>
+      </w:r>
       <w:r>
         <w:t xml:space="preserve"> – A JSON file containing the tracking results to re-create </w:t>
       </w:r>
@@ -8184,14 +7986,12 @@
       <w:r>
         <w:t xml:space="preserve">In the </w:t>
       </w:r>
-      <w:proofErr w:type="spellStart"/>
       <w:r>
         <w:rPr>
           <w:rStyle w:val="CodeChar"/>
         </w:rPr>
         <w:t>Matlab</w:t>
       </w:r>
-      <w:proofErr w:type="spellEnd"/>
       <w:r>
         <w:t xml:space="preserve"> folder:</w:t>
       </w:r>
@@ -8213,15 +8013,7 @@
         <w:t>CODE.mat</w:t>
       </w:r>
       <w:r>
-        <w:t xml:space="preserve">– A single variable </w:t>
-      </w:r>
-      <w:proofErr w:type="spellStart"/>
-      <w:r>
-        <w:t>Matlab</w:t>
-      </w:r>
-      <w:proofErr w:type="spellEnd"/>
-      <w:r>
-        <w:t xml:space="preserve"> file containing a 3-D matrix formatted as </w:t>
+        <w:t xml:space="preserve">– A single variable Matlab file containing a 3-D matrix formatted as </w:t>
       </w:r>
       <w:r>
         <w:rPr>
@@ -8288,7 +8080,7 @@
       <w:r>
         <w:t xml:space="preserve">ganized like the ISBI 2012 particle tracking challenge results. Further analysis, such as comparison to ground truth trajectories, can be carried out using </w:t>
       </w:r>
-      <w:hyperlink r:id="rId46" w:history="1">
+      <w:hyperlink r:id="rId48" w:history="1">
         <w:r>
           <w:rPr>
             <w:rStyle w:val="Hyperlink"/>
@@ -8335,94 +8127,61 @@
           <w:b/>
           <w:bCs/>
         </w:rPr>
-        <w:t xml:space="preserve">CODE </w:t>
-      </w:r>
-      <w:proofErr w:type="spellStart"/>
-      <w:proofErr w:type="gramStart"/>
-      <w:r>
-        <w:rPr>
-          <w:rStyle w:val="CodeChar"/>
+        <w:t>CODE mot.json</w:t>
+      </w:r>
+      <w:r>
+        <w:t xml:space="preserve"> – A JSON file created when simulating motion that describes the actual simulated motion.</w:t>
+      </w:r>
+    </w:p>
+    <w:p>
+      <w:r>
+        <w:t>These files are used by KNOT to save parts of the analysis for returning to later, or for outside analysis.</w:t>
+      </w:r>
+      <w:r>
+        <w:br w:type="page"/>
+      </w:r>
+    </w:p>
+    <w:p>
+      <w:pPr>
+        <w:pStyle w:val="Heading1"/>
+      </w:pPr>
+      <w:bookmarkStart w:id="18" w:name="_Toc66284532"/>
+      <w:bookmarkStart w:id="19" w:name="_Ref66212494"/>
+      <w:r>
+        <w:lastRenderedPageBreak/>
+        <w:t>Appendix A: Troubleshooting common errors</w:t>
+      </w:r>
+      <w:bookmarkEnd w:id="18"/>
+    </w:p>
+    <w:p>
+      <w:r>
+        <w:t>If you find an issue that is not presented here in some form, please contact us!</w:t>
+      </w:r>
+    </w:p>
+    <w:p/>
+    <w:p>
+      <w:pPr>
+        <w:pStyle w:val="Heading2"/>
+      </w:pPr>
+      <w:bookmarkStart w:id="20" w:name="_Toc66284533"/>
+      <w:r>
+        <w:t>Analysis questions</w:t>
+      </w:r>
+      <w:bookmarkEnd w:id="20"/>
+    </w:p>
+    <w:p>
+      <w:pPr>
+        <w:rPr>
           <w:b/>
           <w:bCs/>
         </w:rPr>
-        <w:t>mot.json</w:t>
-      </w:r>
-      <w:proofErr w:type="spellEnd"/>
-      <w:proofErr w:type="gramEnd"/>
-      <w:r>
-        <w:t xml:space="preserve"> – A JSON file created when simulating motion that describes the actual simulated motion.</w:t>
-      </w:r>
-    </w:p>
-    <w:p>
-      <w:r>
-        <w:t>These files are used by KNOT to save parts of the analysis for returning to later, or for outside analysis.</w:t>
-      </w:r>
-      <w:r>
-        <w:br w:type="page"/>
-      </w:r>
-    </w:p>
-    <w:p>
-      <w:pPr>
-        <w:pStyle w:val="Heading1"/>
-      </w:pPr>
-      <w:bookmarkStart w:id="18" w:name="_Toc66284532"/>
-      <w:bookmarkStart w:id="19" w:name="_Ref66212494"/>
-      <w:r>
-        <w:lastRenderedPageBreak/>
-        <w:t xml:space="preserve">Appendix A: Troubleshooting common </w:t>
-      </w:r>
-      <w:proofErr w:type="gramStart"/>
-      <w:r>
-        <w:t>errors</w:t>
-      </w:r>
-      <w:bookmarkEnd w:id="18"/>
-      <w:proofErr w:type="gramEnd"/>
-    </w:p>
-    <w:p>
-      <w:r>
-        <w:t>If you find an issue that is not presented here in some form, please contact us!</w:t>
-      </w:r>
-    </w:p>
-    <w:p/>
-    <w:p>
-      <w:pPr>
-        <w:pStyle w:val="Heading2"/>
-      </w:pPr>
-      <w:bookmarkStart w:id="20" w:name="_Toc66284533"/>
-      <w:r>
-        <w:t>Analysis questions</w:t>
-      </w:r>
-      <w:bookmarkEnd w:id="20"/>
-    </w:p>
-    <w:p>
-      <w:pPr>
+      </w:pPr>
+      <w:r>
         <w:rPr>
           <w:b/>
           <w:bCs/>
         </w:rPr>
-      </w:pPr>
-      <w:r>
-        <w:rPr>
-          <w:b/>
-          <w:bCs/>
-        </w:rPr>
-        <w:t xml:space="preserve">KNOT </w:t>
-      </w:r>
-      <w:proofErr w:type="gramStart"/>
-      <w:r>
-        <w:rPr>
-          <w:b/>
-          <w:bCs/>
-        </w:rPr>
-        <w:t>didn’t</w:t>
-      </w:r>
-      <w:proofErr w:type="gramEnd"/>
-      <w:r>
-        <w:rPr>
-          <w:b/>
-          <w:bCs/>
-        </w:rPr>
-        <w:t xml:space="preserve"> return anything! </w:t>
+        <w:t xml:space="preserve">KNOT didn’t return anything! </w:t>
       </w:r>
       <w:r>
         <w:rPr>
@@ -8482,59 +8241,35 @@
         <w:rPr>
           <w:rStyle w:val="CodeChar"/>
         </w:rPr>
-        <w:t>_</w:t>
-      </w:r>
-      <w:proofErr w:type="spellStart"/>
-      <w:r>
-        <w:rPr>
-          <w:rStyle w:val="CodeChar"/>
-        </w:rPr>
-        <w:t>RECOVER.py</w:t>
-      </w:r>
-      <w:r>
-        <w:t>or</w:t>
-      </w:r>
-      <w:proofErr w:type="spellEnd"/>
-      <w:r>
-        <w:t xml:space="preserve"> </w:t>
-      </w:r>
-      <w:r>
-        <w:rPr>
-          <w:rStyle w:val="CodeChar"/>
-        </w:rPr>
-        <w:t>_</w:t>
-      </w:r>
-      <w:proofErr w:type="spellStart"/>
-      <w:r>
-        <w:rPr>
-          <w:rStyle w:val="CodeChar"/>
-        </w:rPr>
-        <w:t>PREPARE.py</w:t>
-      </w:r>
-      <w:r>
-        <w:t>to</w:t>
-      </w:r>
-      <w:proofErr w:type="spellEnd"/>
-      <w:r>
-        <w:t xml:space="preserve"> be less sensitive (For </w:t>
-      </w:r>
-      <w:r>
-        <w:rPr>
-          <w:rStyle w:val="CodeChar"/>
-        </w:rPr>
         <w:t>_RECOVER.py</w:t>
       </w:r>
       <w:r>
+        <w:t xml:space="preserve">or </w:t>
+      </w:r>
+      <w:r>
+        <w:rPr>
+          <w:rStyle w:val="CodeChar"/>
+        </w:rPr>
+        <w:t>_PREPARE.py</w:t>
+      </w:r>
+      <w:r>
+        <w:t xml:space="preserve">to be less sensitive (For </w:t>
+      </w:r>
+      <w:r>
+        <w:rPr>
+          <w:rStyle w:val="CodeChar"/>
+        </w:rPr>
+        <w:t>_RECOVER.py</w:t>
+      </w:r>
+      <w:r>
         <w:t xml:space="preserve">, try setting the variable </w:t>
       </w:r>
-      <w:proofErr w:type="spellStart"/>
       <w:r>
         <w:rPr>
           <w:rStyle w:val="CodeChar"/>
         </w:rPr>
         <w:t>rhs</w:t>
       </w:r>
-      <w:proofErr w:type="spellEnd"/>
       <w:r>
         <w:t xml:space="preserve"> to something higher. For </w:t>
       </w:r>
@@ -8542,30 +8277,17 @@
         <w:rPr>
           <w:rStyle w:val="CodeChar"/>
         </w:rPr>
-        <w:t>_</w:t>
-      </w:r>
-      <w:proofErr w:type="spellStart"/>
-      <w:r>
-        <w:rPr>
-          <w:rStyle w:val="CodeChar"/>
-        </w:rPr>
-        <w:t>PREPARE.py</w:t>
-      </w:r>
-      <w:r>
-        <w:t>you</w:t>
-      </w:r>
-      <w:proofErr w:type="spellEnd"/>
-      <w:r>
-        <w:t xml:space="preserve"> may need to adjust variables such as </w:t>
-      </w:r>
-      <w:proofErr w:type="spellStart"/>
+        <w:t>_PREPARE.py</w:t>
+      </w:r>
+      <w:r>
+        <w:t xml:space="preserve">you may need to adjust variables such as </w:t>
+      </w:r>
       <w:r>
         <w:rPr>
           <w:rStyle w:val="CodeChar"/>
         </w:rPr>
         <w:t>eps_global</w:t>
       </w:r>
-      <w:proofErr w:type="spellEnd"/>
       <w:r>
         <w:t>.)</w:t>
       </w:r>
@@ -8641,15 +8363,7 @@
         <w:t>TRK_RAD</w:t>
       </w:r>
       <w:r>
-        <w:t xml:space="preserve">) and KNOT fails to detect one for a frame, the first particle will seem to “jump” to the location of the second particle until the opposite happens. This can, and hopefully will, be remedied by asking KNOT to look ahead a few more frames (rather than just the next frame) to determine if the original particle re-appears within the blinking tolerance. Otherwise, the next best thing to do is </w:t>
-      </w:r>
-      <w:proofErr w:type="gramStart"/>
-      <w:r>
-        <w:t>to</w:t>
-      </w:r>
-      <w:proofErr w:type="gramEnd"/>
-      <w:r>
-        <w:t xml:space="preserve"> lower </w:t>
+        <w:t xml:space="preserve">) and KNOT fails to detect one for a frame, the first particle will seem to “jump” to the location of the second particle until the opposite happens. This can, and hopefully will, be remedied by asking KNOT to look ahead a few more frames (rather than just the next frame) to determine if the original particle re-appears within the blinking tolerance. Otherwise, the next best thing to do is to lower </w:t>
       </w:r>
       <w:r>
         <w:rPr>
@@ -8674,23 +8388,7 @@
           <w:b/>
           <w:bCs/>
         </w:rPr>
-        <w:t xml:space="preserve">Why </w:t>
-      </w:r>
-      <w:proofErr w:type="gramStart"/>
-      <w:r>
-        <w:rPr>
-          <w:b/>
-          <w:bCs/>
-        </w:rPr>
-        <w:t>won’t</w:t>
-      </w:r>
-      <w:proofErr w:type="gramEnd"/>
-      <w:r>
-        <w:rPr>
-          <w:b/>
-          <w:bCs/>
-        </w:rPr>
-        <w:t xml:space="preserve"> KNOT work on non-square images?</w:t>
+        <w:t>Why won’t KNOT work on non-square images?</w:t>
       </w:r>
     </w:p>
     <w:p>
@@ -8759,7 +8457,7 @@
                     </pic:cNvPicPr>
                   </pic:nvPicPr>
                   <pic:blipFill>
-                    <a:blip r:embed="rId47"/>
+                    <a:blip r:embed="rId49"/>
                     <a:srcRect/>
                     <a:stretch>
                       <a:fillRect/>
@@ -8826,7 +8524,7 @@
                     </pic:cNvPicPr>
                   </pic:nvPicPr>
                   <pic:blipFill>
-                    <a:blip r:embed="rId48"/>
+                    <a:blip r:embed="rId50"/>
                     <a:srcRect/>
                     <a:stretch>
                       <a:fillRect/>
@@ -8918,40 +8616,18 @@
           <w:bCs/>
         </w:rPr>
       </w:pPr>
-      <w:proofErr w:type="spellStart"/>
       <w:r>
         <w:rPr>
           <w:b/>
           <w:bCs/>
         </w:rPr>
-        <w:t>FileNotFoundError</w:t>
-      </w:r>
-      <w:proofErr w:type="spellEnd"/>
-      <w:r>
-        <w:rPr>
-          <w:b/>
-          <w:bCs/>
-        </w:rPr>
-        <w:t xml:space="preserve"> ‘No such file or directory’</w:t>
-      </w:r>
-    </w:p>
-    <w:p>
-      <w:r>
-        <w:t xml:space="preserve">This error can occur for several reasons when either creating a simulation or running data. Check to make sure that all folders (Apertures, Evaluation, Experiment, Images, </w:t>
-      </w:r>
-      <w:proofErr w:type="spellStart"/>
-      <w:r>
-        <w:t>Matlab</w:t>
-      </w:r>
-      <w:proofErr w:type="spellEnd"/>
-      <w:r>
-        <w:t xml:space="preserve">, Phase Masks, Simulation, Temp, Truth) are present in the KNOT directory. These folders generate empty automatically when running </w:t>
-      </w:r>
-      <w:proofErr w:type="gramStart"/>
-      <w:r>
-        <w:t>any</w:t>
-      </w:r>
-      <w:proofErr w:type="gramEnd"/>
+        <w:t>FileNotFoundError ‘No such file or directory’</w:t>
+      </w:r>
+    </w:p>
+    <w:p>
+      <w:r>
+        <w:t>This error can occur for several reasons when either creating a simulation or running data. Check to make sure that all folders (Apertures, Evaluation, Experiment, Images, Matlab, Phase Masks, Simulation, Temp, Truth) are present in the KNOT directory. These folders generate empty automatically when running any</w:t>
+      </w:r>
     </w:p>
     <w:p>
       <w:pPr>
@@ -9189,21 +8865,7 @@
         <w:rPr>
           <w:rStyle w:val="CodeChar"/>
         </w:rPr>
-        <w:t>_</w:t>
-      </w:r>
-      <w:proofErr w:type="gramStart"/>
-      <w:r>
-        <w:rPr>
-          <w:rStyle w:val="CodeChar"/>
-        </w:rPr>
-        <w:t>Handle(</w:t>
-      </w:r>
-      <w:proofErr w:type="gramEnd"/>
-      <w:r>
-        <w:rPr>
-          <w:rStyle w:val="CodeChar"/>
-        </w:rPr>
-        <w:t xml:space="preserve">argument 1, … argument n, </w:t>
+        <w:t xml:space="preserve">_Handle(argument 1, … argument n, </w:t>
       </w:r>
       <w:r>
         <w:rPr>
@@ -9359,19 +9021,11 @@
         </w:numPr>
         <w:jc w:val="left"/>
       </w:pPr>
-      <w:proofErr w:type="gramStart"/>
-      <w:r>
-        <w:rPr>
-          <w:rStyle w:val="CodeChar"/>
-        </w:rPr>
-        <w:t>Point(</w:t>
-      </w:r>
-      <w:proofErr w:type="gramEnd"/>
-      <w:r>
-        <w:rPr>
-          <w:rStyle w:val="CodeChar"/>
-        </w:rPr>
-        <w:t>)</w:t>
+      <w:r>
+        <w:rPr>
+          <w:rStyle w:val="CodeChar"/>
+        </w:rPr>
+        <w:t>Point()</w:t>
       </w:r>
       <w:r>
         <w:t xml:space="preserve"> – A point in space; no arguments, </w:t>
@@ -9441,19 +9095,11 @@
         </w:numPr>
         <w:jc w:val="left"/>
       </w:pPr>
-      <w:proofErr w:type="gramStart"/>
-      <w:r>
-        <w:rPr>
-          <w:rStyle w:val="CodeChar"/>
-        </w:rPr>
-        <w:t>Line(</w:t>
-      </w:r>
-      <w:proofErr w:type="gramEnd"/>
-      <w:r>
-        <w:rPr>
-          <w:rStyle w:val="CodeChar"/>
-        </w:rPr>
-        <w:t>)</w:t>
+      <w:r>
+        <w:rPr>
+          <w:rStyle w:val="CodeChar"/>
+        </w:rPr>
+        <w:t>Line()</w:t>
       </w:r>
       <w:r>
         <w:t xml:space="preserve"> – A line in space; no arguments, </w:t>
@@ -9523,7 +9169,6 @@
         </w:numPr>
         <w:jc w:val="left"/>
       </w:pPr>
-      <w:proofErr w:type="gramStart"/>
       <w:r>
         <w:rPr>
           <w:rStyle w:val="CodeChar"/>
@@ -9531,8 +9176,6 @@
         <w:lastRenderedPageBreak/>
         <w:t>Poly(</w:t>
       </w:r>
-      <w:proofErr w:type="spellStart"/>
-      <w:proofErr w:type="gramEnd"/>
       <w:r>
         <w:rPr>
           <w:rStyle w:val="CodeChar"/>
@@ -9546,7 +9189,6 @@
         </w:rPr>
         <w:t>n</w:t>
       </w:r>
-      <w:proofErr w:type="spellEnd"/>
       <w:r>
         <w:rPr>
           <w:rStyle w:val="CodeChar"/>
@@ -9610,7 +9252,6 @@
       <w:r>
         <w:t xml:space="preserve">with coefficients </w:t>
       </w:r>
-      <w:proofErr w:type="spellStart"/>
       <w:r>
         <w:rPr>
           <w:rStyle w:val="CodeChar"/>
@@ -9630,7 +9271,6 @@
         </w:rPr>
         <w:softHyphen/>
       </w:r>
-      <w:proofErr w:type="spellEnd"/>
       <w:r>
         <w:t xml:space="preserve"> through </w:t>
       </w:r>
@@ -9840,7 +9480,6 @@
         </w:numPr>
         <w:jc w:val="left"/>
       </w:pPr>
-      <w:proofErr w:type="gramStart"/>
       <w:r>
         <w:rPr>
           <w:rStyle w:val="CodeChar"/>
@@ -9851,9 +9490,35 @@
         <w:rPr>
           <w:rStyle w:val="CodeChar"/>
         </w:rPr>
-        <w:t>(</w:t>
-      </w:r>
-      <w:proofErr w:type="gramEnd"/>
+        <w:t>(f</w:t>
+      </w:r>
+      <w:r>
+        <w:rPr>
+          <w:rStyle w:val="CodeChar"/>
+        </w:rPr>
+        <w:t>=1</w:t>
+      </w:r>
+      <w:r>
+        <w:rPr>
+          <w:rStyle w:val="CodeChar"/>
+        </w:rPr>
+        <w:t>, phi</w:t>
+      </w:r>
+      <w:r>
+        <w:rPr>
+          <w:rStyle w:val="CodeChar"/>
+        </w:rPr>
+        <w:t>=0</w:t>
+      </w:r>
+      <w:r>
+        <w:rPr>
+          <w:rStyle w:val="CodeChar"/>
+        </w:rPr>
+        <w:t>)</w:t>
+      </w:r>
+      <w:r>
+        <w:t xml:space="preserve"> – Constructs a sine wave with frequency </w:t>
+      </w:r>
       <w:r>
         <w:rPr>
           <w:rStyle w:val="CodeChar"/>
@@ -9861,42 +9526,8 @@
         <w:t>f</w:t>
       </w:r>
       <w:r>
-        <w:rPr>
-          <w:rStyle w:val="CodeChar"/>
-        </w:rPr>
-        <w:t>=1</w:t>
-      </w:r>
-      <w:r>
-        <w:rPr>
-          <w:rStyle w:val="CodeChar"/>
-        </w:rPr>
-        <w:t>, phi</w:t>
-      </w:r>
-      <w:r>
-        <w:rPr>
-          <w:rStyle w:val="CodeChar"/>
-        </w:rPr>
-        <w:t>=0</w:t>
-      </w:r>
-      <w:r>
-        <w:rPr>
-          <w:rStyle w:val="CodeChar"/>
-        </w:rPr>
-        <w:t>)</w:t>
-      </w:r>
-      <w:r>
-        <w:t xml:space="preserve"> – Constructs a sine wave with frequency </w:t>
-      </w:r>
-      <w:r>
-        <w:rPr>
-          <w:rStyle w:val="CodeChar"/>
-        </w:rPr>
-        <w:t>f</w:t>
-      </w:r>
-      <w:r>
         <w:t xml:space="preserve"> and phase </w:t>
       </w:r>
-      <w:proofErr w:type="spellStart"/>
       <w:r>
         <w:rPr>
           <w:rStyle w:val="CodeChar"/>
@@ -9907,11 +9538,7 @@
         <w:t>.</w:t>
       </w:r>
       <w:r>
-        <w:t>Note</w:t>
-      </w:r>
-      <w:proofErr w:type="spellEnd"/>
-      <w:r>
-        <w:t xml:space="preserve"> that </w:t>
+        <w:t xml:space="preserve">Note that </w:t>
       </w:r>
       <w:r>
         <w:rPr>
@@ -10036,7 +9663,6 @@
         </w:numPr>
         <w:jc w:val="left"/>
       </w:pPr>
-      <w:proofErr w:type="gramStart"/>
       <w:r>
         <w:rPr>
           <w:rStyle w:val="CodeChar"/>
@@ -10049,7 +9675,6 @@
         </w:rPr>
         <w:t>ine(</w:t>
       </w:r>
-      <w:proofErr w:type="gramEnd"/>
       <w:r>
         <w:rPr>
           <w:rStyle w:val="CodeChar"/>
@@ -10098,19 +9723,11 @@
       <w:r>
         <w:t xml:space="preserve">Behaves like </w:t>
       </w:r>
-      <w:proofErr w:type="gramStart"/>
-      <w:r>
-        <w:rPr>
-          <w:rStyle w:val="CodeChar"/>
-        </w:rPr>
-        <w:t>Sine(</w:t>
-      </w:r>
-      <w:proofErr w:type="gramEnd"/>
-      <w:r>
-        <w:rPr>
-          <w:rStyle w:val="CodeChar"/>
-        </w:rPr>
-        <w:t>f, phi)</w:t>
+      <w:r>
+        <w:rPr>
+          <w:rStyle w:val="CodeChar"/>
+        </w:rPr>
+        <w:t>Sine(f, phi)</w:t>
       </w:r>
       <w:r>
         <w:t xml:space="preserve"> but with the </w:t>
@@ -10225,7 +9842,6 @@
         </w:numPr>
         <w:jc w:val="left"/>
       </w:pPr>
-      <w:proofErr w:type="gramStart"/>
       <w:r>
         <w:rPr>
           <w:rStyle w:val="CodeChar"/>
@@ -10236,14 +9852,7 @@
         <w:rPr>
           <w:rStyle w:val="CodeChar"/>
         </w:rPr>
-        <w:t>(</w:t>
-      </w:r>
-      <w:proofErr w:type="gramEnd"/>
-      <w:r>
-        <w:rPr>
-          <w:rStyle w:val="CodeChar"/>
-        </w:rPr>
-        <w:t>mu=0, k=1)</w:t>
+        <w:t>(mu=0, k=1)</w:t>
       </w:r>
       <w:r>
         <w:t xml:space="preserve"> – Constructs an exponential with shift </w:t>
@@ -10354,7 +9963,6 @@
         </w:numPr>
         <w:jc w:val="left"/>
       </w:pPr>
-      <w:proofErr w:type="gramStart"/>
       <w:r>
         <w:rPr>
           <w:rStyle w:val="CodeChar"/>
@@ -10365,14 +9973,7 @@
         <w:rPr>
           <w:rStyle w:val="CodeChar"/>
         </w:rPr>
-        <w:t>(</w:t>
-      </w:r>
-      <w:proofErr w:type="gramEnd"/>
-      <w:r>
-        <w:rPr>
-          <w:rStyle w:val="CodeChar"/>
-        </w:rPr>
-        <w:t>mu=0, sigma=1)</w:t>
+        <w:t>(mu=0, sigma=1)</w:t>
       </w:r>
       <w:r>
         <w:t xml:space="preserve"> – Constructs a non-normalized 1-D Gaussian distribution with mean mu and standard deviation sigma.</w:t>
@@ -10543,7 +10144,6 @@
         </w:numPr>
         <w:jc w:val="left"/>
       </w:pPr>
-      <w:proofErr w:type="gramStart"/>
       <w:r>
         <w:rPr>
           <w:rStyle w:val="CodeChar"/>
@@ -10554,14 +10154,7 @@
         <w:rPr>
           <w:rStyle w:val="CodeChar"/>
         </w:rPr>
-        <w:t>(</w:t>
-      </w:r>
-      <w:proofErr w:type="gramEnd"/>
-      <w:r>
-        <w:rPr>
-          <w:rStyle w:val="CodeChar"/>
-        </w:rPr>
-        <w:t>mu=0, gamma=1)</w:t>
+        <w:t>(mu=0, gamma=1)</w:t>
       </w:r>
       <w:r>
         <w:t xml:space="preserve"> – Constructs a non-normalized 1-D Lorentzian distribution with mean mu and FWHM gamma.</w:t>
@@ -10706,7 +10299,6 @@
         </w:numPr>
         <w:jc w:val="left"/>
       </w:pPr>
-      <w:proofErr w:type="gramStart"/>
       <w:r>
         <w:rPr>
           <w:rStyle w:val="CodeChar"/>
@@ -10729,14 +10321,7 @@
         <w:rPr>
           <w:rStyle w:val="CodeChar"/>
         </w:rPr>
-        <w:t>(</w:t>
-      </w:r>
-      <w:proofErr w:type="gramEnd"/>
-      <w:r>
-        <w:rPr>
-          <w:rStyle w:val="CodeChar"/>
-        </w:rPr>
-        <w:t>mu=0, sigma=1)</w:t>
+        <w:t>(mu=0, sigma=1)</w:t>
       </w:r>
       <w:r>
         <w:t xml:space="preserve"> – Constructs a Wiener process with drif</w:t>
@@ -10744,7 +10329,7 @@
       <w:r>
         <w:t xml:space="preserve">t mu and standard deviation sigma. Note that these parameters define the underlying Gaussian distribution which the Wiener process accumulates and is dependent on the time steps provided in the domain. See </w:t>
       </w:r>
-      <w:hyperlink r:id="rId49" w:history="1">
+      <w:hyperlink r:id="rId51" w:history="1">
         <w:r>
           <w:rPr>
             <w:rStyle w:val="Hyperlink"/>
@@ -10758,15 +10343,7 @@
     </w:p>
     <w:p>
       <w:r>
-        <w:t>It should be noted that currently Function objects can be added, subtracted, multiplied, and divided using the normal python operators. (</w:t>
-      </w:r>
-      <w:proofErr w:type="gramStart"/>
-      <w:r>
-        <w:t>e.g.</w:t>
-      </w:r>
-      <w:proofErr w:type="gramEnd"/>
-      <w:r>
-        <w:t xml:space="preserve"> </w:t>
+        <w:t xml:space="preserve">It should be noted that currently Function objects can be added, subtracted, multiplied, and divided using the normal python operators. (e.g. </w:t>
       </w:r>
       <w:r>
         <w:rPr>
@@ -10786,46 +10363,15 @@
         <w:pStyle w:val="Code"/>
       </w:pPr>
       <w:r>
-        <w:t xml:space="preserve">Decay = </w:t>
-      </w:r>
-      <w:proofErr w:type="spellStart"/>
-      <w:proofErr w:type="gramStart"/>
-      <w:r>
-        <w:t>FXN._</w:t>
-      </w:r>
-      <w:proofErr w:type="gramEnd"/>
-      <w:r>
-        <w:t>Exp</w:t>
-      </w:r>
-      <w:proofErr w:type="spellEnd"/>
-      <w:r>
-        <w:t>(0, -1)</w:t>
+        <w:t>Decay = FXN._Exp(0, -1)</w:t>
       </w:r>
     </w:p>
     <w:p>
       <w:pPr>
         <w:pStyle w:val="Code"/>
       </w:pPr>
-      <w:proofErr w:type="spellStart"/>
-      <w:r>
-        <w:t>Decay_Sine</w:t>
-      </w:r>
-      <w:proofErr w:type="spellEnd"/>
-      <w:r>
-        <w:t xml:space="preserve"> = </w:t>
-      </w:r>
-      <w:proofErr w:type="spellStart"/>
-      <w:proofErr w:type="gramStart"/>
-      <w:r>
-        <w:t>FXN._</w:t>
-      </w:r>
-      <w:proofErr w:type="gramEnd"/>
-      <w:r>
-        <w:t>Sine</w:t>
-      </w:r>
-      <w:proofErr w:type="spellEnd"/>
-      <w:r>
-        <w:t>(amp=Decay)</w:t>
+      <w:r>
+        <w:t>Decay_Sine = FXN._Sine(amp=Decay)</w:t>
       </w:r>
     </w:p>
     <w:p>
@@ -10838,23 +10384,8 @@
         <w:pStyle w:val="Code"/>
         <w:spacing w:before="0"/>
       </w:pPr>
-      <w:proofErr w:type="spellStart"/>
-      <w:r>
-        <w:t>dom</w:t>
-      </w:r>
-      <w:proofErr w:type="spellEnd"/>
-      <w:r>
-        <w:t xml:space="preserve"> = </w:t>
-      </w:r>
-      <w:proofErr w:type="spellStart"/>
-      <w:proofErr w:type="gramStart"/>
-      <w:r>
-        <w:t>np.linspace</w:t>
-      </w:r>
-      <w:proofErr w:type="spellEnd"/>
-      <w:proofErr w:type="gramEnd"/>
-      <w:r>
-        <w:t xml:space="preserve">(0, 10, </w:t>
+      <w:r>
+        <w:t xml:space="preserve">dom = np.linspace(0, 10, </w:t>
       </w:r>
       <w:r>
         <w:t>1001</w:t>
@@ -10884,20 +10415,7 @@
         <w:spacing w:before="0"/>
       </w:pPr>
       <w:r>
-        <w:t xml:space="preserve">imp = </w:t>
-      </w:r>
-      <w:proofErr w:type="spellStart"/>
-      <w:proofErr w:type="gramStart"/>
-      <w:r>
-        <w:t>FXN._</w:t>
-      </w:r>
-      <w:proofErr w:type="gramEnd"/>
-      <w:r>
-        <w:t>Point</w:t>
-      </w:r>
-      <w:proofErr w:type="spellEnd"/>
-      <w:r>
-        <w:t>()</w:t>
+        <w:t>imp = FXN._Point()</w:t>
       </w:r>
       <w:r>
         <w:tab/>
@@ -10939,13 +10457,8 @@
         <w:lastRenderedPageBreak/>
         <w:t xml:space="preserve">for </w:t>
       </w:r>
-      <w:proofErr w:type="spellStart"/>
-      <w:r>
-        <w:t>i</w:t>
-      </w:r>
-      <w:proofErr w:type="spellEnd"/>
-      <w:r>
-        <w:t xml:space="preserve"> </w:t>
+      <w:r>
+        <w:t xml:space="preserve">i </w:t>
       </w:r>
       <w:r>
         <w:rPr>
@@ -10953,13 +10466,8 @@
         </w:rPr>
         <w:t xml:space="preserve">in </w:t>
       </w:r>
-      <w:proofErr w:type="gramStart"/>
-      <w:r>
-        <w:t>range(</w:t>
-      </w:r>
-      <w:proofErr w:type="gramEnd"/>
-      <w:r>
-        <w:t>10):</w:t>
+      <w:r>
+        <w:t>range(10):</w:t>
       </w:r>
     </w:p>
     <w:p>
@@ -10969,21 +10477,11 @@
         <w:ind w:firstLine="720"/>
       </w:pPr>
       <w:r>
-        <w:t xml:space="preserve">mu = 10 * </w:t>
-      </w:r>
-      <w:proofErr w:type="spellStart"/>
-      <w:proofErr w:type="gramStart"/>
-      <w:r>
-        <w:t>np.rand</w:t>
-      </w:r>
-      <w:r>
-        <w:t>om</w:t>
-      </w:r>
-      <w:proofErr w:type="gramEnd"/>
-      <w:r>
-        <w:t>.rand</w:t>
-      </w:r>
-      <w:proofErr w:type="spellEnd"/>
+        <w:t>mu = 10 * np.rand</w:t>
+      </w:r>
+      <w:r>
+        <w:t>om.rand</w:t>
+      </w:r>
       <w:r>
         <w:t>()</w:t>
       </w:r>
@@ -11004,20 +10502,7 @@
         <w:t>i</w:t>
       </w:r>
       <w:r>
-        <w:t xml:space="preserve">mp = imp + </w:t>
-      </w:r>
-      <w:proofErr w:type="spellStart"/>
-      <w:proofErr w:type="gramStart"/>
-      <w:r>
-        <w:t>FXN._</w:t>
-      </w:r>
-      <w:proofErr w:type="gramEnd"/>
-      <w:r>
-        <w:t>Gauss</w:t>
-      </w:r>
-      <w:proofErr w:type="spellEnd"/>
-      <w:r>
-        <w:t>(</w:t>
+        <w:t>mp = imp + FXN._Gauss(</w:t>
       </w:r>
       <w:r>
         <w:t>mu, 0.1)</w:t>
@@ -11036,20 +10521,7 @@
         <w:t>motion</w:t>
       </w:r>
       <w:r>
-        <w:t xml:space="preserve"> = </w:t>
-      </w:r>
-      <w:proofErr w:type="spellStart"/>
-      <w:proofErr w:type="gramStart"/>
-      <w:r>
-        <w:t>FXN._</w:t>
-      </w:r>
-      <w:proofErr w:type="gramEnd"/>
-      <w:r>
-        <w:t>Wiener</w:t>
-      </w:r>
-      <w:proofErr w:type="spellEnd"/>
-      <w:r>
-        <w:t>(imp)</w:t>
+        <w:t xml:space="preserve"> = FXN._Wiener(imp)</w:t>
       </w:r>
       <w:r>
         <w:tab/>
@@ -11108,7 +10580,7 @@
                     </pic:cNvPicPr>
                   </pic:nvPicPr>
                   <pic:blipFill>
-                    <a:blip r:embed="rId50">
+                    <a:blip r:embed="rId52">
                       <a:extLst>
                         <a:ext uri="{28A0092B-C50C-407E-A947-70E740481C1C}">
                           <a14:useLocalDpi xmlns:a14="http://schemas.microsoft.com/office/drawing/2010/main" val="0"/>
@@ -11177,16 +10649,8 @@
         <w:rPr>
           <w:rStyle w:val="CodeChar"/>
         </w:rPr>
-        <w:t>_</w:t>
-      </w:r>
-      <w:proofErr w:type="spellStart"/>
-      <w:r>
-        <w:rPr>
-          <w:rStyle w:val="CodeChar"/>
-        </w:rPr>
-        <w:t>ProgressBar</w:t>
-      </w:r>
-      <w:proofErr w:type="spellEnd"/>
+        <w:t>_ProgressBar</w:t>
+      </w:r>
       <w:r>
         <w:t xml:space="preserve"> function is used commonly for long operations to show the current progress in the console.</w:t>
       </w:r>
@@ -11210,16 +10674,8 @@
         <w:rPr>
           <w:rStyle w:val="CodeChar"/>
         </w:rPr>
-        <w:t>_</w:t>
-      </w:r>
-      <w:proofErr w:type="spellStart"/>
-      <w:r>
-        <w:rPr>
-          <w:rStyle w:val="CodeChar"/>
-        </w:rPr>
-        <w:t>DispSFDDist</w:t>
-      </w:r>
-      <w:proofErr w:type="spellEnd"/>
+        <w:t>_DispSFDDist</w:t>
+      </w:r>
       <w:r>
         <w:t>), displaying 2-D images on 3-D axes (</w:t>
       </w:r>
@@ -11239,16 +10695,8 @@
         <w:rPr>
           <w:rStyle w:val="CodeChar"/>
         </w:rPr>
-        <w:t>_</w:t>
-      </w:r>
-      <w:proofErr w:type="spellStart"/>
-      <w:r>
-        <w:rPr>
-          <w:rStyle w:val="CodeChar"/>
-        </w:rPr>
-        <w:t>DispLineGrad</w:t>
-      </w:r>
-      <w:proofErr w:type="spellEnd"/>
+        <w:t>_DispLineGrad</w:t>
+      </w:r>
       <w:r>
         <w:t>), and a helpful tool to draw images in figures at certain locations on the screen (</w:t>
       </w:r>
@@ -11256,16 +10704,8 @@
         <w:rPr>
           <w:rStyle w:val="CodeChar"/>
         </w:rPr>
-        <w:t>_</w:t>
-      </w:r>
-      <w:proofErr w:type="spellStart"/>
-      <w:r>
-        <w:rPr>
-          <w:rStyle w:val="CodeChar"/>
-        </w:rPr>
-        <w:t>VisImg</w:t>
-      </w:r>
-      <w:proofErr w:type="spellEnd"/>
+        <w:t>_VisImg</w:t>
+      </w:r>
       <w:r>
         <w:t>).</w:t>
       </w:r>
@@ -11337,14 +10777,7 @@
         <w:rPr>
           <w:rStyle w:val="CodeChar"/>
         </w:rPr>
-        <w:t>_</w:t>
-      </w:r>
-      <w:proofErr w:type="spellStart"/>
-      <w:r>
-        <w:rPr>
-          <w:rStyle w:val="CodeChar"/>
-        </w:rPr>
-        <w:t>GetFunction</w:t>
+        <w:t>_GetFunction</w:t>
       </w:r>
       <w:r>
         <w:rPr>
@@ -11352,7 +10785,6 @@
         </w:rPr>
         <w:t>s</w:t>
       </w:r>
-      <w:proofErr w:type="spellEnd"/>
       <w:r>
         <w:rPr>
           <w:rStyle w:val="CodeChar"/>
@@ -11409,16 +10841,8 @@
         <w:rPr>
           <w:rStyle w:val="CodeChar"/>
         </w:rPr>
-        <w:t>_</w:t>
-      </w:r>
-      <w:proofErr w:type="spellStart"/>
-      <w:r>
-        <w:rPr>
-          <w:rStyle w:val="CodeChar"/>
-        </w:rPr>
-        <w:t>MeshLat</w:t>
-      </w:r>
-      <w:proofErr w:type="spellEnd"/>
+        <w:t>_MeshLat</w:t>
+      </w:r>
       <w:r>
         <w:t>), Fourier (</w:t>
       </w:r>
@@ -11426,16 +10850,8 @@
         <w:rPr>
           <w:rStyle w:val="CodeChar"/>
         </w:rPr>
-        <w:t>_</w:t>
-      </w:r>
-      <w:proofErr w:type="spellStart"/>
-      <w:r>
-        <w:rPr>
-          <w:rStyle w:val="CodeChar"/>
-        </w:rPr>
-        <w:t>MeshFou</w:t>
-      </w:r>
-      <w:proofErr w:type="spellEnd"/>
+        <w:t>_MeshFou</w:t>
+      </w:r>
       <w:r>
         <w:t>), and meta-dimensions (</w:t>
       </w:r>
@@ -11443,41 +10859,17 @@
         <w:rPr>
           <w:rStyle w:val="CodeChar"/>
         </w:rPr>
-        <w:t>_</w:t>
-      </w:r>
-      <w:proofErr w:type="spellStart"/>
-      <w:r>
-        <w:rPr>
-          <w:rStyle w:val="CodeChar"/>
-        </w:rPr>
-        <w:t>MeshMeta</w:t>
-      </w:r>
-      <w:proofErr w:type="spellEnd"/>
-      <w:r>
-        <w:t xml:space="preserve">). </w:t>
-      </w:r>
-      <w:proofErr w:type="gramStart"/>
-      <w:r>
-        <w:t>Additionally</w:t>
-      </w:r>
-      <w:proofErr w:type="gramEnd"/>
-      <w:r>
-        <w:t xml:space="preserve"> defines how the DH PSF rotates (</w:t>
-      </w:r>
-      <w:r>
-        <w:rPr>
-          <w:rStyle w:val="CodeChar"/>
-        </w:rPr>
-        <w:t>_</w:t>
-      </w:r>
-      <w:proofErr w:type="spellStart"/>
-      <w:r>
-        <w:rPr>
-          <w:rStyle w:val="CodeChar"/>
-        </w:rPr>
-        <w:t>FxnRot</w:t>
-      </w:r>
-      <w:proofErr w:type="spellEnd"/>
+        <w:t>_MeshMeta</w:t>
+      </w:r>
+      <w:r>
+        <w:t>). Additionally defines how the DH PSF rotates (</w:t>
+      </w:r>
+      <w:r>
+        <w:rPr>
+          <w:rStyle w:val="CodeChar"/>
+        </w:rPr>
+        <w:t>_FxnRot</w:t>
+      </w:r>
       <w:r>
         <w:t>), separates (</w:t>
       </w:r>
@@ -11485,16 +10877,8 @@
         <w:rPr>
           <w:rStyle w:val="CodeChar"/>
         </w:rPr>
-        <w:t>_</w:t>
-      </w:r>
-      <w:proofErr w:type="spellStart"/>
-      <w:r>
-        <w:rPr>
-          <w:rStyle w:val="CodeChar"/>
-        </w:rPr>
-        <w:t>FxnSep</w:t>
-      </w:r>
-      <w:proofErr w:type="spellEnd"/>
+        <w:t>_FxnSep</w:t>
+      </w:r>
       <w:r>
         <w:t>) and stretches (</w:t>
       </w:r>
@@ -11502,16 +10886,8 @@
         <w:rPr>
           <w:rStyle w:val="CodeChar"/>
         </w:rPr>
-        <w:t>_</w:t>
-      </w:r>
-      <w:proofErr w:type="spellStart"/>
-      <w:r>
-        <w:rPr>
-          <w:rStyle w:val="CodeChar"/>
-        </w:rPr>
-        <w:t>FxnStr</w:t>
-      </w:r>
-      <w:proofErr w:type="spellEnd"/>
+        <w:t>_FxnStr</w:t>
+      </w:r>
       <w:r>
         <w:t>).</w:t>
       </w:r>
@@ -11526,72 +10902,60 @@
       <w:r>
         <w:t xml:space="preserve"> contains the Microscope class, which can simulate apertures (</w:t>
       </w:r>
-      <w:proofErr w:type="spellStart"/>
       <w:r>
         <w:rPr>
           <w:rStyle w:val="CodeChar"/>
         </w:rPr>
         <w:t>SimAperture</w:t>
       </w:r>
-      <w:proofErr w:type="spellEnd"/>
       <w:r>
         <w:t>), phase mask PSFs (</w:t>
       </w:r>
-      <w:proofErr w:type="spellStart"/>
       <w:r>
         <w:rPr>
           <w:rStyle w:val="CodeChar"/>
         </w:rPr>
         <w:t>SimKernel</w:t>
       </w:r>
-      <w:proofErr w:type="spellEnd"/>
       <w:r>
         <w:t>), or whole images (</w:t>
       </w:r>
-      <w:proofErr w:type="spellStart"/>
       <w:r>
         <w:rPr>
           <w:rStyle w:val="CodeChar"/>
         </w:rPr>
         <w:t>SimImage</w:t>
       </w:r>
-      <w:proofErr w:type="spellEnd"/>
       <w:r>
         <w:t>).</w:t>
       </w:r>
       <w:r>
         <w:t xml:space="preserve"> Available parameters for use outside of the class include: </w:t>
       </w:r>
-      <w:proofErr w:type="spellStart"/>
       <w:r>
         <w:rPr>
           <w:rStyle w:val="CodeChar"/>
         </w:rPr>
         <w:t>apr</w:t>
       </w:r>
-      <w:proofErr w:type="spellEnd"/>
       <w:r>
         <w:t xml:space="preserve"> (aperture), </w:t>
       </w:r>
-      <w:proofErr w:type="spellStart"/>
       <w:r>
         <w:rPr>
           <w:rStyle w:val="CodeChar"/>
         </w:rPr>
         <w:t>ker</w:t>
       </w:r>
-      <w:proofErr w:type="spellEnd"/>
       <w:r>
         <w:t xml:space="preserve"> (kernel) </w:t>
       </w:r>
-      <w:proofErr w:type="spellStart"/>
       <w:r>
         <w:rPr>
           <w:rStyle w:val="CodeChar"/>
         </w:rPr>
         <w:t>img</w:t>
       </w:r>
-      <w:proofErr w:type="spellEnd"/>
       <w:r>
         <w:t xml:space="preserve"> (image), and </w:t>
       </w:r>
@@ -11631,16 +10995,8 @@
         <w:rPr>
           <w:rStyle w:val="CodeChar"/>
         </w:rPr>
-        <w:t>_</w:t>
-      </w:r>
-      <w:proofErr w:type="spellStart"/>
-      <w:r>
-        <w:rPr>
-          <w:rStyle w:val="CodeChar"/>
-        </w:rPr>
-        <w:t>ApplyFilter</w:t>
-      </w:r>
-      <w:proofErr w:type="spellEnd"/>
+        <w:t>_ApplyFilter</w:t>
+      </w:r>
       <w:r>
         <w:t xml:space="preserve"> and </w:t>
       </w:r>
@@ -11648,16 +11004,8 @@
         <w:rPr>
           <w:rStyle w:val="CodeChar"/>
         </w:rPr>
-        <w:t>_</w:t>
-      </w:r>
-      <w:proofErr w:type="spellStart"/>
-      <w:r>
-        <w:rPr>
-          <w:rStyle w:val="CodeChar"/>
-        </w:rPr>
-        <w:t>GetFilters</w:t>
-      </w:r>
-      <w:proofErr w:type="spellEnd"/>
+        <w:t>_GetFilters</w:t>
+      </w:r>
       <w:r>
         <w:t>, respectively). This module also contains two preprocessing methods (</w:t>
       </w:r>
@@ -11701,16 +11049,8 @@
         <w:rPr>
           <w:rStyle w:val="CodeChar"/>
         </w:rPr>
-        <w:t>_</w:t>
-      </w:r>
-      <w:proofErr w:type="spellStart"/>
-      <w:r>
-        <w:rPr>
-          <w:rStyle w:val="CodeChar"/>
-        </w:rPr>
-        <w:t>IDFilters</w:t>
-      </w:r>
-      <w:proofErr w:type="spellEnd"/>
+        <w:t>_IDFilters</w:t>
+      </w:r>
       <w:r>
         <w:t>), to perform recovery via ADMM (</w:t>
       </w:r>
@@ -11775,41 +11115,17 @@
         <w:rPr>
           <w:rStyle w:val="CodeChar"/>
         </w:rPr>
-        <w:t>_</w:t>
-      </w:r>
-      <w:proofErr w:type="spellStart"/>
-      <w:r>
-        <w:rPr>
-          <w:rStyle w:val="CodeChar"/>
-        </w:rPr>
-        <w:t>DelaunayCluster</w:t>
-      </w:r>
-      <w:proofErr w:type="spellEnd"/>
-      <w:r>
-        <w:t xml:space="preserve">). This module also contains </w:t>
-      </w:r>
-      <w:proofErr w:type="gramStart"/>
-      <w:r>
-        <w:t>mini-methods</w:t>
-      </w:r>
-      <w:proofErr w:type="gramEnd"/>
-      <w:r>
-        <w:t xml:space="preserve"> for thresholding and separating point clouds (</w:t>
-      </w:r>
-      <w:r>
-        <w:rPr>
-          <w:rStyle w:val="CodeChar"/>
-        </w:rPr>
-        <w:t>_</w:t>
-      </w:r>
-      <w:proofErr w:type="spellStart"/>
-      <w:r>
-        <w:rPr>
-          <w:rStyle w:val="CodeChar"/>
-        </w:rPr>
-        <w:t>CloudThr</w:t>
-      </w:r>
-      <w:proofErr w:type="spellEnd"/>
+        <w:t>_DelaunayCluster</w:t>
+      </w:r>
+      <w:r>
+        <w:t>). This module also contains mini-methods for thresholding and separating point clouds (</w:t>
+      </w:r>
+      <w:r>
+        <w:rPr>
+          <w:rStyle w:val="CodeChar"/>
+        </w:rPr>
+        <w:t>_CloudThr</w:t>
+      </w:r>
       <w:r>
         <w:t xml:space="preserve"> and </w:t>
       </w:r>
@@ -11836,25 +11152,21 @@
       <w:r>
         <w:t xml:space="preserve">This module also defines the </w:t>
       </w:r>
-      <w:proofErr w:type="spellStart"/>
       <w:r>
         <w:rPr>
           <w:rStyle w:val="CodeChar"/>
         </w:rPr>
         <w:t>PointCloud</w:t>
       </w:r>
-      <w:proofErr w:type="spellEnd"/>
       <w:r>
         <w:t xml:space="preserve"> class, which acts as a structure to hold related points. The </w:t>
       </w:r>
-      <w:proofErr w:type="spellStart"/>
       <w:r>
         <w:rPr>
           <w:rStyle w:val="CodeChar"/>
         </w:rPr>
         <w:t>PointCloud</w:t>
       </w:r>
-      <w:proofErr w:type="spellEnd"/>
       <w:r>
         <w:t xml:space="preserve"> class keeps the emitter location information in several forms for easy access.</w:t>
       </w:r>
@@ -11890,16 +11202,8 @@
         <w:rPr>
           <w:rStyle w:val="CodeChar"/>
         </w:rPr>
-        <w:t>_</w:t>
-      </w:r>
-      <w:proofErr w:type="spellStart"/>
-      <w:r>
-        <w:rPr>
-          <w:rStyle w:val="CodeChar"/>
-        </w:rPr>
-        <w:t>SFDwgt</w:t>
-      </w:r>
-      <w:proofErr w:type="spellEnd"/>
+        <w:t>_SFDwgt</w:t>
+      </w:r>
       <w:r>
         <w:t xml:space="preserve">, </w:t>
       </w:r>
@@ -11907,16 +11211,8 @@
         <w:rPr>
           <w:rStyle w:val="CodeChar"/>
         </w:rPr>
-        <w:t>_</w:t>
-      </w:r>
-      <w:proofErr w:type="spellStart"/>
-      <w:r>
-        <w:rPr>
-          <w:rStyle w:val="CodeChar"/>
-        </w:rPr>
-        <w:t>subSFD</w:t>
-      </w:r>
-      <w:proofErr w:type="spellEnd"/>
+        <w:t>_subSFD</w:t>
+      </w:r>
       <w:r>
         <w:t xml:space="preserve">, </w:t>
       </w:r>
@@ -11924,16 +11220,8 @@
         <w:rPr>
           <w:rStyle w:val="CodeChar"/>
         </w:rPr>
-        <w:t>_</w:t>
-      </w:r>
-      <w:proofErr w:type="spellStart"/>
-      <w:r>
-        <w:rPr>
-          <w:rStyle w:val="CodeChar"/>
-        </w:rPr>
-        <w:t>subSFDwgt</w:t>
-      </w:r>
-      <w:proofErr w:type="spellEnd"/>
+        <w:t>_subSFDwgt</w:t>
+      </w:r>
       <w:r>
         <w:t>), Lorentzian kernel density estimations (</w:t>
       </w:r>
@@ -11971,16 +11259,8 @@
         <w:rPr>
           <w:rStyle w:val="CodeChar"/>
         </w:rPr>
-        <w:t>_</w:t>
-      </w:r>
-      <w:proofErr w:type="spellStart"/>
-      <w:r>
-        <w:rPr>
-          <w:rStyle w:val="CodeChar"/>
-        </w:rPr>
-        <w:t>SubTrack</w:t>
-      </w:r>
-      <w:proofErr w:type="spellEnd"/>
+        <w:t>_SubTrack</w:t>
+      </w:r>
       <w:r>
         <w:t xml:space="preserve"> may be used to track particles through time. After tracking, </w:t>
       </w:r>
@@ -12007,7 +11287,6 @@
       <w:r>
         <w:t xml:space="preserve"> class, which holds a list of </w:t>
       </w:r>
-      <w:proofErr w:type="spellStart"/>
       <w:r>
         <w:rPr>
           <w:rStyle w:val="CodeChar"/>
@@ -12015,11 +11294,7 @@
         <w:t>PointCloud</w:t>
       </w:r>
       <w:r>
-        <w:t>s</w:t>
-      </w:r>
-      <w:proofErr w:type="spellEnd"/>
-      <w:r>
-        <w:t xml:space="preserve"> and historical SFD information. There are two separate methods for on-frame (</w:t>
+        <w:t>s and historical SFD information. There are two separate methods for on-frame (</w:t>
       </w:r>
       <w:r>
         <w:rPr>
@@ -12030,14 +11305,12 @@
       <w:r>
         <w:t>) and sub-frame linking (</w:t>
       </w:r>
-      <w:proofErr w:type="spellStart"/>
       <w:r>
         <w:rPr>
           <w:rStyle w:val="CodeChar"/>
         </w:rPr>
         <w:t>Sublink</w:t>
       </w:r>
-      <w:proofErr w:type="spellEnd"/>
       <w:r>
         <w:t>).</w:t>
       </w:r>
@@ -12057,131 +11330,97 @@
     </w:p>
     <w:p>
       <w:r>
-        <w:t xml:space="preserve">The module that crops images to form a specific region of interest in space and </w:t>
-      </w:r>
-      <w:proofErr w:type="spellStart"/>
-      <w:proofErr w:type="gramStart"/>
-      <w:r>
-        <w:t>time.</w:t>
+        <w:t>The module that crops images to form a specific region of interest in space and time.</w:t>
       </w:r>
       <w:r>
         <w:rPr>
           <w:b/>
           <w:bCs/>
         </w:rPr>
-        <w:t>Press</w:t>
-      </w:r>
-      <w:proofErr w:type="spellEnd"/>
-      <w:proofErr w:type="gramEnd"/>
-      <w:r>
-        <w:rPr>
+        <w:t xml:space="preserve">Press F5 to crop the images present in the </w:t>
+      </w:r>
+      <w:r>
+        <w:rPr>
+          <w:rStyle w:val="CodeChar"/>
           <w:b/>
           <w:bCs/>
         </w:rPr>
-        <w:t xml:space="preserve"> F5 to crop the images present in the </w:t>
-      </w:r>
-      <w:r>
-        <w:rPr>
-          <w:rStyle w:val="CodeChar"/>
+        <w:t>Experiment</w:t>
+      </w:r>
+      <w:r>
+        <w:rPr>
           <w:b/>
           <w:bCs/>
         </w:rPr>
-        <w:t>Experiment</w:t>
+        <w:t xml:space="preserve"> folder.</w:t>
+      </w:r>
+    </w:p>
+    <w:p>
+      <w:pPr>
+        <w:pStyle w:val="Heading2"/>
+      </w:pPr>
+      <w:bookmarkStart w:id="35" w:name="_Toc66284547"/>
+      <w:r>
+        <w:t>main.py</w:t>
+      </w:r>
+      <w:bookmarkEnd w:id="35"/>
+    </w:p>
+    <w:p>
+      <w:r>
+        <w:t>The main module used to run KNOT.</w:t>
       </w:r>
       <w:r>
         <w:rPr>
           <w:b/>
           <w:bCs/>
         </w:rPr>
-        <w:t xml:space="preserve"> folder.</w:t>
+        <w:t>Press F5 when ready to run KNOT.</w:t>
       </w:r>
     </w:p>
     <w:p>
       <w:pPr>
         <w:pStyle w:val="Heading2"/>
       </w:pPr>
-      <w:bookmarkStart w:id="35" w:name="_Toc66284547"/>
-      <w:r>
-        <w:t>main.py</w:t>
-      </w:r>
-      <w:bookmarkEnd w:id="35"/>
-    </w:p>
-    <w:p>
-      <w:r>
-        <w:t xml:space="preserve">The main module used to run </w:t>
-      </w:r>
-      <w:proofErr w:type="spellStart"/>
-      <w:r>
-        <w:t>KNOT.</w:t>
-      </w:r>
-      <w:r>
+      <w:bookmarkStart w:id="36" w:name="_Toc66284548"/>
+      <w:r>
+        <w:t>simulate.py</w:t>
+      </w:r>
+      <w:bookmarkEnd w:id="36"/>
+    </w:p>
+    <w:p>
+      <w:pPr>
         <w:rPr>
           <w:b/>
           <w:bCs/>
         </w:rPr>
-        <w:t>Press</w:t>
-      </w:r>
-      <w:proofErr w:type="spellEnd"/>
+      </w:pPr>
+      <w:r>
+        <w:t>The module that simulates particle motion using</w:t>
+      </w:r>
+      <w:r>
+        <w:t xml:space="preserve"> functions definedin </w:t>
+      </w:r>
+      <w:r>
+        <w:rPr>
+          <w:rStyle w:val="CodeChar"/>
+        </w:rPr>
+        <w:t>_CREATE.py</w:t>
+      </w:r>
+      <w:r>
+        <w:t xml:space="preserve">. </w:t>
+      </w:r>
       <w:r>
         <w:rPr>
           <w:b/>
           <w:bCs/>
         </w:rPr>
-        <w:t xml:space="preserve"> F5 when ready to run KNOT.</w:t>
+        <w:t>Press F5 when ready to simulate particle motion.</w:t>
       </w:r>
     </w:p>
     <w:p>
       <w:pPr>
         <w:pStyle w:val="Heading2"/>
       </w:pPr>
-      <w:bookmarkStart w:id="36" w:name="_Toc66284548"/>
-      <w:r>
-        <w:t>simulate.py</w:t>
-      </w:r>
-      <w:bookmarkEnd w:id="36"/>
-    </w:p>
-    <w:p>
-      <w:pPr>
-        <w:rPr>
-          <w:b/>
-          <w:bCs/>
-        </w:rPr>
-      </w:pPr>
-      <w:r>
-        <w:t>The module that simulates particle motion using</w:t>
-      </w:r>
-      <w:r>
-        <w:t xml:space="preserve"> functions </w:t>
-      </w:r>
-      <w:proofErr w:type="spellStart"/>
-      <w:r>
-        <w:t>definedin</w:t>
-      </w:r>
-      <w:proofErr w:type="spellEnd"/>
-      <w:r>
-        <w:t xml:space="preserve"> </w:t>
-      </w:r>
-      <w:r>
-        <w:rPr>
-          <w:rStyle w:val="CodeChar"/>
-        </w:rPr>
-        <w:t>_CREATE.py</w:t>
-      </w:r>
-      <w:r>
-        <w:t xml:space="preserve">. </w:t>
-      </w:r>
-      <w:r>
-        <w:rPr>
-          <w:b/>
-          <w:bCs/>
-        </w:rPr>
-        <w:t>Press F5 when ready to simulate particle motion.</w:t>
-      </w:r>
-    </w:p>
-    <w:p>
-      <w:pPr>
-        <w:pStyle w:val="Heading2"/>
-      </w:pPr>
       <w:bookmarkStart w:id="37" w:name="_Toc66284549"/>
       <w:r>
         <w:t>USER.py</w:t>
@@ -12207,20 +11446,15 @@
       <w:r>
         <w:fldChar w:fldCharType="end"/>
       </w:r>
-      <w:proofErr w:type="spellStart"/>
       <w:r>
         <w:t>C</w:t>
       </w:r>
       <w:r>
-        <w:t>for</w:t>
-      </w:r>
-      <w:proofErr w:type="spellEnd"/>
-      <w:r>
-        <w:t xml:space="preserve"> descriptions of each parameter.</w:t>
+        <w:t>for descriptions of each parameter.</w:t>
       </w:r>
     </w:p>
     <w:sectPr>
-      <w:footerReference w:type="default" r:id="rId51"/>
+      <w:footerReference w:type="default" r:id="rId53"/>
       <w:pgSz w:w="12240" w:h="15840"/>
       <w:pgMar w:top="1440" w:right="1440" w:bottom="1440" w:left="1440" w:header="720" w:footer="720" w:gutter="0"/>
       <w:cols w:space="720"/>

</xml_diff>

<commit_message>
Fixed a recovery bug causing KNOT to do sub-frame analysis instead of 3D
</commit_message>
<xml_diff>
--- a/USER GUIDE.docx
+++ b/USER GUIDE.docx
@@ -74,17 +74,55 @@
       <w:r>
         <w:t xml:space="preserve">Make sure that you also run </w:t>
       </w:r>
-      <w:r>
-        <w:rPr>
-          <w:rStyle w:val="CodeChar"/>
-        </w:rPr>
-        <w:t>conda install -c conda-forge pyfftw</w:t>
-      </w:r>
+      <w:proofErr w:type="spellStart"/>
+      <w:r>
+        <w:rPr>
+          <w:rStyle w:val="CodeChar"/>
+        </w:rPr>
+        <w:t>conda</w:t>
+      </w:r>
+      <w:proofErr w:type="spellEnd"/>
+      <w:r>
+        <w:rPr>
+          <w:rStyle w:val="CodeChar"/>
+        </w:rPr>
+        <w:t xml:space="preserve"> install -c </w:t>
+      </w:r>
+      <w:proofErr w:type="spellStart"/>
+      <w:r>
+        <w:rPr>
+          <w:rStyle w:val="CodeChar"/>
+        </w:rPr>
+        <w:t>conda</w:t>
+      </w:r>
+      <w:proofErr w:type="spellEnd"/>
+      <w:r>
+        <w:rPr>
+          <w:rStyle w:val="CodeChar"/>
+        </w:rPr>
+        <w:t xml:space="preserve">-forge </w:t>
+      </w:r>
+      <w:proofErr w:type="spellStart"/>
+      <w:r>
+        <w:rPr>
+          <w:rStyle w:val="CodeChar"/>
+        </w:rPr>
+        <w:t>pyfftw</w:t>
+      </w:r>
+      <w:proofErr w:type="spellEnd"/>
       <w:r>
         <w:t xml:space="preserve"> in the</w:t>
       </w:r>
       <w:r>
-        <w:t xml:space="preserve"> Anaconda Prompt to install the pyfftw. All other necessary packages are installed with the base version of Anaconda.</w:t>
+        <w:t xml:space="preserve"> Anaconda Prompt to install the </w:t>
+      </w:r>
+      <w:proofErr w:type="spellStart"/>
+      <w:r>
+        <w:t>pyfftw</w:t>
+      </w:r>
+      <w:proofErr w:type="spellEnd"/>
+      <w:r>
+        <w:t>. All other necessary packages are installed with the base version of Anaconda.</w:t>
       </w:r>
     </w:p>
     <w:p>
@@ -103,12 +141,32 @@
       <w:pPr>
         <w:pStyle w:val="ListParagraph"/>
         <w:numPr>
-          <w:ilvl w:val="0"/>
+          <w:ilvl w:val="1"/>
           <w:numId w:val="5"/>
         </w:numPr>
       </w:pPr>
       <w:r>
-        <w:t>If using KNOT for experimental data, tune the parameters in USER.py to suit the experimental PSF as follows:</w:t>
+        <w:t xml:space="preserve">Set up Spyder for editing KNOT files by opening the </w:t>
+      </w:r>
+      <w:r>
+        <w:rPr>
+          <w:b/>
+          <w:bCs/>
+        </w:rPr>
+        <w:t>Tools</w:t>
+      </w:r>
+      <w:r>
+        <w:t xml:space="preserve"> menu and select the </w:t>
+      </w:r>
+      <w:r>
+        <w:rPr>
+          <w:b/>
+          <w:bCs/>
+        </w:rPr>
+        <w:t>Preferences</w:t>
+      </w:r>
+      <w:r>
+        <w:t xml:space="preserve"> option to open a new window.</w:t>
       </w:r>
     </w:p>
     <w:p>
@@ -120,27 +178,37 @@
         </w:numPr>
       </w:pPr>
       <w:r>
-        <w:t xml:space="preserve">Move your experimental data to the </w:t>
-      </w:r>
-      <w:r>
-        <w:rPr>
-          <w:rStyle w:val="CodeChar"/>
+        <w:t xml:space="preserve">In the </w:t>
+      </w:r>
+      <w:r>
+        <w:rPr>
           <w:b/>
           <w:bCs/>
         </w:rPr>
-        <w:t>Experiment</w:t>
-      </w:r>
-      <w:r>
-        <w:t xml:space="preserve"> folder in the KNOT directory (additionally, create the folder if it is not present.) We will refer to the experimental data filename as </w:t>
-      </w:r>
-      <w:r>
-        <w:rPr>
-          <w:rStyle w:val="CodeChar"/>
-        </w:rPr>
-        <w:t>CODE_EXP.tif</w:t>
-      </w:r>
-      <w:r>
-        <w:t>.</w:t>
+        <w:t>Editor</w:t>
+      </w:r>
+      <w:r>
+        <w:t xml:space="preserve"> menu, select the </w:t>
+      </w:r>
+      <w:r>
+        <w:rPr>
+          <w:b/>
+          <w:bCs/>
+        </w:rPr>
+        <w:t>Advanced settings</w:t>
+      </w:r>
+      <w:r>
+        <w:t xml:space="preserve"> tab and change the </w:t>
+      </w:r>
+      <w:r>
+        <w:rPr>
+          <w:b/>
+          <w:bCs/>
+        </w:rPr>
+        <w:t>Indentation characters</w:t>
+      </w:r>
+      <w:r>
+        <w:t xml:space="preserve"> option from “4 spaces” to “Tabulations”.</w:t>
       </w:r>
     </w:p>
     <w:p>
@@ -152,16 +220,64 @@
         </w:numPr>
       </w:pPr>
       <w:r>
-        <w:t xml:space="preserve">Open </w:t>
-      </w:r>
-      <w:r>
-        <w:rPr>
-          <w:rStyle w:val="CodeChar"/>
-        </w:rPr>
-        <w:t>crop.py</w:t>
-      </w:r>
-      <w:r>
-        <w:t>.</w:t>
+        <w:t xml:space="preserve">In the </w:t>
+      </w:r>
+      <w:proofErr w:type="spellStart"/>
+      <w:r>
+        <w:rPr>
+          <w:b/>
+          <w:bCs/>
+        </w:rPr>
+        <w:t>IPython</w:t>
+      </w:r>
+      <w:proofErr w:type="spellEnd"/>
+      <w:r>
+        <w:rPr>
+          <w:b/>
+          <w:bCs/>
+        </w:rPr>
+        <w:t xml:space="preserve"> console</w:t>
+      </w:r>
+      <w:r>
+        <w:t xml:space="preserve"> menu, select the </w:t>
+      </w:r>
+      <w:r>
+        <w:rPr>
+          <w:b/>
+          <w:bCs/>
+        </w:rPr>
+        <w:t>Graphics</w:t>
+      </w:r>
+      <w:r>
+        <w:t xml:space="preserve"> tab and change the </w:t>
+      </w:r>
+      <w:r>
+        <w:rPr>
+          <w:b/>
+          <w:bCs/>
+        </w:rPr>
+        <w:t>Backend</w:t>
+      </w:r>
+      <w:r>
+        <w:t xml:space="preserve"> option to “Automatic”.</w:t>
+      </w:r>
+    </w:p>
+    <w:p>
+      <w:pPr>
+        <w:pStyle w:val="ListParagraph"/>
+        <w:numPr>
+          <w:ilvl w:val="0"/>
+          <w:numId w:val="5"/>
+        </w:numPr>
+      </w:pPr>
+      <w:r>
+        <w:t>If using KNOT for experimental data, tune the parameters in USER.py to suit the experimental PSF</w:t>
+      </w:r>
+      <w:r>
+        <w:t>. May be completed once or before each batch of data</w:t>
+      </w:r>
+      <w:r>
+        <w:t>:</w:t>
       </w:r>
     </w:p>
     <w:p>
@@ -173,25 +289,7 @@
         </w:numPr>
       </w:pPr>
       <w:r>
-        <w:t xml:space="preserve">Change the values in the </w:t>
-      </w:r>
-      <w:r>
-        <w:rPr>
-          <w:rStyle w:val="CodeChar"/>
-        </w:rPr>
-        <w:t>files</w:t>
-      </w:r>
-      <w:r>
-        <w:t xml:space="preserve"> list to </w:t>
-      </w:r>
-      <w:r>
-        <w:rPr>
-          <w:rStyle w:val="CodeChar"/>
-        </w:rPr>
-        <w:t>[‘CODE_EXP.tif’]</w:t>
-      </w:r>
-      <w:r>
-        <w:t xml:space="preserve"> (or comment out the second assignment to use all files in the </w:t>
+        <w:t xml:space="preserve">Move your experimental data to the </w:t>
       </w:r>
       <w:r>
         <w:rPr>
@@ -202,7 +300,18 @@
         <w:t>Experiment</w:t>
       </w:r>
       <w:r>
-        <w:t xml:space="preserve"> folder.)</w:t>
+        <w:t xml:space="preserve"> folder in the KNOT directory (additionally, create the folder if it is not present.) We will refer to the experimental data filename as </w:t>
+      </w:r>
+      <w:proofErr w:type="spellStart"/>
+      <w:r>
+        <w:rPr>
+          <w:rStyle w:val="CodeChar"/>
+        </w:rPr>
+        <w:t>CODE_EXP.tif</w:t>
+      </w:r>
+      <w:proofErr w:type="spellEnd"/>
+      <w:r>
+        <w:t>.</w:t>
       </w:r>
     </w:p>
     <w:p>
@@ -214,8 +323,283 @@
         </w:numPr>
       </w:pPr>
       <w:r>
-        <w:t>Identify a prominent emitter in your data</w:t>
-      </w:r>
+        <w:t xml:space="preserve">Open </w:t>
+      </w:r>
+      <w:r>
+        <w:rPr>
+          <w:rStyle w:val="CodeChar"/>
+        </w:rPr>
+        <w:t>crop.py</w:t>
+      </w:r>
+      <w:r>
+        <w:t>.</w:t>
+      </w:r>
+    </w:p>
+    <w:p>
+      <w:pPr>
+        <w:pStyle w:val="ListParagraph"/>
+        <w:numPr>
+          <w:ilvl w:val="1"/>
+          <w:numId w:val="5"/>
+        </w:numPr>
+      </w:pPr>
+      <w:r>
+        <w:t xml:space="preserve">Change the value </w:t>
+      </w:r>
+      <w:r>
+        <w:t>of</w:t>
+      </w:r>
+      <w:r>
+        <w:t xml:space="preserve"> the </w:t>
+      </w:r>
+      <w:r>
+        <w:rPr>
+          <w:rStyle w:val="CodeChar"/>
+        </w:rPr>
+        <w:t>files</w:t>
+      </w:r>
+      <w:r>
+        <w:t xml:space="preserve"> list to </w:t>
+      </w:r>
+      <w:r>
+        <w:rPr>
+          <w:rStyle w:val="CodeChar"/>
+        </w:rPr>
+        <w:t>[‘</w:t>
+      </w:r>
+      <w:proofErr w:type="spellStart"/>
+      <w:r>
+        <w:rPr>
+          <w:rStyle w:val="CodeChar"/>
+        </w:rPr>
+        <w:t>CODE_EXP.tif</w:t>
+      </w:r>
+      <w:proofErr w:type="spellEnd"/>
+      <w:r>
+        <w:rPr>
+          <w:rStyle w:val="CodeChar"/>
+        </w:rPr>
+        <w:t>’]</w:t>
+      </w:r>
+      <w:r>
+        <w:t xml:space="preserve"> (or comment out the second assignment to </w:t>
+      </w:r>
+      <w:r>
+        <w:t>crop</w:t>
+      </w:r>
+      <w:r>
+        <w:t xml:space="preserve"> all files in the </w:t>
+      </w:r>
+      <w:r>
+        <w:rPr>
+          <w:rStyle w:val="CodeChar"/>
+          <w:b/>
+          <w:bCs/>
+        </w:rPr>
+        <w:t>Experiment</w:t>
+      </w:r>
+      <w:r>
+        <w:t xml:space="preserve"> folder.)</w:t>
+      </w:r>
+    </w:p>
+    <w:p>
+      <w:pPr>
+        <w:pStyle w:val="ListParagraph"/>
+        <w:numPr>
+          <w:ilvl w:val="1"/>
+          <w:numId w:val="5"/>
+        </w:numPr>
+      </w:pPr>
+      <w:r>
+        <w:t>Identify a prominent emitter</w:t>
+      </w:r>
+      <w:r>
+        <w:t xml:space="preserve"> or emitters</w:t>
+      </w:r>
+      <w:r>
+        <w:t xml:space="preserve"> in your data</w:t>
+      </w:r>
+      <w:r>
+        <w:t xml:space="preserve"> and set the parameters in </w:t>
+      </w:r>
+      <w:r>
+        <w:rPr>
+          <w:rStyle w:val="CodeChar"/>
+        </w:rPr>
+        <w:t>crop.py</w:t>
+      </w:r>
+      <w:r>
+        <w:t xml:space="preserve"> to crop an ROI around it for a single frame. Ideally the ROI is around 64x64 pixels in size and contains two emitters at distinct z positions.</w:t>
+      </w:r>
+    </w:p>
+    <w:p>
+      <w:pPr>
+        <w:pStyle w:val="ListParagraph"/>
+        <w:numPr>
+          <w:ilvl w:val="1"/>
+          <w:numId w:val="5"/>
+        </w:numPr>
+      </w:pPr>
+      <w:r>
+        <w:t xml:space="preserve">Run </w:t>
+      </w:r>
+      <w:r>
+        <w:rPr>
+          <w:rStyle w:val="CodeChar"/>
+        </w:rPr>
+        <w:t>crop.py</w:t>
+      </w:r>
+      <w:r>
+        <w:t>.</w:t>
+      </w:r>
+    </w:p>
+    <w:p>
+      <w:pPr>
+        <w:pStyle w:val="ListParagraph"/>
+        <w:numPr>
+          <w:ilvl w:val="1"/>
+          <w:numId w:val="5"/>
+        </w:numPr>
+      </w:pPr>
+      <w:r>
+        <w:t xml:space="preserve">Open </w:t>
+      </w:r>
+      <w:r>
+        <w:rPr>
+          <w:rStyle w:val="CodeChar"/>
+        </w:rPr>
+        <w:t>calibrate.py</w:t>
+      </w:r>
+      <w:r>
+        <w:t>.</w:t>
+      </w:r>
+    </w:p>
+    <w:p>
+      <w:pPr>
+        <w:pStyle w:val="ListParagraph"/>
+        <w:numPr>
+          <w:ilvl w:val="1"/>
+          <w:numId w:val="5"/>
+        </w:numPr>
+        <w:rPr>
+          <w:rStyle w:val="CodeChar"/>
+          <w:rFonts w:ascii="Verdana" w:hAnsi="Verdana"/>
+          <w:shd w:val="clear" w:color="auto" w:fill="auto"/>
+        </w:rPr>
+      </w:pPr>
+      <w:r>
+        <w:t xml:space="preserve">Change the value of </w:t>
+      </w:r>
+      <w:proofErr w:type="spellStart"/>
+      <w:r>
+        <w:rPr>
+          <w:rStyle w:val="CodeChar"/>
+        </w:rPr>
+        <w:t>CodeCalib</w:t>
+      </w:r>
+      <w:proofErr w:type="spellEnd"/>
+      <w:r>
+        <w:t xml:space="preserve"> to </w:t>
+      </w:r>
+      <w:r>
+        <w:rPr>
+          <w:rStyle w:val="CodeChar"/>
+        </w:rPr>
+        <w:t>‘CODE_EXP’</w:t>
+      </w:r>
+      <w:r>
+        <w:t xml:space="preserve">. Ensure that </w:t>
+      </w:r>
+      <w:r>
+        <w:rPr>
+          <w:rStyle w:val="CodeChar"/>
+        </w:rPr>
+        <w:t xml:space="preserve">USER.KER_Z </w:t>
+      </w:r>
+      <w:r>
+        <w:t>is greater than 1 if calibrating for 3-D.</w:t>
+      </w:r>
+    </w:p>
+    <w:p>
+      <w:pPr>
+        <w:pStyle w:val="ListParagraph"/>
+        <w:numPr>
+          <w:ilvl w:val="1"/>
+          <w:numId w:val="5"/>
+        </w:numPr>
+      </w:pPr>
+      <w:r>
+        <w:t xml:space="preserve">Run </w:t>
+      </w:r>
+      <w:r>
+        <w:rPr>
+          <w:rStyle w:val="CodeChar"/>
+        </w:rPr>
+        <w:t>calibrate.py</w:t>
+      </w:r>
+      <w:r>
+        <w:t xml:space="preserve"> to obtain </w:t>
+      </w:r>
+      <w:r>
+        <w:t>the optimal lobe separation (</w:t>
+      </w:r>
+      <w:r>
+        <w:rPr>
+          <w:rStyle w:val="CodeChar"/>
+        </w:rPr>
+        <w:t>KER_SEP</w:t>
+      </w:r>
+      <w:r>
+        <w:t>) and aperture radius (</w:t>
+      </w:r>
+      <w:r>
+        <w:rPr>
+          <w:rStyle w:val="CodeChar"/>
+        </w:rPr>
+        <w:t>APR_RAD</w:t>
+      </w:r>
+      <w:r>
+        <w:t>) values for reconstruction.</w:t>
+      </w:r>
+    </w:p>
+    <w:p>
+      <w:pPr>
+        <w:pStyle w:val="ListParagraph"/>
+        <w:numPr>
+          <w:ilvl w:val="1"/>
+          <w:numId w:val="5"/>
+        </w:numPr>
+      </w:pPr>
+      <w:r>
+        <w:t xml:space="preserve">Modify these values in </w:t>
+      </w:r>
+      <w:r>
+        <w:rPr>
+          <w:rStyle w:val="CodeChar"/>
+        </w:rPr>
+        <w:t>USER.py</w:t>
+      </w:r>
+      <w:r>
+        <w:t xml:space="preserve">. Note that values in </w:t>
+      </w:r>
+      <w:r>
+        <w:rPr>
+          <w:rStyle w:val="CodeChar"/>
+        </w:rPr>
+        <w:t>USER.py</w:t>
+      </w:r>
+      <w:r>
+        <w:t xml:space="preserve"> do not need to be multiples of other values – this is just for convenience.</w:t>
+      </w:r>
+    </w:p>
+    <w:p>
+      <w:pPr>
+        <w:pStyle w:val="ListParagraph"/>
+        <w:numPr>
+          <w:ilvl w:val="0"/>
+          <w:numId w:val="5"/>
+        </w:numPr>
+      </w:pPr>
     </w:p>
     <w:p/>
     <w:p/>
@@ -2807,9 +3191,14 @@
       <w:bookmarkStart w:id="3" w:name="_Toc66284518"/>
       <w:r>
         <w:lastRenderedPageBreak/>
-        <w:t>Part 0: Installing Python and relevant packages</w:t>
+        <w:t xml:space="preserve">Part 0: Installing Python and relevant </w:t>
+      </w:r>
+      <w:proofErr w:type="gramStart"/>
+      <w:r>
+        <w:t>packages</w:t>
       </w:r>
       <w:bookmarkEnd w:id="3"/>
+      <w:proofErr w:type="gramEnd"/>
     </w:p>
     <w:p>
       <w:r>
@@ -2842,8 +3231,13 @@
         <w:t>do not</w:t>
       </w:r>
       <w:r>
-        <w:t xml:space="preserve"> have python installed on your computer</w:t>
-      </w:r>
+        <w:t xml:space="preserve"> have python installed on your </w:t>
+      </w:r>
+      <w:proofErr w:type="gramStart"/>
+      <w:r>
+        <w:t>computer</w:t>
+      </w:r>
+      <w:proofErr w:type="gramEnd"/>
     </w:p>
     <w:p>
       <w:pPr>
@@ -2865,8 +3259,13 @@
         <w:t>do not</w:t>
       </w:r>
       <w:r>
-        <w:t xml:space="preserve"> have anaconda for python installed on your computer</w:t>
-      </w:r>
+        <w:t xml:space="preserve"> have anaconda for python installed on your </w:t>
+      </w:r>
+      <w:proofErr w:type="gramStart"/>
+      <w:r>
+        <w:t>computer</w:t>
+      </w:r>
+      <w:proofErr w:type="gramEnd"/>
     </w:p>
     <w:p>
       <w:pPr>
@@ -2878,8 +3277,13 @@
         <w:jc w:val="left"/>
       </w:pPr>
       <w:r>
-        <w:t>You have a stable internet connection</w:t>
-      </w:r>
+        <w:t xml:space="preserve">You have a stable internet </w:t>
+      </w:r>
+      <w:proofErr w:type="gramStart"/>
+      <w:r>
+        <w:t>connection</w:t>
+      </w:r>
+      <w:proofErr w:type="gramEnd"/>
     </w:p>
     <w:p>
       <w:r>
@@ -3162,9 +3566,11 @@
         </w:numPr>
         <w:jc w:val="left"/>
       </w:pPr>
+      <w:proofErr w:type="spellStart"/>
       <w:r>
         <w:t>numpy</w:t>
       </w:r>
+      <w:proofErr w:type="spellEnd"/>
       <w:r>
         <w:tab/>
         <w:t>(</w:t>
@@ -3189,9 +3595,11 @@
         </w:numPr>
         <w:jc w:val="left"/>
       </w:pPr>
+      <w:proofErr w:type="spellStart"/>
       <w:r>
         <w:t>imageio</w:t>
       </w:r>
+      <w:proofErr w:type="spellEnd"/>
       <w:r>
         <w:tab/>
         <w:t>(</w:t>
@@ -3216,9 +3624,11 @@
         </w:numPr>
         <w:jc w:val="left"/>
       </w:pPr>
+      <w:proofErr w:type="spellStart"/>
       <w:r>
         <w:t>scipy</w:t>
       </w:r>
+      <w:proofErr w:type="spellEnd"/>
       <w:r>
         <w:tab/>
       </w:r>
@@ -3273,9 +3683,11 @@
         </w:numPr>
         <w:jc w:val="left"/>
       </w:pPr>
+      <w:proofErr w:type="spellStart"/>
       <w:r>
         <w:t>pyfftw</w:t>
       </w:r>
+      <w:proofErr w:type="spellEnd"/>
       <w:r>
         <w:tab/>
       </w:r>
@@ -3312,7 +3724,15 @@
         <w:t>Not Installed</w:t>
       </w:r>
       <w:r>
-        <w:t xml:space="preserve"> and use the search bar to locate these packages and install them. However, the one package you will be unable to install is the pyfftw package. For this package, you will need to open </w:t>
+        <w:t xml:space="preserve"> and use the search bar to locate these packages and install them. However, the one package you will be unable to install is the </w:t>
+      </w:r>
+      <w:proofErr w:type="spellStart"/>
+      <w:r>
+        <w:t>pyfftw</w:t>
+      </w:r>
+      <w:proofErr w:type="spellEnd"/>
+      <w:r>
+        <w:t xml:space="preserve"> package. For this package, you will need to open </w:t>
       </w:r>
       <w:r>
         <w:rPr>
@@ -3322,16 +3742,44 @@
         <w:t>Anaconda Prompt</w:t>
       </w:r>
       <w:r>
-        <w:t xml:space="preserve"> likely using administrator privileges. In the command prompt, input the following command and install pyfftw:</w:t>
+        <w:t xml:space="preserve"> likely using administrator privileges. In the command prompt, input the following command and install </w:t>
+      </w:r>
+      <w:proofErr w:type="spellStart"/>
+      <w:r>
+        <w:t>pyfftw</w:t>
+      </w:r>
+      <w:proofErr w:type="spellEnd"/>
+      <w:r>
+        <w:t>:</w:t>
       </w:r>
     </w:p>
     <w:p>
       <w:pPr>
         <w:pStyle w:val="Code"/>
       </w:pPr>
-      <w:r>
-        <w:t>conda install -c conda-forge pyfftw</w:t>
-      </w:r>
+      <w:proofErr w:type="spellStart"/>
+      <w:r>
+        <w:t>conda</w:t>
+      </w:r>
+      <w:proofErr w:type="spellEnd"/>
+      <w:r>
+        <w:t xml:space="preserve"> install -c </w:t>
+      </w:r>
+      <w:proofErr w:type="spellStart"/>
+      <w:r>
+        <w:t>conda</w:t>
+      </w:r>
+      <w:proofErr w:type="spellEnd"/>
+      <w:r>
+        <w:t xml:space="preserve">-forge </w:t>
+      </w:r>
+      <w:proofErr w:type="spellStart"/>
+      <w:proofErr w:type="gramStart"/>
+      <w:r>
+        <w:t>pyfftw</w:t>
+      </w:r>
+      <w:proofErr w:type="spellEnd"/>
+      <w:proofErr w:type="gramEnd"/>
     </w:p>
     <w:p>
       <w:r>
@@ -3413,7 +3861,15 @@
     </w:p>
     <w:p>
       <w:r>
-        <w:t xml:space="preserve">Once you are finished installing pyfftw, you may close </w:t>
+        <w:t xml:space="preserve">Once you are finished installing </w:t>
+      </w:r>
+      <w:proofErr w:type="spellStart"/>
+      <w:r>
+        <w:t>pyfftw</w:t>
+      </w:r>
+      <w:proofErr w:type="spellEnd"/>
+      <w:r>
+        <w:t xml:space="preserve">, you may close </w:t>
       </w:r>
       <w:r>
         <w:rPr>
@@ -3629,8 +4085,13 @@
           <w:numId w:val="4"/>
         </w:numPr>
       </w:pPr>
-      <w:r>
-        <w:t xml:space="preserve">Open up the </w:t>
+      <w:proofErr w:type="gramStart"/>
+      <w:r>
+        <w:t>Open up</w:t>
+      </w:r>
+      <w:proofErr w:type="gramEnd"/>
+      <w:r>
+        <w:t xml:space="preserve"> the </w:t>
       </w:r>
       <w:r>
         <w:rPr>
@@ -3770,36 +4231,50 @@
         <w:lastRenderedPageBreak/>
         <w:t xml:space="preserve">In the </w:t>
       </w:r>
+      <w:proofErr w:type="spellStart"/>
       <w:r>
         <w:rPr>
           <w:b/>
           <w:bCs/>
         </w:rPr>
-        <w:t>IPython console</w:t>
-      </w:r>
-      <w:r>
-        <w:t xml:space="preserve"> tab, open </w:t>
-      </w:r>
+        <w:t>IPython</w:t>
+      </w:r>
+      <w:proofErr w:type="spellEnd"/>
       <w:r>
         <w:rPr>
           <w:b/>
           <w:bCs/>
         </w:rPr>
-        <w:t>Graphics</w:t>
-      </w:r>
-      <w:r>
-        <w:t xml:space="preserve"> and change the </w:t>
+        <w:t xml:space="preserve"> console</w:t>
+      </w:r>
+      <w:r>
+        <w:t xml:space="preserve"> tab, open </w:t>
       </w:r>
       <w:r>
         <w:rPr>
           <w:b/>
           <w:bCs/>
         </w:rPr>
+        <w:t>Graphics</w:t>
+      </w:r>
+      <w:r>
+        <w:t xml:space="preserve"> and change the </w:t>
+      </w:r>
+      <w:r>
+        <w:rPr>
+          <w:b/>
+          <w:bCs/>
+        </w:rPr>
         <w:t>Backend</w:t>
       </w:r>
       <w:r>
-        <w:t xml:space="preserve"> to “Automatic”. This allows Spyder to make figures in separate windows, which can be useful for calibration purposes. This can be reverted back</w:t>
-      </w:r>
+        <w:t xml:space="preserve"> to “Automatic”. This allows Spyder to make figures in separate windows, which can be useful for calibration purposes. This can be </w:t>
+      </w:r>
+      <w:proofErr w:type="gramStart"/>
+      <w:r>
+        <w:t>reverted back</w:t>
+      </w:r>
+      <w:proofErr w:type="gramEnd"/>
       <w:r>
         <w:t xml:space="preserve"> to “Inline”</w:t>
       </w:r>
@@ -3938,11 +4413,24 @@
         <w:rPr>
           <w:rStyle w:val="CodeChar"/>
         </w:rPr>
-        <w:t>.tif</w:t>
-      </w:r>
-      <w:r>
-        <w:t xml:space="preserve"> files for each aperture simulated</w:t>
-      </w:r>
+        <w:t>.</w:t>
+      </w:r>
+      <w:proofErr w:type="spellStart"/>
+      <w:r>
+        <w:rPr>
+          <w:rStyle w:val="CodeChar"/>
+        </w:rPr>
+        <w:t>tif</w:t>
+      </w:r>
+      <w:proofErr w:type="spellEnd"/>
+      <w:r>
+        <w:t xml:space="preserve"> files for each aperture </w:t>
+      </w:r>
+      <w:proofErr w:type="gramStart"/>
+      <w:r>
+        <w:t>simulated</w:t>
+      </w:r>
+      <w:proofErr w:type="gramEnd"/>
     </w:p>
     <w:p>
       <w:pPr>
@@ -3993,11 +4481,24 @@
         <w:rPr>
           <w:rStyle w:val="CodeChar"/>
         </w:rPr>
-        <w:t>.tif</w:t>
-      </w:r>
-      <w:r>
-        <w:t xml:space="preserve"> files for cropping and the cropping result</w:t>
-      </w:r>
+        <w:t>.</w:t>
+      </w:r>
+      <w:proofErr w:type="spellStart"/>
+      <w:r>
+        <w:rPr>
+          <w:rStyle w:val="CodeChar"/>
+        </w:rPr>
+        <w:t>tif</w:t>
+      </w:r>
+      <w:proofErr w:type="spellEnd"/>
+      <w:r>
+        <w:t xml:space="preserve"> files for cropping and the cropping </w:t>
+      </w:r>
+      <w:proofErr w:type="gramStart"/>
+      <w:r>
+        <w:t>result</w:t>
+      </w:r>
+      <w:proofErr w:type="gramEnd"/>
     </w:p>
     <w:p>
       <w:pPr>
@@ -4054,11 +4555,24 @@
         <w:rPr>
           <w:rStyle w:val="CodeChar"/>
         </w:rPr>
-        <w:t>.tif</w:t>
-      </w:r>
-      <w:r>
-        <w:t xml:space="preserve"> files used for analysis</w:t>
-      </w:r>
+        <w:t>.</w:t>
+      </w:r>
+      <w:proofErr w:type="spellStart"/>
+      <w:r>
+        <w:rPr>
+          <w:rStyle w:val="CodeChar"/>
+        </w:rPr>
+        <w:t>tif</w:t>
+      </w:r>
+      <w:proofErr w:type="spellEnd"/>
+      <w:r>
+        <w:t xml:space="preserve"> files used for </w:t>
+      </w:r>
+      <w:proofErr w:type="gramStart"/>
+      <w:r>
+        <w:t>analysis</w:t>
+      </w:r>
+      <w:proofErr w:type="gramEnd"/>
     </w:p>
     <w:p>
       <w:pPr>
@@ -4068,6 +4582,7 @@
           <w:numId w:val="4"/>
         </w:numPr>
       </w:pPr>
+      <w:proofErr w:type="spellStart"/>
       <w:r>
         <w:rPr>
           <w:rStyle w:val="CodeChar"/>
@@ -4076,6 +4591,7 @@
         </w:rPr>
         <w:t>Matlab</w:t>
       </w:r>
+      <w:proofErr w:type="spellEnd"/>
       <w:r>
         <w:tab/>
       </w:r>
@@ -4102,8 +4618,13 @@
         <w:t>.mat</w:t>
       </w:r>
       <w:r>
-        <w:t xml:space="preserve"> files containing particle motion with Troika compatibility</w:t>
-      </w:r>
+        <w:t xml:space="preserve"> files containing particle motion with Troika </w:t>
+      </w:r>
+      <w:proofErr w:type="gramStart"/>
+      <w:r>
+        <w:t>compatibility</w:t>
+      </w:r>
+      <w:proofErr w:type="gramEnd"/>
     </w:p>
     <w:p>
       <w:pPr>
@@ -4146,11 +4667,24 @@
         <w:rPr>
           <w:rStyle w:val="CodeChar"/>
         </w:rPr>
-        <w:t>.tif</w:t>
-      </w:r>
-      <w:r>
-        <w:t xml:space="preserve"> files for each phase mask simulated</w:t>
-      </w:r>
+        <w:t>.</w:t>
+      </w:r>
+      <w:proofErr w:type="spellStart"/>
+      <w:r>
+        <w:rPr>
+          <w:rStyle w:val="CodeChar"/>
+        </w:rPr>
+        <w:t>tif</w:t>
+      </w:r>
+      <w:proofErr w:type="spellEnd"/>
+      <w:r>
+        <w:t xml:space="preserve"> files for each phase mask </w:t>
+      </w:r>
+      <w:proofErr w:type="gramStart"/>
+      <w:r>
+        <w:t>simulated</w:t>
+      </w:r>
+      <w:proofErr w:type="gramEnd"/>
     </w:p>
     <w:p>
       <w:pPr>
@@ -4191,8 +4725,16 @@
         <w:rPr>
           <w:rStyle w:val="CodeChar"/>
         </w:rPr>
-        <w:t>.tif</w:t>
-      </w:r>
+        <w:t>.</w:t>
+      </w:r>
+      <w:proofErr w:type="spellStart"/>
+      <w:r>
+        <w:rPr>
+          <w:rStyle w:val="CodeChar"/>
+        </w:rPr>
+        <w:t>tif</w:t>
+      </w:r>
+      <w:proofErr w:type="spellEnd"/>
       <w:r>
         <w:t xml:space="preserve">, </w:t>
       </w:r>
@@ -4230,8 +4772,13 @@
         <w:t>xml</w:t>
       </w:r>
       <w:r>
-        <w:t xml:space="preserve"> files for each particle motion simulated</w:t>
-      </w:r>
+        <w:t xml:space="preserve"> files for each particle motion </w:t>
+      </w:r>
+      <w:proofErr w:type="gramStart"/>
+      <w:r>
+        <w:t>simulated</w:t>
+      </w:r>
+      <w:proofErr w:type="gramEnd"/>
     </w:p>
     <w:p>
       <w:pPr>
@@ -4272,16 +4819,32 @@
         <w:t>Will contain a folder for each data processed</w:t>
       </w:r>
       <w:r>
-        <w:t xml:space="preserve">, which contains </w:t>
-      </w:r>
-      <w:r>
-        <w:rPr>
-          <w:rStyle w:val="CodeChar"/>
-        </w:rPr>
-        <w:t>.tif</w:t>
-      </w:r>
-      <w:r>
-        <w:t xml:space="preserve">and </w:t>
+        <w:t xml:space="preserve">, which </w:t>
+      </w:r>
+      <w:proofErr w:type="gramStart"/>
+      <w:r>
+        <w:t xml:space="preserve">contains </w:t>
+      </w:r>
+      <w:r>
+        <w:rPr>
+          <w:rStyle w:val="CodeChar"/>
+        </w:rPr>
+        <w:t>.</w:t>
+      </w:r>
+      <w:proofErr w:type="spellStart"/>
+      <w:r>
+        <w:rPr>
+          <w:rStyle w:val="CodeChar"/>
+        </w:rPr>
+        <w:t>tif</w:t>
+      </w:r>
+      <w:r>
+        <w:t>and</w:t>
+      </w:r>
+      <w:proofErr w:type="spellEnd"/>
+      <w:proofErr w:type="gramEnd"/>
+      <w:r>
+        <w:t xml:space="preserve"> </w:t>
       </w:r>
       <w:r>
         <w:rPr>
@@ -4347,8 +4910,13 @@
         <w:t>xml</w:t>
       </w:r>
       <w:r>
-        <w:t xml:space="preserve"> files; only needed to compare against ground-truth data</w:t>
-      </w:r>
+        <w:t xml:space="preserve"> files; only needed to compare against ground-truth </w:t>
+      </w:r>
+      <w:proofErr w:type="gramStart"/>
+      <w:r>
+        <w:t>data</w:t>
+      </w:r>
+      <w:proofErr w:type="gramEnd"/>
     </w:p>
     <w:p>
       <w:r>
@@ -4407,7 +4975,15 @@
         <w:t>Part 1</w:t>
       </w:r>
       <w:r>
-        <w:t xml:space="preserve"> if you are simulating data, or proceed to </w:t>
+        <w:t xml:space="preserve"> if you are simulating </w:t>
+      </w:r>
+      <w:proofErr w:type="gramStart"/>
+      <w:r>
+        <w:t>data, or</w:t>
+      </w:r>
+      <w:proofErr w:type="gramEnd"/>
+      <w:r>
+        <w:t xml:space="preserve"> proceed to </w:t>
       </w:r>
       <w:r>
         <w:rPr>
@@ -4428,10 +5004,15 @@
       <w:bookmarkStart w:id="6" w:name="_Toc66284520"/>
       <w:r>
         <w:lastRenderedPageBreak/>
-        <w:t>Part 1: Simulating data using KNOT</w:t>
+        <w:t xml:space="preserve">Part 1: Simulating data using </w:t>
+      </w:r>
+      <w:proofErr w:type="gramStart"/>
+      <w:r>
+        <w:t>KNOT</w:t>
       </w:r>
       <w:bookmarkEnd w:id="5"/>
       <w:bookmarkEnd w:id="6"/>
+      <w:proofErr w:type="gramEnd"/>
     </w:p>
     <w:p>
       <w:r>
@@ -4529,11 +5110,33 @@
       <w:r>
         <w:t xml:space="preserve"> Here we are creating </w:t>
       </w:r>
-      <w:r>
-        <w:rPr>
-          <w:rStyle w:val="CodeChar"/>
-        </w:rPr>
-        <w:t>Test_function()</w:t>
+      <w:proofErr w:type="spellStart"/>
+      <w:r>
+        <w:rPr>
+          <w:rStyle w:val="CodeChar"/>
+        </w:rPr>
+        <w:t>Test_</w:t>
+      </w:r>
+      <w:proofErr w:type="gramStart"/>
+      <w:r>
+        <w:rPr>
+          <w:rStyle w:val="CodeChar"/>
+        </w:rPr>
+        <w:t>function</w:t>
+      </w:r>
+      <w:proofErr w:type="spellEnd"/>
+      <w:r>
+        <w:rPr>
+          <w:rStyle w:val="CodeChar"/>
+        </w:rPr>
+        <w:t>(</w:t>
+      </w:r>
+      <w:proofErr w:type="gramEnd"/>
+      <w:r>
+        <w:rPr>
+          <w:rStyle w:val="CodeChar"/>
+        </w:rPr>
+        <w:t>)</w:t>
       </w:r>
       <w:r>
         <w:t>:</w:t>
@@ -4620,48 +5223,58 @@
       <w:r>
         <w:t xml:space="preserve"> Suggested parameters are shown in the image above. Secondly, it is required to initialize four dictionaries, ideally titled </w:t>
       </w:r>
+      <w:proofErr w:type="spellStart"/>
       <w:r>
         <w:rPr>
           <w:rStyle w:val="CodeChar"/>
         </w:rPr>
         <w:t>fxn_x</w:t>
       </w:r>
+      <w:proofErr w:type="spellEnd"/>
       <w:r>
         <w:t xml:space="preserve">, </w:t>
       </w:r>
+      <w:proofErr w:type="spellStart"/>
       <w:r>
         <w:rPr>
           <w:rStyle w:val="CodeChar"/>
         </w:rPr>
         <w:t>fxn_y</w:t>
       </w:r>
+      <w:proofErr w:type="spellEnd"/>
       <w:r>
         <w:t xml:space="preserve">, </w:t>
       </w:r>
+      <w:proofErr w:type="spellStart"/>
       <w:r>
         <w:rPr>
           <w:rStyle w:val="CodeChar"/>
         </w:rPr>
         <w:t>fxn_z</w:t>
       </w:r>
+      <w:proofErr w:type="spellEnd"/>
       <w:r>
         <w:t xml:space="preserve">, and </w:t>
       </w:r>
+      <w:proofErr w:type="spellStart"/>
       <w:r>
         <w:rPr>
           <w:rStyle w:val="CodeChar"/>
         </w:rPr>
         <w:t>fxn_w</w:t>
       </w:r>
+      <w:proofErr w:type="spellEnd"/>
       <w:r>
         <w:t xml:space="preserve"> for the x, y, z positions of particles and their weight or intensity. If not supplied for a particle, the value in the appropriate dimension will be zero (or 1 in the case of </w:t>
       </w:r>
+      <w:proofErr w:type="spellStart"/>
       <w:r>
         <w:rPr>
           <w:rStyle w:val="CodeChar"/>
         </w:rPr>
         <w:t>fxn_w</w:t>
       </w:r>
+      <w:proofErr w:type="spellEnd"/>
       <w:r>
         <w:t>). It is also imperative that these functions be returned as a tuple at the end of the definition as follows:</w:t>
       </w:r>
@@ -4903,21 +5516,25 @@
       <w:r>
         <w:t xml:space="preserve">Congratulations! We have constructed our very first particle simulation! We can of course make things more interesting by adding more particles. Introduce another key (1) into </w:t>
       </w:r>
+      <w:proofErr w:type="spellStart"/>
       <w:r>
         <w:rPr>
           <w:rStyle w:val="CodeChar"/>
         </w:rPr>
         <w:t>fxn_x</w:t>
       </w:r>
+      <w:proofErr w:type="spellEnd"/>
       <w:r>
         <w:t xml:space="preserve"> and </w:t>
       </w:r>
+      <w:proofErr w:type="spellStart"/>
       <w:r>
         <w:rPr>
           <w:rStyle w:val="CodeChar"/>
         </w:rPr>
         <w:t>fxn_y</w:t>
       </w:r>
+      <w:proofErr w:type="spellEnd"/>
       <w:r>
         <w:t>, this time with a decaying, moving sinusoid:</w:t>
       </w:r>
@@ -5204,7 +5821,21 @@
         <w:rPr>
           <w:rStyle w:val="CodeChar"/>
         </w:rPr>
-        <w:t>_GetFunctions(code)</w:t>
+        <w:t>_</w:t>
+      </w:r>
+      <w:proofErr w:type="spellStart"/>
+      <w:r>
+        <w:rPr>
+          <w:rStyle w:val="CodeChar"/>
+        </w:rPr>
+        <w:t>GetFunctions</w:t>
+      </w:r>
+      <w:proofErr w:type="spellEnd"/>
+      <w:r>
+        <w:rPr>
+          <w:rStyle w:val="CodeChar"/>
+        </w:rPr>
+        <w:t>(code)</w:t>
       </w:r>
       <w:r>
         <w:t xml:space="preserve"> function:</w:t>
@@ -5296,8 +5927,16 @@
         <w:rPr>
           <w:rStyle w:val="CodeChar"/>
         </w:rPr>
-        <w:t>.tif</w:t>
-      </w:r>
+        <w:t>.</w:t>
+      </w:r>
+      <w:proofErr w:type="spellStart"/>
+      <w:r>
+        <w:rPr>
+          <w:rStyle w:val="CodeChar"/>
+        </w:rPr>
+        <w:t>tif</w:t>
+      </w:r>
+      <w:proofErr w:type="spellEnd"/>
       <w:r>
         <w:t xml:space="preserve"> of the simulation for analysis, and an </w:t>
       </w:r>
@@ -5375,9 +6014,14 @@
       </w:pPr>
       <w:bookmarkStart w:id="9" w:name="_Toc66284523"/>
       <w:r>
-        <w:t>Generating random-process based simulations in 3-D</w:t>
+        <w:t>Generating random-process based simulations in 3-</w:t>
+      </w:r>
+      <w:proofErr w:type="gramStart"/>
+      <w:r>
+        <w:t>D</w:t>
       </w:r>
       <w:bookmarkEnd w:id="9"/>
+      <w:proofErr w:type="gramEnd"/>
     </w:p>
     <w:p>
       <w:r>
@@ -5389,11 +6033,33 @@
       <w:r>
         <w:t xml:space="preserve">, </w:t>
       </w:r>
-      <w:r>
-        <w:rPr>
-          <w:rStyle w:val="CodeChar"/>
-        </w:rPr>
-        <w:t>Test_Mixed()</w:t>
+      <w:proofErr w:type="spellStart"/>
+      <w:r>
+        <w:rPr>
+          <w:rStyle w:val="CodeChar"/>
+        </w:rPr>
+        <w:t>Test_</w:t>
+      </w:r>
+      <w:proofErr w:type="gramStart"/>
+      <w:r>
+        <w:rPr>
+          <w:rStyle w:val="CodeChar"/>
+        </w:rPr>
+        <w:t>Mixed</w:t>
+      </w:r>
+      <w:proofErr w:type="spellEnd"/>
+      <w:r>
+        <w:rPr>
+          <w:rStyle w:val="CodeChar"/>
+        </w:rPr>
+        <w:t>(</w:t>
+      </w:r>
+      <w:proofErr w:type="gramEnd"/>
+      <w:r>
+        <w:rPr>
+          <w:rStyle w:val="CodeChar"/>
+        </w:rPr>
+        <w:t>)</w:t>
       </w:r>
       <w:r>
         <w:t>:</w:t>
@@ -5690,8 +6356,16 @@
         <w:rPr>
           <w:rStyle w:val="CodeChar"/>
         </w:rPr>
-        <w:t>_GetFunctions</w:t>
-      </w:r>
+        <w:t>_</w:t>
+      </w:r>
+      <w:proofErr w:type="spellStart"/>
+      <w:r>
+        <w:rPr>
+          <w:rStyle w:val="CodeChar"/>
+        </w:rPr>
+        <w:t>GetFunctions</w:t>
+      </w:r>
+      <w:proofErr w:type="spellEnd"/>
       <w:r>
         <w:rPr>
           <w:rFonts w:hint="eastAsia"/>
@@ -5773,9 +6447,14 @@
         <w:t xml:space="preserve"> </w:t>
       </w:r>
       <w:r>
-        <w:t>&amp; KNOT for real data</w:t>
+        <w:t xml:space="preserve">&amp; KNOT for real </w:t>
+      </w:r>
+      <w:proofErr w:type="gramStart"/>
+      <w:r>
+        <w:t>data</w:t>
       </w:r>
       <w:bookmarkEnd w:id="10"/>
+      <w:proofErr w:type="gramEnd"/>
     </w:p>
     <w:p>
       <w:r>
@@ -6009,7 +6688,23 @@
           <w:b/>
           <w:bCs/>
         </w:rPr>
-        <w:t>Please note: it is best to crop out regions of equal dimensions and are a power of two. That is, 256x256 is preferable to 256x512, which is preferable to 273x291. Other highly composite numbers such as 120, 180, 360 are useful for speeding up the FFT.</w:t>
+        <w:t xml:space="preserve">Please </w:t>
+      </w:r>
+      <w:proofErr w:type="gramStart"/>
+      <w:r>
+        <w:rPr>
+          <w:b/>
+          <w:bCs/>
+        </w:rPr>
+        <w:t>note:</w:t>
+      </w:r>
+      <w:proofErr w:type="gramEnd"/>
+      <w:r>
+        <w:rPr>
+          <w:b/>
+          <w:bCs/>
+        </w:rPr>
+        <w:t xml:space="preserve"> it is best to crop out regions of equal dimensions and are a power of two. That is, 256x256 is preferable to 256x512, which is preferable to 273x291. Other highly composite numbers such as 120, 180, 360 are useful for speeding up the FFT.</w:t>
       </w:r>
     </w:p>
     <w:p>
@@ -6034,21 +6729,25 @@
       <w:r>
         <w:t xml:space="preserve">, </w:t>
       </w:r>
+      <w:proofErr w:type="spellStart"/>
       <w:r>
         <w:rPr>
           <w:rStyle w:val="CodeChar"/>
         </w:rPr>
         <w:t>Roi_cen</w:t>
       </w:r>
+      <w:proofErr w:type="spellEnd"/>
       <w:r>
         <w:t xml:space="preserve">, and </w:t>
       </w:r>
+      <w:proofErr w:type="spellStart"/>
       <w:r>
         <w:rPr>
           <w:rStyle w:val="CodeChar"/>
         </w:rPr>
         <w:t>Roi_size</w:t>
       </w:r>
+      <w:proofErr w:type="spellEnd"/>
       <w:r>
         <w:t xml:space="preserve"> parameters as such:</w:t>
       </w:r>
@@ -6177,6 +6876,8 @@
       <w:r>
         <w:t xml:space="preserve">Running </w:t>
       </w:r>
+      <w:proofErr w:type="spellStart"/>
+      <w:proofErr w:type="gramStart"/>
       <w:r>
         <w:rPr>
           <w:rStyle w:val="CodeChar"/>
@@ -6184,7 +6885,12 @@
         <w:t>crop.py</w:t>
       </w:r>
       <w:r>
-        <w:t>will present the user with two sample images from the movie at the first and last frame of selection, including the cropping region as shown below</w:t>
+        <w:t>will</w:t>
+      </w:r>
+      <w:proofErr w:type="spellEnd"/>
+      <w:proofErr w:type="gramEnd"/>
+      <w:r>
+        <w:t xml:space="preserve"> present the user with two sample images from the movie at the first and last frame of selection, including the cropping region as shown below</w:t>
       </w:r>
       <w:r>
         <w:t>. If you agree with the ROI taken, then close the figure to resume the program. Else, halt debugging and adjust the ROI before restarting.</w:t>
@@ -6470,8 +7176,18 @@
           <w:b/>
           <w:bCs/>
         </w:rPr>
-        <w:t>.tif</w:t>
-      </w:r>
+        <w:t>.</w:t>
+      </w:r>
+      <w:proofErr w:type="spellStart"/>
+      <w:r>
+        <w:rPr>
+          <w:rStyle w:val="CodeChar"/>
+          <w:b/>
+          <w:bCs/>
+        </w:rPr>
+        <w:t>tif</w:t>
+      </w:r>
+      <w:proofErr w:type="spellEnd"/>
       <w:r>
         <w:rPr>
           <w:b/>
@@ -6956,6 +7672,7 @@
       <w:r>
         <w:t xml:space="preserve"> should be greater than the background subtraction, with no bound on how large it can be. Please note that large values </w:t>
       </w:r>
+      <w:proofErr w:type="spellStart"/>
       <w:r>
         <w:rPr>
           <w:rStyle w:val="CodeChar"/>
@@ -6963,7 +7680,11 @@
         <w:t>PRE_LT</w:t>
       </w:r>
       <w:r>
-        <w:t>remove the locality of the threshold and in effect act as a global threshold. The figure below shows the local threshold</w:t>
+        <w:t>remove</w:t>
+      </w:r>
+      <w:proofErr w:type="spellEnd"/>
+      <w:r>
+        <w:t xml:space="preserve"> the locality of the threshold and in effect act as a global threshold. The figure below shows the local threshold</w:t>
       </w:r>
       <w:r>
         <w:t xml:space="preserve">, which would be considered </w:t>
@@ -7380,6 +8101,7 @@
         </w:rPr>
         <w:t xml:space="preserve">Do not set </w:t>
       </w:r>
+      <w:proofErr w:type="spellStart"/>
       <w:r>
         <w:rPr>
           <w:rStyle w:val="CodeChar"/>
@@ -7393,7 +8115,15 @@
           <w:b/>
           <w:bCs/>
         </w:rPr>
-        <w:t xml:space="preserve">too low! </w:t>
+        <w:t>too</w:t>
+      </w:r>
+      <w:proofErr w:type="spellEnd"/>
+      <w:r>
+        <w:rPr>
+          <w:b/>
+          <w:bCs/>
+        </w:rPr>
+        <w:t xml:space="preserve"> low! </w:t>
       </w:r>
       <w:r>
         <w:t xml:space="preserve">Similarly, setting </w:t>
@@ -7582,8 +8312,13 @@
       <w:r>
         <w:t>-</w:t>
       </w:r>
-      <w:r>
-        <w:t xml:space="preserve">procesing, Recovery, Segmentation, or Tracking, respectively) of the analysis need to be updated. If set to </w:t>
+      <w:proofErr w:type="spellStart"/>
+      <w:r>
+        <w:t>procesing</w:t>
+      </w:r>
+      <w:proofErr w:type="spellEnd"/>
+      <w:r>
+        <w:t xml:space="preserve">, Recovery, Segmentation, or Tracking, respectively) of the analysis need to be updated. If set to </w:t>
       </w:r>
       <w:r>
         <w:rPr>
@@ -7611,6 +8346,7 @@
       <w:r>
         <w:t xml:space="preserve"> keeps track of which sections of analysis should be displayed. Keep in mind that visualization pauses execution, so it is best to keep these all </w:t>
       </w:r>
+      <w:proofErr w:type="spellStart"/>
       <w:r>
         <w:rPr>
           <w:rStyle w:val="CodeChar"/>
@@ -7619,7 +8355,11 @@
         <w:t>False</w:t>
       </w:r>
       <w:r>
-        <w:t>when doing batches of analyses.</w:t>
+        <w:t>when</w:t>
+      </w:r>
+      <w:proofErr w:type="spellEnd"/>
+      <w:r>
+        <w:t xml:space="preserve"> doing batches of analyses.</w:t>
       </w:r>
     </w:p>
     <w:p>
@@ -7704,6 +8444,7 @@
       <w:r>
         <w:t xml:space="preserve"> to </w:t>
       </w:r>
+      <w:proofErr w:type="spellStart"/>
       <w:r>
         <w:rPr>
           <w:rStyle w:val="CodeChar"/>
@@ -7712,7 +8453,11 @@
         <w:t>False</w:t>
       </w:r>
       <w:r>
-        <w:t xml:space="preserve">can save you </w:t>
+        <w:t>can</w:t>
+      </w:r>
+      <w:proofErr w:type="spellEnd"/>
+      <w:r>
+        <w:t xml:space="preserve"> save you </w:t>
       </w:r>
       <w:r>
         <w:t xml:space="preserve">a </w:t>
@@ -7761,7 +8506,15 @@
         <w:t>USER.py</w:t>
       </w:r>
       <w:r>
-        <w:t>) should not exceed 6, else the overhead of parallel processing consumes more time than performing each analysis in turn. 3 processes is usually a good amount.</w:t>
+        <w:t xml:space="preserve">) should not exceed 6, else the overhead of parallel processing consumes more time than performing each analysis in turn. 3 processes </w:t>
+      </w:r>
+      <w:proofErr w:type="gramStart"/>
+      <w:r>
+        <w:t>is</w:t>
+      </w:r>
+      <w:proofErr w:type="gramEnd"/>
+      <w:r>
+        <w:t xml:space="preserve"> usually a good amount.</w:t>
       </w:r>
     </w:p>
     <w:p>
@@ -7845,8 +8598,13 @@
         <w:t>CODE_eps.tif</w:t>
       </w:r>
       <w:r>
-        <w:t xml:space="preserve"> – The local threshold used each frame</w:t>
-      </w:r>
+        <w:t xml:space="preserve"> – The local threshold used each </w:t>
+      </w:r>
+      <w:proofErr w:type="gramStart"/>
+      <w:r>
+        <w:t>frame</w:t>
+      </w:r>
+      <w:proofErr w:type="gramEnd"/>
     </w:p>
     <w:p>
       <w:pPr>
@@ -7874,8 +8632,13 @@
         <w:t xml:space="preserve"> 4-D phase mask</w:t>
       </w:r>
       <w:r>
-        <w:t xml:space="preserve"> kernel used for deconvolution</w:t>
-      </w:r>
+        <w:t xml:space="preserve"> kernel used for </w:t>
+      </w:r>
+      <w:proofErr w:type="gramStart"/>
+      <w:r>
+        <w:t>deconvolution</w:t>
+      </w:r>
+      <w:proofErr w:type="gramEnd"/>
     </w:p>
     <w:p>
       <w:pPr>
@@ -7905,14 +8668,26 @@
           <w:numId w:val="2"/>
         </w:numPr>
       </w:pPr>
+      <w:proofErr w:type="spellStart"/>
       <w:r>
         <w:rPr>
           <w:rStyle w:val="CodeChar"/>
           <w:b/>
           <w:bCs/>
         </w:rPr>
-        <w:t>CODE_pts.json</w:t>
-      </w:r>
+        <w:t>CODE_</w:t>
+      </w:r>
+      <w:proofErr w:type="gramStart"/>
+      <w:r>
+        <w:rPr>
+          <w:rStyle w:val="CodeChar"/>
+          <w:b/>
+          <w:bCs/>
+        </w:rPr>
+        <w:t>pts.json</w:t>
+      </w:r>
+      <w:proofErr w:type="spellEnd"/>
+      <w:proofErr w:type="gramEnd"/>
       <w:r>
         <w:t xml:space="preserve"> – A JSON file containing the location and weight of each point resolved before clustering into clouds.</w:t>
       </w:r>
@@ -7925,23 +8700,37 @@
           <w:numId w:val="2"/>
         </w:numPr>
       </w:pPr>
+      <w:proofErr w:type="spellStart"/>
       <w:r>
         <w:rPr>
           <w:rStyle w:val="CodeChar"/>
           <w:b/>
           <w:bCs/>
         </w:rPr>
-        <w:t>CODE_clouds.json</w:t>
-      </w:r>
+        <w:t>CODE_</w:t>
+      </w:r>
+      <w:proofErr w:type="gramStart"/>
+      <w:r>
+        <w:rPr>
+          <w:rStyle w:val="CodeChar"/>
+          <w:b/>
+          <w:bCs/>
+        </w:rPr>
+        <w:t>clouds.json</w:t>
+      </w:r>
+      <w:proofErr w:type="spellEnd"/>
+      <w:proofErr w:type="gramEnd"/>
       <w:r>
         <w:t xml:space="preserve"> – A JSON file containing each point cloud identified by KNOT to re-create </w:t>
       </w:r>
+      <w:proofErr w:type="spellStart"/>
       <w:r>
         <w:rPr>
           <w:rStyle w:val="CodeChar"/>
         </w:rPr>
         <w:t>PointCloud</w:t>
       </w:r>
+      <w:proofErr w:type="spellEnd"/>
       <w:r>
         <w:t xml:space="preserve"> objects</w:t>
       </w:r>
@@ -7954,14 +8743,26 @@
           <w:numId w:val="2"/>
         </w:numPr>
       </w:pPr>
+      <w:proofErr w:type="spellStart"/>
       <w:r>
         <w:rPr>
           <w:rStyle w:val="CodeChar"/>
           <w:b/>
           <w:bCs/>
         </w:rPr>
-        <w:t>CODE_tracks.json</w:t>
-      </w:r>
+        <w:t>CODE_</w:t>
+      </w:r>
+      <w:proofErr w:type="gramStart"/>
+      <w:r>
+        <w:rPr>
+          <w:rStyle w:val="CodeChar"/>
+          <w:b/>
+          <w:bCs/>
+        </w:rPr>
+        <w:t>tracks.json</w:t>
+      </w:r>
+      <w:proofErr w:type="spellEnd"/>
+      <w:proofErr w:type="gramEnd"/>
       <w:r>
         <w:t xml:space="preserve"> – A JSON file containing the tracking results to re-create </w:t>
       </w:r>
@@ -7986,12 +8787,14 @@
       <w:r>
         <w:t xml:space="preserve">In the </w:t>
       </w:r>
+      <w:proofErr w:type="spellStart"/>
       <w:r>
         <w:rPr>
           <w:rStyle w:val="CodeChar"/>
         </w:rPr>
         <w:t>Matlab</w:t>
       </w:r>
+      <w:proofErr w:type="spellEnd"/>
       <w:r>
         <w:t xml:space="preserve"> folder:</w:t>
       </w:r>
@@ -8013,7 +8816,15 @@
         <w:t>CODE.mat</w:t>
       </w:r>
       <w:r>
-        <w:t xml:space="preserve">– A single variable Matlab file containing a 3-D matrix formatted as </w:t>
+        <w:t xml:space="preserve">– A single variable </w:t>
+      </w:r>
+      <w:proofErr w:type="spellStart"/>
+      <w:r>
+        <w:t>Matlab</w:t>
+      </w:r>
+      <w:proofErr w:type="spellEnd"/>
+      <w:r>
+        <w:t xml:space="preserve"> file containing a 3-D matrix formatted as </w:t>
       </w:r>
       <w:r>
         <w:rPr>
@@ -8127,8 +8938,20 @@
           <w:b/>
           <w:bCs/>
         </w:rPr>
-        <w:t>CODE mot.json</w:t>
-      </w:r>
+        <w:t xml:space="preserve">CODE </w:t>
+      </w:r>
+      <w:proofErr w:type="spellStart"/>
+      <w:proofErr w:type="gramStart"/>
+      <w:r>
+        <w:rPr>
+          <w:rStyle w:val="CodeChar"/>
+          <w:b/>
+          <w:bCs/>
+        </w:rPr>
+        <w:t>mot.json</w:t>
+      </w:r>
+      <w:proofErr w:type="spellEnd"/>
+      <w:proofErr w:type="gramEnd"/>
       <w:r>
         <w:t xml:space="preserve"> – A JSON file created when simulating motion that describes the actual simulated motion.</w:t>
       </w:r>
@@ -8149,9 +8972,14 @@
       <w:bookmarkStart w:id="19" w:name="_Ref66212494"/>
       <w:r>
         <w:lastRenderedPageBreak/>
-        <w:t>Appendix A: Troubleshooting common errors</w:t>
+        <w:t xml:space="preserve">Appendix A: Troubleshooting common </w:t>
+      </w:r>
+      <w:proofErr w:type="gramStart"/>
+      <w:r>
+        <w:t>errors</w:t>
       </w:r>
       <w:bookmarkEnd w:id="18"/>
+      <w:proofErr w:type="gramEnd"/>
     </w:p>
     <w:p>
       <w:r>
@@ -8181,7 +9009,23 @@
           <w:b/>
           <w:bCs/>
         </w:rPr>
-        <w:t xml:space="preserve">KNOT didn’t return anything! </w:t>
+        <w:t xml:space="preserve">KNOT </w:t>
+      </w:r>
+      <w:proofErr w:type="gramStart"/>
+      <w:r>
+        <w:rPr>
+          <w:b/>
+          <w:bCs/>
+        </w:rPr>
+        <w:t>didn’t</w:t>
+      </w:r>
+      <w:proofErr w:type="gramEnd"/>
+      <w:r>
+        <w:rPr>
+          <w:b/>
+          <w:bCs/>
+        </w:rPr>
+        <w:t xml:space="preserve"> return anything! </w:t>
       </w:r>
       <w:r>
         <w:rPr>
@@ -8241,35 +9085,59 @@
         <w:rPr>
           <w:rStyle w:val="CodeChar"/>
         </w:rPr>
+        <w:t>_</w:t>
+      </w:r>
+      <w:proofErr w:type="spellStart"/>
+      <w:r>
+        <w:rPr>
+          <w:rStyle w:val="CodeChar"/>
+        </w:rPr>
+        <w:t>RECOVER.py</w:t>
+      </w:r>
+      <w:r>
+        <w:t>or</w:t>
+      </w:r>
+      <w:proofErr w:type="spellEnd"/>
+      <w:r>
+        <w:t xml:space="preserve"> </w:t>
+      </w:r>
+      <w:r>
+        <w:rPr>
+          <w:rStyle w:val="CodeChar"/>
+        </w:rPr>
+        <w:t>_</w:t>
+      </w:r>
+      <w:proofErr w:type="spellStart"/>
+      <w:r>
+        <w:rPr>
+          <w:rStyle w:val="CodeChar"/>
+        </w:rPr>
+        <w:t>PREPARE.py</w:t>
+      </w:r>
+      <w:r>
+        <w:t>to</w:t>
+      </w:r>
+      <w:proofErr w:type="spellEnd"/>
+      <w:r>
+        <w:t xml:space="preserve"> be less sensitive (For </w:t>
+      </w:r>
+      <w:r>
+        <w:rPr>
+          <w:rStyle w:val="CodeChar"/>
+        </w:rPr>
         <w:t>_RECOVER.py</w:t>
       </w:r>
       <w:r>
-        <w:t xml:space="preserve">or </w:t>
-      </w:r>
-      <w:r>
-        <w:rPr>
-          <w:rStyle w:val="CodeChar"/>
-        </w:rPr>
-        <w:t>_PREPARE.py</w:t>
-      </w:r>
-      <w:r>
-        <w:t xml:space="preserve">to be less sensitive (For </w:t>
-      </w:r>
-      <w:r>
-        <w:rPr>
-          <w:rStyle w:val="CodeChar"/>
-        </w:rPr>
-        <w:t>_RECOVER.py</w:t>
-      </w:r>
-      <w:r>
         <w:t xml:space="preserve">, try setting the variable </w:t>
       </w:r>
+      <w:proofErr w:type="spellStart"/>
       <w:r>
         <w:rPr>
           <w:rStyle w:val="CodeChar"/>
         </w:rPr>
         <w:t>rhs</w:t>
       </w:r>
+      <w:proofErr w:type="spellEnd"/>
       <w:r>
         <w:t xml:space="preserve"> to something higher. For </w:t>
       </w:r>
@@ -8277,17 +9145,30 @@
         <w:rPr>
           <w:rStyle w:val="CodeChar"/>
         </w:rPr>
-        <w:t>_PREPARE.py</w:t>
-      </w:r>
-      <w:r>
-        <w:t xml:space="preserve">you may need to adjust variables such as </w:t>
-      </w:r>
+        <w:t>_</w:t>
+      </w:r>
+      <w:proofErr w:type="spellStart"/>
+      <w:r>
+        <w:rPr>
+          <w:rStyle w:val="CodeChar"/>
+        </w:rPr>
+        <w:t>PREPARE.py</w:t>
+      </w:r>
+      <w:r>
+        <w:t>you</w:t>
+      </w:r>
+      <w:proofErr w:type="spellEnd"/>
+      <w:r>
+        <w:t xml:space="preserve"> may need to adjust variables such as </w:t>
+      </w:r>
+      <w:proofErr w:type="spellStart"/>
       <w:r>
         <w:rPr>
           <w:rStyle w:val="CodeChar"/>
         </w:rPr>
         <w:t>eps_global</w:t>
       </w:r>
+      <w:proofErr w:type="spellEnd"/>
       <w:r>
         <w:t>.)</w:t>
       </w:r>
@@ -8363,7 +9244,15 @@
         <w:t>TRK_RAD</w:t>
       </w:r>
       <w:r>
-        <w:t xml:space="preserve">) and KNOT fails to detect one for a frame, the first particle will seem to “jump” to the location of the second particle until the opposite happens. This can, and hopefully will, be remedied by asking KNOT to look ahead a few more frames (rather than just the next frame) to determine if the original particle re-appears within the blinking tolerance. Otherwise, the next best thing to do is to lower </w:t>
+        <w:t xml:space="preserve">) and KNOT fails to detect one for a frame, the first particle will seem to “jump” to the location of the second particle until the opposite happens. This can, and hopefully will, be remedied by asking KNOT to look ahead a few more frames (rather than just the next frame) to determine if the original particle re-appears within the blinking tolerance. Otherwise, the next best thing to do is </w:t>
+      </w:r>
+      <w:proofErr w:type="gramStart"/>
+      <w:r>
+        <w:t>to</w:t>
+      </w:r>
+      <w:proofErr w:type="gramEnd"/>
+      <w:r>
+        <w:t xml:space="preserve"> lower </w:t>
       </w:r>
       <w:r>
         <w:rPr>
@@ -8388,7 +9277,23 @@
           <w:b/>
           <w:bCs/>
         </w:rPr>
-        <w:t>Why won’t KNOT work on non-square images?</w:t>
+        <w:t xml:space="preserve">Why </w:t>
+      </w:r>
+      <w:proofErr w:type="gramStart"/>
+      <w:r>
+        <w:rPr>
+          <w:b/>
+          <w:bCs/>
+        </w:rPr>
+        <w:t>won’t</w:t>
+      </w:r>
+      <w:proofErr w:type="gramEnd"/>
+      <w:r>
+        <w:rPr>
+          <w:b/>
+          <w:bCs/>
+        </w:rPr>
+        <w:t xml:space="preserve"> KNOT work on non-square images?</w:t>
       </w:r>
     </w:p>
     <w:p>
@@ -8616,18 +9521,40 @@
           <w:bCs/>
         </w:rPr>
       </w:pPr>
+      <w:proofErr w:type="spellStart"/>
       <w:r>
         <w:rPr>
           <w:b/>
           <w:bCs/>
         </w:rPr>
-        <w:t>FileNotFoundError ‘No such file or directory’</w:t>
-      </w:r>
-    </w:p>
-    <w:p>
-      <w:r>
-        <w:t>This error can occur for several reasons when either creating a simulation or running data. Check to make sure that all folders (Apertures, Evaluation, Experiment, Images, Matlab, Phase Masks, Simulation, Temp, Truth) are present in the KNOT directory. These folders generate empty automatically when running any</w:t>
-      </w:r>
+        <w:t>FileNotFoundError</w:t>
+      </w:r>
+      <w:proofErr w:type="spellEnd"/>
+      <w:r>
+        <w:rPr>
+          <w:b/>
+          <w:bCs/>
+        </w:rPr>
+        <w:t xml:space="preserve"> ‘No such file or directory’</w:t>
+      </w:r>
+    </w:p>
+    <w:p>
+      <w:r>
+        <w:t xml:space="preserve">This error can occur for several reasons when either creating a simulation or running data. Check to make sure that all folders (Apertures, Evaluation, Experiment, Images, </w:t>
+      </w:r>
+      <w:proofErr w:type="spellStart"/>
+      <w:r>
+        <w:t>Matlab</w:t>
+      </w:r>
+      <w:proofErr w:type="spellEnd"/>
+      <w:r>
+        <w:t xml:space="preserve">, Phase Masks, Simulation, Temp, Truth) are present in the KNOT directory. These folders generate empty automatically when running </w:t>
+      </w:r>
+      <w:proofErr w:type="gramStart"/>
+      <w:r>
+        <w:t>any</w:t>
+      </w:r>
+      <w:proofErr w:type="gramEnd"/>
     </w:p>
     <w:p>
       <w:pPr>
@@ -8865,7 +9792,21 @@
         <w:rPr>
           <w:rStyle w:val="CodeChar"/>
         </w:rPr>
-        <w:t xml:space="preserve">_Handle(argument 1, … argument n, </w:t>
+        <w:t>_</w:t>
+      </w:r>
+      <w:proofErr w:type="gramStart"/>
+      <w:r>
+        <w:rPr>
+          <w:rStyle w:val="CodeChar"/>
+        </w:rPr>
+        <w:t>Handle(</w:t>
+      </w:r>
+      <w:proofErr w:type="gramEnd"/>
+      <w:r>
+        <w:rPr>
+          <w:rStyle w:val="CodeChar"/>
+        </w:rPr>
+        <w:t xml:space="preserve">argument 1, … argument n, </w:t>
       </w:r>
       <w:r>
         <w:rPr>
@@ -9021,11 +9962,19 @@
         </w:numPr>
         <w:jc w:val="left"/>
       </w:pPr>
-      <w:r>
-        <w:rPr>
-          <w:rStyle w:val="CodeChar"/>
-        </w:rPr>
-        <w:t>Point()</w:t>
+      <w:proofErr w:type="gramStart"/>
+      <w:r>
+        <w:rPr>
+          <w:rStyle w:val="CodeChar"/>
+        </w:rPr>
+        <w:t>Point(</w:t>
+      </w:r>
+      <w:proofErr w:type="gramEnd"/>
+      <w:r>
+        <w:rPr>
+          <w:rStyle w:val="CodeChar"/>
+        </w:rPr>
+        <w:t>)</w:t>
       </w:r>
       <w:r>
         <w:t xml:space="preserve"> – A point in space; no arguments, </w:t>
@@ -9095,11 +10044,19 @@
         </w:numPr>
         <w:jc w:val="left"/>
       </w:pPr>
-      <w:r>
-        <w:rPr>
-          <w:rStyle w:val="CodeChar"/>
-        </w:rPr>
-        <w:t>Line()</w:t>
+      <w:proofErr w:type="gramStart"/>
+      <w:r>
+        <w:rPr>
+          <w:rStyle w:val="CodeChar"/>
+        </w:rPr>
+        <w:t>Line(</w:t>
+      </w:r>
+      <w:proofErr w:type="gramEnd"/>
+      <w:r>
+        <w:rPr>
+          <w:rStyle w:val="CodeChar"/>
+        </w:rPr>
+        <w:t>)</w:t>
       </w:r>
       <w:r>
         <w:t xml:space="preserve"> – A line in space; no arguments, </w:t>
@@ -9169,6 +10126,7 @@
         </w:numPr>
         <w:jc w:val="left"/>
       </w:pPr>
+      <w:proofErr w:type="gramStart"/>
       <w:r>
         <w:rPr>
           <w:rStyle w:val="CodeChar"/>
@@ -9176,6 +10134,8 @@
         <w:lastRenderedPageBreak/>
         <w:t>Poly(</w:t>
       </w:r>
+      <w:proofErr w:type="spellStart"/>
+      <w:proofErr w:type="gramEnd"/>
       <w:r>
         <w:rPr>
           <w:rStyle w:val="CodeChar"/>
@@ -9189,6 +10149,7 @@
         </w:rPr>
         <w:t>n</w:t>
       </w:r>
+      <w:proofErr w:type="spellEnd"/>
       <w:r>
         <w:rPr>
           <w:rStyle w:val="CodeChar"/>
@@ -9252,6 +10213,7 @@
       <w:r>
         <w:t xml:space="preserve">with coefficients </w:t>
       </w:r>
+      <w:proofErr w:type="spellStart"/>
       <w:r>
         <w:rPr>
           <w:rStyle w:val="CodeChar"/>
@@ -9271,6 +10233,7 @@
         </w:rPr>
         <w:softHyphen/>
       </w:r>
+      <w:proofErr w:type="spellEnd"/>
       <w:r>
         <w:t xml:space="preserve"> through </w:t>
       </w:r>
@@ -9480,6 +10443,7 @@
         </w:numPr>
         <w:jc w:val="left"/>
       </w:pPr>
+      <w:proofErr w:type="gramStart"/>
       <w:r>
         <w:rPr>
           <w:rStyle w:val="CodeChar"/>
@@ -9490,7 +10454,14 @@
         <w:rPr>
           <w:rStyle w:val="CodeChar"/>
         </w:rPr>
-        <w:t>(f</w:t>
+        <w:t>(</w:t>
+      </w:r>
+      <w:proofErr w:type="gramEnd"/>
+      <w:r>
+        <w:rPr>
+          <w:rStyle w:val="CodeChar"/>
+        </w:rPr>
+        <w:t>f</w:t>
       </w:r>
       <w:r>
         <w:rPr>
@@ -9528,6 +10499,7 @@
       <w:r>
         <w:t xml:space="preserve"> and phase </w:t>
       </w:r>
+      <w:proofErr w:type="spellStart"/>
       <w:r>
         <w:rPr>
           <w:rStyle w:val="CodeChar"/>
@@ -9538,7 +10510,11 @@
         <w:t>.</w:t>
       </w:r>
       <w:r>
-        <w:t xml:space="preserve">Note that </w:t>
+        <w:t>Note</w:t>
+      </w:r>
+      <w:proofErr w:type="spellEnd"/>
+      <w:r>
+        <w:t xml:space="preserve"> that </w:t>
       </w:r>
       <w:r>
         <w:rPr>
@@ -9663,6 +10639,7 @@
         </w:numPr>
         <w:jc w:val="left"/>
       </w:pPr>
+      <w:proofErr w:type="gramStart"/>
       <w:r>
         <w:rPr>
           <w:rStyle w:val="CodeChar"/>
@@ -9675,6 +10652,7 @@
         </w:rPr>
         <w:t>ine(</w:t>
       </w:r>
+      <w:proofErr w:type="gramEnd"/>
       <w:r>
         <w:rPr>
           <w:rStyle w:val="CodeChar"/>
@@ -9723,11 +10701,19 @@
       <w:r>
         <w:t xml:space="preserve">Behaves like </w:t>
       </w:r>
-      <w:r>
-        <w:rPr>
-          <w:rStyle w:val="CodeChar"/>
-        </w:rPr>
-        <w:t>Sine(f, phi)</w:t>
+      <w:proofErr w:type="gramStart"/>
+      <w:r>
+        <w:rPr>
+          <w:rStyle w:val="CodeChar"/>
+        </w:rPr>
+        <w:t>Sine(</w:t>
+      </w:r>
+      <w:proofErr w:type="gramEnd"/>
+      <w:r>
+        <w:rPr>
+          <w:rStyle w:val="CodeChar"/>
+        </w:rPr>
+        <w:t>f, phi)</w:t>
       </w:r>
       <w:r>
         <w:t xml:space="preserve"> but with the </w:t>
@@ -9842,6 +10828,7 @@
         </w:numPr>
         <w:jc w:val="left"/>
       </w:pPr>
+      <w:proofErr w:type="gramStart"/>
       <w:r>
         <w:rPr>
           <w:rStyle w:val="CodeChar"/>
@@ -9852,7 +10839,14 @@
         <w:rPr>
           <w:rStyle w:val="CodeChar"/>
         </w:rPr>
-        <w:t>(mu=0, k=1)</w:t>
+        <w:t>(</w:t>
+      </w:r>
+      <w:proofErr w:type="gramEnd"/>
+      <w:r>
+        <w:rPr>
+          <w:rStyle w:val="CodeChar"/>
+        </w:rPr>
+        <w:t>mu=0, k=1)</w:t>
       </w:r>
       <w:r>
         <w:t xml:space="preserve"> – Constructs an exponential with shift </w:t>
@@ -9963,6 +10957,7 @@
         </w:numPr>
         <w:jc w:val="left"/>
       </w:pPr>
+      <w:proofErr w:type="gramStart"/>
       <w:r>
         <w:rPr>
           <w:rStyle w:val="CodeChar"/>
@@ -9973,7 +10968,14 @@
         <w:rPr>
           <w:rStyle w:val="CodeChar"/>
         </w:rPr>
-        <w:t>(mu=0, sigma=1)</w:t>
+        <w:t>(</w:t>
+      </w:r>
+      <w:proofErr w:type="gramEnd"/>
+      <w:r>
+        <w:rPr>
+          <w:rStyle w:val="CodeChar"/>
+        </w:rPr>
+        <w:t>mu=0, sigma=1)</w:t>
       </w:r>
       <w:r>
         <w:t xml:space="preserve"> – Constructs a non-normalized 1-D Gaussian distribution with mean mu and standard deviation sigma.</w:t>
@@ -10144,6 +11146,7 @@
         </w:numPr>
         <w:jc w:val="left"/>
       </w:pPr>
+      <w:proofErr w:type="gramStart"/>
       <w:r>
         <w:rPr>
           <w:rStyle w:val="CodeChar"/>
@@ -10154,7 +11157,14 @@
         <w:rPr>
           <w:rStyle w:val="CodeChar"/>
         </w:rPr>
-        <w:t>(mu=0, gamma=1)</w:t>
+        <w:t>(</w:t>
+      </w:r>
+      <w:proofErr w:type="gramEnd"/>
+      <w:r>
+        <w:rPr>
+          <w:rStyle w:val="CodeChar"/>
+        </w:rPr>
+        <w:t>mu=0, gamma=1)</w:t>
       </w:r>
       <w:r>
         <w:t xml:space="preserve"> – Constructs a non-normalized 1-D Lorentzian distribution with mean mu and FWHM gamma.</w:t>
@@ -10299,6 +11309,7 @@
         </w:numPr>
         <w:jc w:val="left"/>
       </w:pPr>
+      <w:proofErr w:type="gramStart"/>
       <w:r>
         <w:rPr>
           <w:rStyle w:val="CodeChar"/>
@@ -10321,7 +11332,14 @@
         <w:rPr>
           <w:rStyle w:val="CodeChar"/>
         </w:rPr>
-        <w:t>(mu=0, sigma=1)</w:t>
+        <w:t>(</w:t>
+      </w:r>
+      <w:proofErr w:type="gramEnd"/>
+      <w:r>
+        <w:rPr>
+          <w:rStyle w:val="CodeChar"/>
+        </w:rPr>
+        <w:t>mu=0, sigma=1)</w:t>
       </w:r>
       <w:r>
         <w:t xml:space="preserve"> – Constructs a Wiener process with drif</w:t>
@@ -10343,7 +11361,15 @@
     </w:p>
     <w:p>
       <w:r>
-        <w:t xml:space="preserve">It should be noted that currently Function objects can be added, subtracted, multiplied, and divided using the normal python operators. (e.g. </w:t>
+        <w:t>It should be noted that currently Function objects can be added, subtracted, multiplied, and divided using the normal python operators. (</w:t>
+      </w:r>
+      <w:proofErr w:type="gramStart"/>
+      <w:r>
+        <w:t>e.g.</w:t>
+      </w:r>
+      <w:proofErr w:type="gramEnd"/>
+      <w:r>
+        <w:t xml:space="preserve"> </w:t>
       </w:r>
       <w:r>
         <w:rPr>
@@ -10363,15 +11389,46 @@
         <w:pStyle w:val="Code"/>
       </w:pPr>
       <w:r>
-        <w:t>Decay = FXN._Exp(0, -1)</w:t>
+        <w:t xml:space="preserve">Decay = </w:t>
+      </w:r>
+      <w:proofErr w:type="spellStart"/>
+      <w:proofErr w:type="gramStart"/>
+      <w:r>
+        <w:t>FXN._</w:t>
+      </w:r>
+      <w:proofErr w:type="gramEnd"/>
+      <w:r>
+        <w:t>Exp</w:t>
+      </w:r>
+      <w:proofErr w:type="spellEnd"/>
+      <w:r>
+        <w:t>(0, -1)</w:t>
       </w:r>
     </w:p>
     <w:p>
       <w:pPr>
         <w:pStyle w:val="Code"/>
       </w:pPr>
-      <w:r>
-        <w:t>Decay_Sine = FXN._Sine(amp=Decay)</w:t>
+      <w:proofErr w:type="spellStart"/>
+      <w:r>
+        <w:t>Decay_Sine</w:t>
+      </w:r>
+      <w:proofErr w:type="spellEnd"/>
+      <w:r>
+        <w:t xml:space="preserve"> = </w:t>
+      </w:r>
+      <w:proofErr w:type="spellStart"/>
+      <w:proofErr w:type="gramStart"/>
+      <w:r>
+        <w:t>FXN._</w:t>
+      </w:r>
+      <w:proofErr w:type="gramEnd"/>
+      <w:r>
+        <w:t>Sine</w:t>
+      </w:r>
+      <w:proofErr w:type="spellEnd"/>
+      <w:r>
+        <w:t>(amp=Decay)</w:t>
       </w:r>
     </w:p>
     <w:p>
@@ -10384,8 +11441,23 @@
         <w:pStyle w:val="Code"/>
         <w:spacing w:before="0"/>
       </w:pPr>
-      <w:r>
-        <w:t xml:space="preserve">dom = np.linspace(0, 10, </w:t>
+      <w:proofErr w:type="spellStart"/>
+      <w:r>
+        <w:t>dom</w:t>
+      </w:r>
+      <w:proofErr w:type="spellEnd"/>
+      <w:r>
+        <w:t xml:space="preserve"> = </w:t>
+      </w:r>
+      <w:proofErr w:type="spellStart"/>
+      <w:proofErr w:type="gramStart"/>
+      <w:r>
+        <w:t>np.linspace</w:t>
+      </w:r>
+      <w:proofErr w:type="spellEnd"/>
+      <w:proofErr w:type="gramEnd"/>
+      <w:r>
+        <w:t xml:space="preserve">(0, 10, </w:t>
       </w:r>
       <w:r>
         <w:t>1001</w:t>
@@ -10415,7 +11487,20 @@
         <w:spacing w:before="0"/>
       </w:pPr>
       <w:r>
-        <w:t>imp = FXN._Point()</w:t>
+        <w:t xml:space="preserve">imp = </w:t>
+      </w:r>
+      <w:proofErr w:type="spellStart"/>
+      <w:proofErr w:type="gramStart"/>
+      <w:r>
+        <w:t>FXN._</w:t>
+      </w:r>
+      <w:proofErr w:type="gramEnd"/>
+      <w:r>
+        <w:t>Point</w:t>
+      </w:r>
+      <w:proofErr w:type="spellEnd"/>
+      <w:r>
+        <w:t>()</w:t>
       </w:r>
       <w:r>
         <w:tab/>
@@ -10457,8 +11542,13 @@
         <w:lastRenderedPageBreak/>
         <w:t xml:space="preserve">for </w:t>
       </w:r>
-      <w:r>
-        <w:t xml:space="preserve">i </w:t>
+      <w:proofErr w:type="spellStart"/>
+      <w:r>
+        <w:t>i</w:t>
+      </w:r>
+      <w:proofErr w:type="spellEnd"/>
+      <w:r>
+        <w:t xml:space="preserve"> </w:t>
       </w:r>
       <w:r>
         <w:rPr>
@@ -10466,8 +11556,13 @@
         </w:rPr>
         <w:t xml:space="preserve">in </w:t>
       </w:r>
-      <w:r>
-        <w:t>range(10):</w:t>
+      <w:proofErr w:type="gramStart"/>
+      <w:r>
+        <w:t>range(</w:t>
+      </w:r>
+      <w:proofErr w:type="gramEnd"/>
+      <w:r>
+        <w:t>10):</w:t>
       </w:r>
     </w:p>
     <w:p>
@@ -10477,11 +11572,21 @@
         <w:ind w:firstLine="720"/>
       </w:pPr>
       <w:r>
-        <w:t>mu = 10 * np.rand</w:t>
-      </w:r>
-      <w:r>
-        <w:t>om.rand</w:t>
-      </w:r>
+        <w:t xml:space="preserve">mu = 10 * </w:t>
+      </w:r>
+      <w:proofErr w:type="spellStart"/>
+      <w:proofErr w:type="gramStart"/>
+      <w:r>
+        <w:t>np.rand</w:t>
+      </w:r>
+      <w:r>
+        <w:t>om</w:t>
+      </w:r>
+      <w:proofErr w:type="gramEnd"/>
+      <w:r>
+        <w:t>.rand</w:t>
+      </w:r>
+      <w:proofErr w:type="spellEnd"/>
       <w:r>
         <w:t>()</w:t>
       </w:r>
@@ -10502,7 +11607,20 @@
         <w:t>i</w:t>
       </w:r>
       <w:r>
-        <w:t>mp = imp + FXN._Gauss(</w:t>
+        <w:t xml:space="preserve">mp = imp + </w:t>
+      </w:r>
+      <w:proofErr w:type="spellStart"/>
+      <w:proofErr w:type="gramStart"/>
+      <w:r>
+        <w:t>FXN._</w:t>
+      </w:r>
+      <w:proofErr w:type="gramEnd"/>
+      <w:r>
+        <w:t>Gauss</w:t>
+      </w:r>
+      <w:proofErr w:type="spellEnd"/>
+      <w:r>
+        <w:t>(</w:t>
       </w:r>
       <w:r>
         <w:t>mu, 0.1)</w:t>
@@ -10521,7 +11639,20 @@
         <w:t>motion</w:t>
       </w:r>
       <w:r>
-        <w:t xml:space="preserve"> = FXN._Wiener(imp)</w:t>
+        <w:t xml:space="preserve"> = </w:t>
+      </w:r>
+      <w:proofErr w:type="spellStart"/>
+      <w:proofErr w:type="gramStart"/>
+      <w:r>
+        <w:t>FXN._</w:t>
+      </w:r>
+      <w:proofErr w:type="gramEnd"/>
+      <w:r>
+        <w:t>Wiener</w:t>
+      </w:r>
+      <w:proofErr w:type="spellEnd"/>
+      <w:r>
+        <w:t>(imp)</w:t>
       </w:r>
       <w:r>
         <w:tab/>
@@ -10649,8 +11780,16 @@
         <w:rPr>
           <w:rStyle w:val="CodeChar"/>
         </w:rPr>
-        <w:t>_ProgressBar</w:t>
-      </w:r>
+        <w:t>_</w:t>
+      </w:r>
+      <w:proofErr w:type="spellStart"/>
+      <w:r>
+        <w:rPr>
+          <w:rStyle w:val="CodeChar"/>
+        </w:rPr>
+        <w:t>ProgressBar</w:t>
+      </w:r>
+      <w:proofErr w:type="spellEnd"/>
       <w:r>
         <w:t xml:space="preserve"> function is used commonly for long operations to show the current progress in the console.</w:t>
       </w:r>
@@ -10674,8 +11813,16 @@
         <w:rPr>
           <w:rStyle w:val="CodeChar"/>
         </w:rPr>
-        <w:t>_DispSFDDist</w:t>
-      </w:r>
+        <w:t>_</w:t>
+      </w:r>
+      <w:proofErr w:type="spellStart"/>
+      <w:r>
+        <w:rPr>
+          <w:rStyle w:val="CodeChar"/>
+        </w:rPr>
+        <w:t>DispSFDDist</w:t>
+      </w:r>
+      <w:proofErr w:type="spellEnd"/>
       <w:r>
         <w:t>), displaying 2-D images on 3-D axes (</w:t>
       </w:r>
@@ -10695,8 +11842,16 @@
         <w:rPr>
           <w:rStyle w:val="CodeChar"/>
         </w:rPr>
-        <w:t>_DispLineGrad</w:t>
-      </w:r>
+        <w:t>_</w:t>
+      </w:r>
+      <w:proofErr w:type="spellStart"/>
+      <w:r>
+        <w:rPr>
+          <w:rStyle w:val="CodeChar"/>
+        </w:rPr>
+        <w:t>DispLineGrad</w:t>
+      </w:r>
+      <w:proofErr w:type="spellEnd"/>
       <w:r>
         <w:t>), and a helpful tool to draw images in figures at certain locations on the screen (</w:t>
       </w:r>
@@ -10704,8 +11859,16 @@
         <w:rPr>
           <w:rStyle w:val="CodeChar"/>
         </w:rPr>
-        <w:t>_VisImg</w:t>
-      </w:r>
+        <w:t>_</w:t>
+      </w:r>
+      <w:proofErr w:type="spellStart"/>
+      <w:r>
+        <w:rPr>
+          <w:rStyle w:val="CodeChar"/>
+        </w:rPr>
+        <w:t>VisImg</w:t>
+      </w:r>
+      <w:proofErr w:type="spellEnd"/>
       <w:r>
         <w:t>).</w:t>
       </w:r>
@@ -10777,7 +11940,14 @@
         <w:rPr>
           <w:rStyle w:val="CodeChar"/>
         </w:rPr>
-        <w:t>_GetFunction</w:t>
+        <w:t>_</w:t>
+      </w:r>
+      <w:proofErr w:type="spellStart"/>
+      <w:r>
+        <w:rPr>
+          <w:rStyle w:val="CodeChar"/>
+        </w:rPr>
+        <w:t>GetFunction</w:t>
       </w:r>
       <w:r>
         <w:rPr>
@@ -10785,6 +11955,7 @@
         </w:rPr>
         <w:t>s</w:t>
       </w:r>
+      <w:proofErr w:type="spellEnd"/>
       <w:r>
         <w:rPr>
           <w:rStyle w:val="CodeChar"/>
@@ -10841,8 +12012,16 @@
         <w:rPr>
           <w:rStyle w:val="CodeChar"/>
         </w:rPr>
-        <w:t>_MeshLat</w:t>
-      </w:r>
+        <w:t>_</w:t>
+      </w:r>
+      <w:proofErr w:type="spellStart"/>
+      <w:r>
+        <w:rPr>
+          <w:rStyle w:val="CodeChar"/>
+        </w:rPr>
+        <w:t>MeshLat</w:t>
+      </w:r>
+      <w:proofErr w:type="spellEnd"/>
       <w:r>
         <w:t>), Fourier (</w:t>
       </w:r>
@@ -10850,8 +12029,16 @@
         <w:rPr>
           <w:rStyle w:val="CodeChar"/>
         </w:rPr>
-        <w:t>_MeshFou</w:t>
-      </w:r>
+        <w:t>_</w:t>
+      </w:r>
+      <w:proofErr w:type="spellStart"/>
+      <w:r>
+        <w:rPr>
+          <w:rStyle w:val="CodeChar"/>
+        </w:rPr>
+        <w:t>MeshFou</w:t>
+      </w:r>
+      <w:proofErr w:type="spellEnd"/>
       <w:r>
         <w:t>), and meta-dimensions (</w:t>
       </w:r>
@@ -10859,17 +12046,41 @@
         <w:rPr>
           <w:rStyle w:val="CodeChar"/>
         </w:rPr>
-        <w:t>_MeshMeta</w:t>
-      </w:r>
-      <w:r>
-        <w:t>). Additionally defines how the DH PSF rotates (</w:t>
-      </w:r>
-      <w:r>
-        <w:rPr>
-          <w:rStyle w:val="CodeChar"/>
-        </w:rPr>
-        <w:t>_FxnRot</w:t>
-      </w:r>
+        <w:t>_</w:t>
+      </w:r>
+      <w:proofErr w:type="spellStart"/>
+      <w:r>
+        <w:rPr>
+          <w:rStyle w:val="CodeChar"/>
+        </w:rPr>
+        <w:t>MeshMeta</w:t>
+      </w:r>
+      <w:proofErr w:type="spellEnd"/>
+      <w:r>
+        <w:t xml:space="preserve">). </w:t>
+      </w:r>
+      <w:proofErr w:type="gramStart"/>
+      <w:r>
+        <w:t>Additionally</w:t>
+      </w:r>
+      <w:proofErr w:type="gramEnd"/>
+      <w:r>
+        <w:t xml:space="preserve"> defines how the DH PSF rotates (</w:t>
+      </w:r>
+      <w:r>
+        <w:rPr>
+          <w:rStyle w:val="CodeChar"/>
+        </w:rPr>
+        <w:t>_</w:t>
+      </w:r>
+      <w:proofErr w:type="spellStart"/>
+      <w:r>
+        <w:rPr>
+          <w:rStyle w:val="CodeChar"/>
+        </w:rPr>
+        <w:t>FxnRot</w:t>
+      </w:r>
+      <w:proofErr w:type="spellEnd"/>
       <w:r>
         <w:t>), separates (</w:t>
       </w:r>
@@ -10877,8 +12088,16 @@
         <w:rPr>
           <w:rStyle w:val="CodeChar"/>
         </w:rPr>
-        <w:t>_FxnSep</w:t>
-      </w:r>
+        <w:t>_</w:t>
+      </w:r>
+      <w:proofErr w:type="spellStart"/>
+      <w:r>
+        <w:rPr>
+          <w:rStyle w:val="CodeChar"/>
+        </w:rPr>
+        <w:t>FxnSep</w:t>
+      </w:r>
+      <w:proofErr w:type="spellEnd"/>
       <w:r>
         <w:t>) and stretches (</w:t>
       </w:r>
@@ -10886,8 +12105,16 @@
         <w:rPr>
           <w:rStyle w:val="CodeChar"/>
         </w:rPr>
-        <w:t>_FxnStr</w:t>
-      </w:r>
+        <w:t>_</w:t>
+      </w:r>
+      <w:proofErr w:type="spellStart"/>
+      <w:r>
+        <w:rPr>
+          <w:rStyle w:val="CodeChar"/>
+        </w:rPr>
+        <w:t>FxnStr</w:t>
+      </w:r>
+      <w:proofErr w:type="spellEnd"/>
       <w:r>
         <w:t>).</w:t>
       </w:r>
@@ -10902,60 +12129,72 @@
       <w:r>
         <w:t xml:space="preserve"> contains the Microscope class, which can simulate apertures (</w:t>
       </w:r>
+      <w:proofErr w:type="spellStart"/>
       <w:r>
         <w:rPr>
           <w:rStyle w:val="CodeChar"/>
         </w:rPr>
         <w:t>SimAperture</w:t>
       </w:r>
+      <w:proofErr w:type="spellEnd"/>
       <w:r>
         <w:t>), phase mask PSFs (</w:t>
       </w:r>
+      <w:proofErr w:type="spellStart"/>
       <w:r>
         <w:rPr>
           <w:rStyle w:val="CodeChar"/>
         </w:rPr>
         <w:t>SimKernel</w:t>
       </w:r>
+      <w:proofErr w:type="spellEnd"/>
       <w:r>
         <w:t>), or whole images (</w:t>
       </w:r>
+      <w:proofErr w:type="spellStart"/>
       <w:r>
         <w:rPr>
           <w:rStyle w:val="CodeChar"/>
         </w:rPr>
         <w:t>SimImage</w:t>
       </w:r>
+      <w:proofErr w:type="spellEnd"/>
       <w:r>
         <w:t>).</w:t>
       </w:r>
       <w:r>
         <w:t xml:space="preserve"> Available parameters for use outside of the class include: </w:t>
       </w:r>
+      <w:proofErr w:type="spellStart"/>
       <w:r>
         <w:rPr>
           <w:rStyle w:val="CodeChar"/>
         </w:rPr>
         <w:t>apr</w:t>
       </w:r>
+      <w:proofErr w:type="spellEnd"/>
       <w:r>
         <w:t xml:space="preserve"> (aperture), </w:t>
       </w:r>
+      <w:proofErr w:type="spellStart"/>
       <w:r>
         <w:rPr>
           <w:rStyle w:val="CodeChar"/>
         </w:rPr>
         <w:t>ker</w:t>
       </w:r>
+      <w:proofErr w:type="spellEnd"/>
       <w:r>
         <w:t xml:space="preserve"> (kernel) </w:t>
       </w:r>
+      <w:proofErr w:type="spellStart"/>
       <w:r>
         <w:rPr>
           <w:rStyle w:val="CodeChar"/>
         </w:rPr>
         <w:t>img</w:t>
       </w:r>
+      <w:proofErr w:type="spellEnd"/>
       <w:r>
         <w:t xml:space="preserve"> (image), and </w:t>
       </w:r>
@@ -10995,8 +12234,16 @@
         <w:rPr>
           <w:rStyle w:val="CodeChar"/>
         </w:rPr>
-        <w:t>_ApplyFilter</w:t>
-      </w:r>
+        <w:t>_</w:t>
+      </w:r>
+      <w:proofErr w:type="spellStart"/>
+      <w:r>
+        <w:rPr>
+          <w:rStyle w:val="CodeChar"/>
+        </w:rPr>
+        <w:t>ApplyFilter</w:t>
+      </w:r>
+      <w:proofErr w:type="spellEnd"/>
       <w:r>
         <w:t xml:space="preserve"> and </w:t>
       </w:r>
@@ -11004,8 +12251,16 @@
         <w:rPr>
           <w:rStyle w:val="CodeChar"/>
         </w:rPr>
-        <w:t>_GetFilters</w:t>
-      </w:r>
+        <w:t>_</w:t>
+      </w:r>
+      <w:proofErr w:type="spellStart"/>
+      <w:r>
+        <w:rPr>
+          <w:rStyle w:val="CodeChar"/>
+        </w:rPr>
+        <w:t>GetFilters</w:t>
+      </w:r>
+      <w:proofErr w:type="spellEnd"/>
       <w:r>
         <w:t>, respectively). This module also contains two preprocessing methods (</w:t>
       </w:r>
@@ -11049,8 +12304,16 @@
         <w:rPr>
           <w:rStyle w:val="CodeChar"/>
         </w:rPr>
-        <w:t>_IDFilters</w:t>
-      </w:r>
+        <w:t>_</w:t>
+      </w:r>
+      <w:proofErr w:type="spellStart"/>
+      <w:r>
+        <w:rPr>
+          <w:rStyle w:val="CodeChar"/>
+        </w:rPr>
+        <w:t>IDFilters</w:t>
+      </w:r>
+      <w:proofErr w:type="spellEnd"/>
       <w:r>
         <w:t>), to perform recovery via ADMM (</w:t>
       </w:r>
@@ -11115,17 +12378,41 @@
         <w:rPr>
           <w:rStyle w:val="CodeChar"/>
         </w:rPr>
-        <w:t>_DelaunayCluster</w:t>
-      </w:r>
-      <w:r>
-        <w:t>). This module also contains mini-methods for thresholding and separating point clouds (</w:t>
-      </w:r>
-      <w:r>
-        <w:rPr>
-          <w:rStyle w:val="CodeChar"/>
-        </w:rPr>
-        <w:t>_CloudThr</w:t>
-      </w:r>
+        <w:t>_</w:t>
+      </w:r>
+      <w:proofErr w:type="spellStart"/>
+      <w:r>
+        <w:rPr>
+          <w:rStyle w:val="CodeChar"/>
+        </w:rPr>
+        <w:t>DelaunayCluster</w:t>
+      </w:r>
+      <w:proofErr w:type="spellEnd"/>
+      <w:r>
+        <w:t xml:space="preserve">). This module also contains </w:t>
+      </w:r>
+      <w:proofErr w:type="gramStart"/>
+      <w:r>
+        <w:t>mini-methods</w:t>
+      </w:r>
+      <w:proofErr w:type="gramEnd"/>
+      <w:r>
+        <w:t xml:space="preserve"> for thresholding and separating point clouds (</w:t>
+      </w:r>
+      <w:r>
+        <w:rPr>
+          <w:rStyle w:val="CodeChar"/>
+        </w:rPr>
+        <w:t>_</w:t>
+      </w:r>
+      <w:proofErr w:type="spellStart"/>
+      <w:r>
+        <w:rPr>
+          <w:rStyle w:val="CodeChar"/>
+        </w:rPr>
+        <w:t>CloudThr</w:t>
+      </w:r>
+      <w:proofErr w:type="spellEnd"/>
       <w:r>
         <w:t xml:space="preserve"> and </w:t>
       </w:r>
@@ -11152,21 +12439,25 @@
       <w:r>
         <w:t xml:space="preserve">This module also defines the </w:t>
       </w:r>
+      <w:proofErr w:type="spellStart"/>
       <w:r>
         <w:rPr>
           <w:rStyle w:val="CodeChar"/>
         </w:rPr>
         <w:t>PointCloud</w:t>
       </w:r>
+      <w:proofErr w:type="spellEnd"/>
       <w:r>
         <w:t xml:space="preserve"> class, which acts as a structure to hold related points. The </w:t>
       </w:r>
+      <w:proofErr w:type="spellStart"/>
       <w:r>
         <w:rPr>
           <w:rStyle w:val="CodeChar"/>
         </w:rPr>
         <w:t>PointCloud</w:t>
       </w:r>
+      <w:proofErr w:type="spellEnd"/>
       <w:r>
         <w:t xml:space="preserve"> class keeps the emitter location information in several forms for easy access.</w:t>
       </w:r>
@@ -11202,8 +12493,16 @@
         <w:rPr>
           <w:rStyle w:val="CodeChar"/>
         </w:rPr>
-        <w:t>_SFDwgt</w:t>
-      </w:r>
+        <w:t>_</w:t>
+      </w:r>
+      <w:proofErr w:type="spellStart"/>
+      <w:r>
+        <w:rPr>
+          <w:rStyle w:val="CodeChar"/>
+        </w:rPr>
+        <w:t>SFDwgt</w:t>
+      </w:r>
+      <w:proofErr w:type="spellEnd"/>
       <w:r>
         <w:t xml:space="preserve">, </w:t>
       </w:r>
@@ -11211,8 +12510,16 @@
         <w:rPr>
           <w:rStyle w:val="CodeChar"/>
         </w:rPr>
-        <w:t>_subSFD</w:t>
-      </w:r>
+        <w:t>_</w:t>
+      </w:r>
+      <w:proofErr w:type="spellStart"/>
+      <w:r>
+        <w:rPr>
+          <w:rStyle w:val="CodeChar"/>
+        </w:rPr>
+        <w:t>subSFD</w:t>
+      </w:r>
+      <w:proofErr w:type="spellEnd"/>
       <w:r>
         <w:t xml:space="preserve">, </w:t>
       </w:r>
@@ -11220,8 +12527,16 @@
         <w:rPr>
           <w:rStyle w:val="CodeChar"/>
         </w:rPr>
-        <w:t>_subSFDwgt</w:t>
-      </w:r>
+        <w:t>_</w:t>
+      </w:r>
+      <w:proofErr w:type="spellStart"/>
+      <w:r>
+        <w:rPr>
+          <w:rStyle w:val="CodeChar"/>
+        </w:rPr>
+        <w:t>subSFDwgt</w:t>
+      </w:r>
+      <w:proofErr w:type="spellEnd"/>
       <w:r>
         <w:t>), Lorentzian kernel density estimations (</w:t>
       </w:r>
@@ -11259,8 +12574,16 @@
         <w:rPr>
           <w:rStyle w:val="CodeChar"/>
         </w:rPr>
-        <w:t>_SubTrack</w:t>
-      </w:r>
+        <w:t>_</w:t>
+      </w:r>
+      <w:proofErr w:type="spellStart"/>
+      <w:r>
+        <w:rPr>
+          <w:rStyle w:val="CodeChar"/>
+        </w:rPr>
+        <w:t>SubTrack</w:t>
+      </w:r>
+      <w:proofErr w:type="spellEnd"/>
       <w:r>
         <w:t xml:space="preserve"> may be used to track particles through time. After tracking, </w:t>
       </w:r>
@@ -11287,6 +12610,7 @@
       <w:r>
         <w:t xml:space="preserve"> class, which holds a list of </w:t>
       </w:r>
+      <w:proofErr w:type="spellStart"/>
       <w:r>
         <w:rPr>
           <w:rStyle w:val="CodeChar"/>
@@ -11294,7 +12618,11 @@
         <w:t>PointCloud</w:t>
       </w:r>
       <w:r>
-        <w:t>s and historical SFD information. There are two separate methods for on-frame (</w:t>
+        <w:t>s</w:t>
+      </w:r>
+      <w:proofErr w:type="spellEnd"/>
+      <w:r>
+        <w:t xml:space="preserve"> and historical SFD information. There are two separate methods for on-frame (</w:t>
       </w:r>
       <w:r>
         <w:rPr>
@@ -11305,12 +12633,14 @@
       <w:r>
         <w:t>) and sub-frame linking (</w:t>
       </w:r>
+      <w:proofErr w:type="spellStart"/>
       <w:r>
         <w:rPr>
           <w:rStyle w:val="CodeChar"/>
         </w:rPr>
         <w:t>Sublink</w:t>
       </w:r>
+      <w:proofErr w:type="spellEnd"/>
       <w:r>
         <w:t>).</w:t>
       </w:r>
@@ -11330,90 +12660,124 @@
     </w:p>
     <w:p>
       <w:r>
-        <w:t>The module that crops images to form a specific region of interest in space and time.</w:t>
+        <w:t xml:space="preserve">The module that crops images to form a specific region of interest in space and </w:t>
+      </w:r>
+      <w:proofErr w:type="spellStart"/>
+      <w:proofErr w:type="gramStart"/>
+      <w:r>
+        <w:t>time.</w:t>
       </w:r>
       <w:r>
         <w:rPr>
           <w:b/>
           <w:bCs/>
         </w:rPr>
-        <w:t xml:space="preserve">Press F5 to crop the images present in the </w:t>
-      </w:r>
-      <w:r>
-        <w:rPr>
-          <w:rStyle w:val="CodeChar"/>
+        <w:t>Press</w:t>
+      </w:r>
+      <w:proofErr w:type="spellEnd"/>
+      <w:proofErr w:type="gramEnd"/>
+      <w:r>
+        <w:rPr>
           <w:b/>
           <w:bCs/>
         </w:rPr>
-        <w:t>Experiment</w:t>
-      </w:r>
-      <w:r>
-        <w:rPr>
+        <w:t xml:space="preserve"> F5 to crop the images present in the </w:t>
+      </w:r>
+      <w:r>
+        <w:rPr>
+          <w:rStyle w:val="CodeChar"/>
           <w:b/>
           <w:bCs/>
         </w:rPr>
-        <w:t xml:space="preserve"> folder.</w:t>
-      </w:r>
-    </w:p>
-    <w:p>
-      <w:pPr>
-        <w:pStyle w:val="Heading2"/>
-      </w:pPr>
-      <w:bookmarkStart w:id="35" w:name="_Toc66284547"/>
-      <w:r>
-        <w:t>main.py</w:t>
-      </w:r>
-      <w:bookmarkEnd w:id="35"/>
-    </w:p>
-    <w:p>
-      <w:r>
-        <w:t>The main module used to run KNOT.</w:t>
+        <w:t>Experiment</w:t>
       </w:r>
       <w:r>
         <w:rPr>
           <w:b/>
           <w:bCs/>
         </w:rPr>
-        <w:t>Press F5 when ready to run KNOT.</w:t>
+        <w:t xml:space="preserve"> folder.</w:t>
       </w:r>
     </w:p>
     <w:p>
       <w:pPr>
         <w:pStyle w:val="Heading2"/>
       </w:pPr>
-      <w:bookmarkStart w:id="36" w:name="_Toc66284548"/>
-      <w:r>
-        <w:t>simulate.py</w:t>
-      </w:r>
-      <w:bookmarkEnd w:id="36"/>
-    </w:p>
-    <w:p>
-      <w:pPr>
+      <w:bookmarkStart w:id="35" w:name="_Toc66284547"/>
+      <w:r>
+        <w:t>main.py</w:t>
+      </w:r>
+      <w:bookmarkEnd w:id="35"/>
+    </w:p>
+    <w:p>
+      <w:r>
+        <w:t xml:space="preserve">The main module used to run </w:t>
+      </w:r>
+      <w:proofErr w:type="spellStart"/>
+      <w:r>
+        <w:t>KNOT.</w:t>
+      </w:r>
+      <w:r>
         <w:rPr>
           <w:b/>
           <w:bCs/>
         </w:rPr>
-      </w:pPr>
-      <w:r>
-        <w:t>The module that simulates particle motion using</w:t>
-      </w:r>
-      <w:r>
-        <w:t xml:space="preserve"> functions definedin </w:t>
-      </w:r>
-      <w:r>
-        <w:rPr>
-          <w:rStyle w:val="CodeChar"/>
-        </w:rPr>
-        <w:t>_CREATE.py</w:t>
-      </w:r>
-      <w:r>
-        <w:t xml:space="preserve">. </w:t>
-      </w:r>
+        <w:t>Press</w:t>
+      </w:r>
+      <w:proofErr w:type="spellEnd"/>
       <w:r>
         <w:rPr>
           <w:b/>
           <w:bCs/>
         </w:rPr>
+        <w:t xml:space="preserve"> F5 when ready to run KNOT.</w:t>
+      </w:r>
+    </w:p>
+    <w:p>
+      <w:pPr>
+        <w:pStyle w:val="Heading2"/>
+      </w:pPr>
+      <w:bookmarkStart w:id="36" w:name="_Toc66284548"/>
+      <w:r>
+        <w:t>simulate.py</w:t>
+      </w:r>
+      <w:bookmarkEnd w:id="36"/>
+    </w:p>
+    <w:p>
+      <w:pPr>
+        <w:rPr>
+          <w:b/>
+          <w:bCs/>
+        </w:rPr>
+      </w:pPr>
+      <w:r>
+        <w:t>The module that simulates particle motion using</w:t>
+      </w:r>
+      <w:r>
+        <w:t xml:space="preserve"> functions </w:t>
+      </w:r>
+      <w:proofErr w:type="spellStart"/>
+      <w:r>
+        <w:t>definedin</w:t>
+      </w:r>
+      <w:proofErr w:type="spellEnd"/>
+      <w:r>
+        <w:t xml:space="preserve"> </w:t>
+      </w:r>
+      <w:r>
+        <w:rPr>
+          <w:rStyle w:val="CodeChar"/>
+        </w:rPr>
+        <w:t>_CREATE.py</w:t>
+      </w:r>
+      <w:r>
+        <w:t xml:space="preserve">. </w:t>
+      </w:r>
+      <w:r>
+        <w:rPr>
+          <w:b/>
+          <w:bCs/>
+        </w:rPr>
         <w:t>Press F5 when ready to simulate particle motion.</w:t>
       </w:r>
     </w:p>
@@ -11446,11 +12810,16 @@
       <w:r>
         <w:fldChar w:fldCharType="end"/>
       </w:r>
+      <w:proofErr w:type="spellStart"/>
       <w:r>
         <w:t>C</w:t>
       </w:r>
       <w:r>
-        <w:t>for descriptions of each parameter.</w:t>
+        <w:t>for</w:t>
+      </w:r>
+      <w:proofErr w:type="spellEnd"/>
+      <w:r>
+        <w:t xml:space="preserve"> descriptions of each parameter.</w:t>
       </w:r>
     </w:p>
     <w:sectPr>

</xml_diff>

<commit_message>
Fixing some issues with calibration in cell samples
</commit_message>
<xml_diff>
--- a/USER GUIDE.docx
+++ b/USER GUIDE.docx
@@ -29,9 +29,11 @@
       <w:pPr>
         <w:pStyle w:val="Heading1"/>
       </w:pPr>
+      <w:bookmarkStart w:id="0" w:name="_Toc66441920"/>
       <w:r>
         <w:t>Standard Operating Procedure</w:t>
       </w:r>
+      <w:bookmarkEnd w:id="0"/>
     </w:p>
     <w:p>
       <w:pPr>
@@ -261,6 +263,9 @@
       <w:r>
         <w:t xml:space="preserve"> option to “Automatic”.</w:t>
       </w:r>
+      <w:r>
+        <w:t xml:space="preserve"> (Optional)</w:t>
+      </w:r>
     </w:p>
     <w:p>
       <w:pPr>
@@ -271,7 +276,16 @@
         </w:numPr>
       </w:pPr>
       <w:r>
-        <w:t>If using KNOT for experimental data, tune the parameters in USER.py to suit the experimental PSF</w:t>
+        <w:t xml:space="preserve">If using KNOT for experimental data, tune the parameters in </w:t>
+      </w:r>
+      <w:r>
+        <w:rPr>
+          <w:rStyle w:val="CodeChar"/>
+        </w:rPr>
+        <w:t xml:space="preserve">USER.py </w:t>
+      </w:r>
+      <w:r>
+        <w:t>to suit the experimental PSF</w:t>
       </w:r>
       <w:r>
         <w:t>. May be completed once or before each batch of data</w:t>
@@ -452,6 +466,20 @@
       <w:r>
         <w:t>.</w:t>
       </w:r>
+      <w:r>
+        <w:t xml:space="preserve"> The results will appear in the </w:t>
+      </w:r>
+      <w:r>
+        <w:rPr>
+          <w:rStyle w:val="CodeChar"/>
+          <w:b/>
+          <w:bCs/>
+        </w:rPr>
+        <w:t>Images</w:t>
+      </w:r>
+      <w:r>
+        <w:t xml:space="preserve"> folder following a naming convention.</w:t>
+      </w:r>
     </w:p>
     <w:p>
       <w:pPr>
@@ -600,17 +628,894 @@
           <w:numId w:val="5"/>
         </w:numPr>
       </w:pPr>
-    </w:p>
-    <w:p/>
-    <w:p/>
+      <w:r>
+        <w:t>If simulating data using KNOT</w:t>
+      </w:r>
+      <w:r>
+        <w:t xml:space="preserve"> (see Part 1 for more information)</w:t>
+      </w:r>
+      <w:r>
+        <w:t>:</w:t>
+      </w:r>
+    </w:p>
+    <w:p>
+      <w:pPr>
+        <w:pStyle w:val="ListParagraph"/>
+        <w:numPr>
+          <w:ilvl w:val="1"/>
+          <w:numId w:val="5"/>
+        </w:numPr>
+      </w:pPr>
+      <w:r>
+        <w:lastRenderedPageBreak/>
+        <w:t xml:space="preserve">Open </w:t>
+      </w:r>
+      <w:r>
+        <w:rPr>
+          <w:rStyle w:val="CodeChar"/>
+        </w:rPr>
+        <w:t>_CREATE.py</w:t>
+      </w:r>
+      <w:r>
+        <w:t xml:space="preserve"> </w:t>
+      </w:r>
+      <w:r>
+        <w:t xml:space="preserve">and define a new function. Add the associated code to access this function in </w:t>
+      </w:r>
+      <w:r>
+        <w:rPr>
+          <w:rStyle w:val="CodeChar"/>
+        </w:rPr>
+        <w:t>_</w:t>
+      </w:r>
+      <w:proofErr w:type="spellStart"/>
+      <w:r>
+        <w:rPr>
+          <w:rStyle w:val="CodeChar"/>
+        </w:rPr>
+        <w:t>GetFunctions</w:t>
+      </w:r>
+      <w:proofErr w:type="spellEnd"/>
+      <w:r>
+        <w:rPr>
+          <w:rStyle w:val="CodeChar"/>
+        </w:rPr>
+        <w:t>(code)</w:t>
+      </w:r>
+      <w:r>
+        <w:t>.</w:t>
+      </w:r>
+    </w:p>
+    <w:p>
+      <w:pPr>
+        <w:pStyle w:val="ListParagraph"/>
+        <w:numPr>
+          <w:ilvl w:val="1"/>
+          <w:numId w:val="5"/>
+        </w:numPr>
+      </w:pPr>
+      <w:r>
+        <w:t xml:space="preserve">Open </w:t>
+      </w:r>
+      <w:r>
+        <w:rPr>
+          <w:rStyle w:val="CodeChar"/>
+        </w:rPr>
+        <w:t>simulate.py</w:t>
+      </w:r>
+      <w:r>
+        <w:t xml:space="preserve"> and change the value of </w:t>
+      </w:r>
+      <w:r>
+        <w:rPr>
+          <w:rStyle w:val="CodeChar"/>
+        </w:rPr>
+        <w:t>code</w:t>
+      </w:r>
+      <w:r>
+        <w:t xml:space="preserve"> to be the simulation in question (e.g., </w:t>
+      </w:r>
+      <w:r>
+        <w:rPr>
+          <w:rStyle w:val="CodeChar"/>
+        </w:rPr>
+        <w:t>‘CODE_SIM’</w:t>
+      </w:r>
+      <w:r>
+        <w:t>.)</w:t>
+      </w:r>
+    </w:p>
+    <w:p>
+      <w:pPr>
+        <w:pStyle w:val="ListParagraph"/>
+        <w:numPr>
+          <w:ilvl w:val="1"/>
+          <w:numId w:val="5"/>
+        </w:numPr>
+      </w:pPr>
+      <w:r>
+        <w:t xml:space="preserve">If you wish to have higher or lower SNR, change the value of </w:t>
+      </w:r>
+      <w:r>
+        <w:rPr>
+          <w:rStyle w:val="CodeChar"/>
+        </w:rPr>
+        <w:t>snr</w:t>
+      </w:r>
+      <w:r>
+        <w:t>. An SNR of 4 is recommended.</w:t>
+      </w:r>
+    </w:p>
+    <w:p>
+      <w:pPr>
+        <w:pStyle w:val="ListParagraph"/>
+        <w:numPr>
+          <w:ilvl w:val="1"/>
+          <w:numId w:val="5"/>
+        </w:numPr>
+      </w:pPr>
+      <w:r>
+        <w:t xml:space="preserve">Run </w:t>
+      </w:r>
+      <w:r>
+        <w:rPr>
+          <w:rStyle w:val="CodeChar"/>
+        </w:rPr>
+        <w:t>simulate.py</w:t>
+      </w:r>
+      <w:r>
+        <w:t xml:space="preserve">. The result will appear in the </w:t>
+      </w:r>
+      <w:r>
+        <w:rPr>
+          <w:rStyle w:val="CodeChar"/>
+          <w:b/>
+          <w:bCs/>
+        </w:rPr>
+        <w:t>Simulation</w:t>
+      </w:r>
+      <w:r>
+        <w:t xml:space="preserve"> folder and can be queried by KNOT.</w:t>
+      </w:r>
+    </w:p>
+    <w:p>
+      <w:pPr>
+        <w:pStyle w:val="ListParagraph"/>
+        <w:numPr>
+          <w:ilvl w:val="0"/>
+          <w:numId w:val="5"/>
+        </w:numPr>
+      </w:pPr>
+      <w:r>
+        <w:t>For analyzing movies using KNOT:</w:t>
+      </w:r>
+    </w:p>
+    <w:p>
+      <w:pPr>
+        <w:pStyle w:val="ListParagraph"/>
+        <w:numPr>
+          <w:ilvl w:val="1"/>
+          <w:numId w:val="5"/>
+        </w:numPr>
+      </w:pPr>
+      <w:r>
+        <w:t xml:space="preserve">Open </w:t>
+      </w:r>
+      <w:r>
+        <w:rPr>
+          <w:rStyle w:val="CodeChar"/>
+        </w:rPr>
+        <w:t>main.py</w:t>
+      </w:r>
+      <w:r>
+        <w:t>.</w:t>
+      </w:r>
+    </w:p>
+    <w:p>
+      <w:pPr>
+        <w:pStyle w:val="ListParagraph"/>
+        <w:numPr>
+          <w:ilvl w:val="1"/>
+          <w:numId w:val="5"/>
+        </w:numPr>
+      </w:pPr>
+      <w:r>
+        <w:t xml:space="preserve">Determine which steps you wish to </w:t>
+      </w:r>
+      <w:r>
+        <w:rPr>
+          <w:rStyle w:val="CodeChar"/>
+        </w:rPr>
+        <w:t>UPDATE</w:t>
+      </w:r>
+      <w:r>
+        <w:t xml:space="preserve"> and </w:t>
+      </w:r>
+      <w:proofErr w:type="spellStart"/>
+      <w:r>
+        <w:rPr>
+          <w:rStyle w:val="CodeChar"/>
+        </w:rPr>
+        <w:t>VISUAL</w:t>
+      </w:r>
+      <w:r>
+        <w:t>ize</w:t>
+      </w:r>
+      <w:proofErr w:type="spellEnd"/>
+      <w:r>
+        <w:t xml:space="preserve"> by setting the appropriate dictionary keys to </w:t>
+      </w:r>
+      <w:r>
+        <w:rPr>
+          <w:rStyle w:val="CodeChar"/>
+          <w:color w:val="0070C0"/>
+        </w:rPr>
+        <w:t>True</w:t>
+      </w:r>
+      <w:r>
+        <w:t xml:space="preserve"> or </w:t>
+      </w:r>
+      <w:r>
+        <w:rPr>
+          <w:rStyle w:val="CodeChar"/>
+          <w:color w:val="0070C0"/>
+        </w:rPr>
+        <w:t>False</w:t>
+      </w:r>
+      <w:r>
+        <w:t>.</w:t>
+      </w:r>
+    </w:p>
+    <w:p>
+      <w:pPr>
+        <w:pStyle w:val="ListParagraph"/>
+        <w:numPr>
+          <w:ilvl w:val="1"/>
+          <w:numId w:val="5"/>
+        </w:numPr>
+      </w:pPr>
+      <w:r>
+        <w:t xml:space="preserve">Add or delete entries from the </w:t>
+      </w:r>
+      <w:r>
+        <w:rPr>
+          <w:rStyle w:val="CodeChar"/>
+        </w:rPr>
+        <w:t>CODES</w:t>
+      </w:r>
+      <w:r>
+        <w:t xml:space="preserve"> list using the filename </w:t>
+      </w:r>
+      <w:r>
+        <w:rPr>
+          <w:u w:val="single"/>
+        </w:rPr>
+        <w:t>without the extension</w:t>
+      </w:r>
+      <w:r>
+        <w:rPr>
+          <w:u w:val="single"/>
+        </w:rPr>
+        <w:t xml:space="preserve"> (</w:t>
+      </w:r>
+      <w:proofErr w:type="gramStart"/>
+      <w:r>
+        <w:rPr>
+          <w:u w:val="single"/>
+        </w:rPr>
+        <w:t>e.g.</w:t>
+      </w:r>
+      <w:proofErr w:type="gramEnd"/>
+      <w:r>
+        <w:rPr>
+          <w:u w:val="single"/>
+        </w:rPr>
+        <w:t xml:space="preserve"> the file </w:t>
+      </w:r>
+      <w:proofErr w:type="spellStart"/>
+      <w:r>
+        <w:rPr>
+          <w:rStyle w:val="CodeChar"/>
+        </w:rPr>
+        <w:t>CODE_EXP.tif</w:t>
+      </w:r>
+      <w:proofErr w:type="spellEnd"/>
+      <w:r>
+        <w:rPr>
+          <w:u w:val="single"/>
+        </w:rPr>
+        <w:t xml:space="preserve"> would correspond to </w:t>
+      </w:r>
+      <w:r>
+        <w:rPr>
+          <w:rStyle w:val="CodeChar"/>
+        </w:rPr>
+        <w:t>‘CODE_EXP’</w:t>
+      </w:r>
+      <w:r>
+        <w:t xml:space="preserve"> when adding to </w:t>
+      </w:r>
+      <w:r>
+        <w:rPr>
+          <w:rStyle w:val="CodeChar"/>
+        </w:rPr>
+        <w:t>CODES</w:t>
+      </w:r>
+      <w:r>
+        <w:rPr>
+          <w:u w:val="single"/>
+        </w:rPr>
+        <w:t>.)</w:t>
+      </w:r>
+    </w:p>
+    <w:p>
+      <w:pPr>
+        <w:pStyle w:val="ListParagraph"/>
+        <w:numPr>
+          <w:ilvl w:val="1"/>
+          <w:numId w:val="5"/>
+        </w:numPr>
+      </w:pPr>
+      <w:r>
+        <w:t xml:space="preserve">Run </w:t>
+      </w:r>
+      <w:r>
+        <w:rPr>
+          <w:rStyle w:val="CodeChar"/>
+        </w:rPr>
+        <w:t>main.py</w:t>
+      </w:r>
+      <w:r>
+        <w:t>.</w:t>
+      </w:r>
+    </w:p>
+    <w:p>
+      <w:pPr>
+        <w:pStyle w:val="ListParagraph"/>
+        <w:numPr>
+          <w:ilvl w:val="0"/>
+          <w:numId w:val="5"/>
+        </w:numPr>
+      </w:pPr>
+      <w:r>
+        <w:t>For processing of trajectories or other information obtained from KNOT:</w:t>
+      </w:r>
+    </w:p>
+    <w:p>
+      <w:pPr>
+        <w:pStyle w:val="ListParagraph"/>
+        <w:numPr>
+          <w:ilvl w:val="1"/>
+          <w:numId w:val="5"/>
+        </w:numPr>
+      </w:pPr>
+      <w:r>
+        <w:t xml:space="preserve">In the </w:t>
+      </w:r>
+      <w:r>
+        <w:rPr>
+          <w:rStyle w:val="CodeChar"/>
+          <w:b/>
+          <w:bCs/>
+        </w:rPr>
+        <w:t>Temp</w:t>
+      </w:r>
+      <w:r>
+        <w:t xml:space="preserve"> folder:</w:t>
+      </w:r>
+    </w:p>
+    <w:p>
+      <w:pPr>
+        <w:pStyle w:val="ListParagraph"/>
+        <w:numPr>
+          <w:ilvl w:val="2"/>
+          <w:numId w:val="5"/>
+        </w:numPr>
+      </w:pPr>
+      <w:proofErr w:type="spellStart"/>
+      <w:r>
+        <w:rPr>
+          <w:rStyle w:val="CodeChar"/>
+        </w:rPr>
+        <w:t>CODE</w:t>
+      </w:r>
+      <w:r>
+        <w:rPr>
+          <w:rStyle w:val="CodeChar"/>
+        </w:rPr>
+        <w:t>_EXP</w:t>
+      </w:r>
+      <w:r>
+        <w:rPr>
+          <w:rStyle w:val="CodeChar"/>
+        </w:rPr>
+        <w:t>_eps.tif</w:t>
+      </w:r>
+      <w:proofErr w:type="spellEnd"/>
+      <w:r>
+        <w:t xml:space="preserve"> – The local threshold used each </w:t>
+      </w:r>
+      <w:proofErr w:type="gramStart"/>
+      <w:r>
+        <w:t>frame</w:t>
+      </w:r>
+      <w:proofErr w:type="gramEnd"/>
+    </w:p>
+    <w:p>
+      <w:pPr>
+        <w:pStyle w:val="ListParagraph"/>
+        <w:numPr>
+          <w:ilvl w:val="2"/>
+          <w:numId w:val="5"/>
+        </w:numPr>
+      </w:pPr>
+      <w:r>
+        <w:rPr>
+          <w:rStyle w:val="CodeChar"/>
+        </w:rPr>
+        <w:t>CODE</w:t>
+      </w:r>
+      <w:r>
+        <w:rPr>
+          <w:rStyle w:val="CodeChar"/>
+        </w:rPr>
+        <w:t>_EXP</w:t>
+      </w:r>
+      <w:r>
+        <w:rPr>
+          <w:rStyle w:val="CodeChar"/>
+        </w:rPr>
+        <w:t xml:space="preserve"> </w:t>
+      </w:r>
+      <w:r>
+        <w:rPr>
+          <w:rStyle w:val="CodeChar"/>
+        </w:rPr>
+        <w:t>_</w:t>
+      </w:r>
+      <w:proofErr w:type="spellStart"/>
+      <w:r>
+        <w:rPr>
+          <w:rStyle w:val="CodeChar"/>
+        </w:rPr>
+        <w:t>ker.tif</w:t>
+      </w:r>
+      <w:proofErr w:type="spellEnd"/>
+      <w:r>
+        <w:t xml:space="preserve"> –</w:t>
+      </w:r>
+      <w:r>
+        <w:t xml:space="preserve"> The</w:t>
+      </w:r>
+      <w:r>
+        <w:t xml:space="preserve"> 4-D phase mask</w:t>
+      </w:r>
+      <w:r>
+        <w:t xml:space="preserve"> kernel used for </w:t>
+      </w:r>
+      <w:proofErr w:type="gramStart"/>
+      <w:r>
+        <w:t>deconvolution</w:t>
+      </w:r>
+      <w:proofErr w:type="gramEnd"/>
+    </w:p>
+    <w:p>
+      <w:pPr>
+        <w:pStyle w:val="ListParagraph"/>
+        <w:numPr>
+          <w:ilvl w:val="2"/>
+          <w:numId w:val="5"/>
+        </w:numPr>
+      </w:pPr>
+      <w:r>
+        <w:rPr>
+          <w:rStyle w:val="CodeChar"/>
+        </w:rPr>
+        <w:t>CODE</w:t>
+      </w:r>
+      <w:r>
+        <w:rPr>
+          <w:rStyle w:val="CodeChar"/>
+        </w:rPr>
+        <w:t>_EXP</w:t>
+      </w:r>
+      <w:r>
+        <w:rPr>
+          <w:rStyle w:val="CodeChar"/>
+        </w:rPr>
+        <w:t xml:space="preserve"> </w:t>
+      </w:r>
+      <w:r>
+        <w:rPr>
+          <w:rStyle w:val="CodeChar"/>
+        </w:rPr>
+        <w:t>_</w:t>
+      </w:r>
+      <w:proofErr w:type="spellStart"/>
+      <w:r>
+        <w:rPr>
+          <w:rStyle w:val="CodeChar"/>
+        </w:rPr>
+        <w:t>prep.tif</w:t>
+      </w:r>
+      <w:proofErr w:type="spellEnd"/>
+      <w:r>
+        <w:t xml:space="preserve"> – The pre-processed version of the movie</w:t>
+      </w:r>
+    </w:p>
+    <w:p>
+      <w:pPr>
+        <w:pStyle w:val="ListParagraph"/>
+        <w:numPr>
+          <w:ilvl w:val="2"/>
+          <w:numId w:val="5"/>
+        </w:numPr>
+      </w:pPr>
+      <w:r>
+        <w:rPr>
+          <w:rStyle w:val="CodeChar"/>
+        </w:rPr>
+        <w:t>CODE</w:t>
+      </w:r>
+      <w:r>
+        <w:rPr>
+          <w:rStyle w:val="CodeChar"/>
+        </w:rPr>
+        <w:t>_EXP</w:t>
+      </w:r>
+      <w:r>
+        <w:rPr>
+          <w:rStyle w:val="CodeChar"/>
+        </w:rPr>
+        <w:t xml:space="preserve"> </w:t>
+      </w:r>
+      <w:r>
+        <w:rPr>
+          <w:rStyle w:val="CodeChar"/>
+        </w:rPr>
+        <w:t>_</w:t>
+      </w:r>
+      <w:proofErr w:type="spellStart"/>
+      <w:proofErr w:type="gramStart"/>
+      <w:r>
+        <w:rPr>
+          <w:rStyle w:val="CodeChar"/>
+        </w:rPr>
+        <w:t>pts.json</w:t>
+      </w:r>
+      <w:proofErr w:type="spellEnd"/>
+      <w:proofErr w:type="gramEnd"/>
+      <w:r>
+        <w:t xml:space="preserve"> – A JSON file containing the location and weight of each point resolved before clustering into clouds.</w:t>
+      </w:r>
+    </w:p>
+    <w:p>
+      <w:pPr>
+        <w:pStyle w:val="ListParagraph"/>
+        <w:numPr>
+          <w:ilvl w:val="2"/>
+          <w:numId w:val="5"/>
+        </w:numPr>
+      </w:pPr>
+      <w:r>
+        <w:rPr>
+          <w:rStyle w:val="CodeChar"/>
+        </w:rPr>
+        <w:t>CODE</w:t>
+      </w:r>
+      <w:r>
+        <w:rPr>
+          <w:rStyle w:val="CodeChar"/>
+        </w:rPr>
+        <w:t>_EXP</w:t>
+      </w:r>
+      <w:r>
+        <w:rPr>
+          <w:rStyle w:val="CodeChar"/>
+        </w:rPr>
+        <w:t xml:space="preserve"> </w:t>
+      </w:r>
+      <w:r>
+        <w:rPr>
+          <w:rStyle w:val="CodeChar"/>
+        </w:rPr>
+        <w:t>_</w:t>
+      </w:r>
+      <w:proofErr w:type="spellStart"/>
+      <w:proofErr w:type="gramStart"/>
+      <w:r>
+        <w:rPr>
+          <w:rStyle w:val="CodeChar"/>
+        </w:rPr>
+        <w:t>clouds.json</w:t>
+      </w:r>
+      <w:proofErr w:type="spellEnd"/>
+      <w:proofErr w:type="gramEnd"/>
+      <w:r>
+        <w:t xml:space="preserve"> – A JSON file containing each point cloud identified by KNOT to re-create </w:t>
+      </w:r>
+      <w:proofErr w:type="spellStart"/>
+      <w:r>
+        <w:rPr>
+          <w:rStyle w:val="CodeChar"/>
+        </w:rPr>
+        <w:t>PointCloud</w:t>
+      </w:r>
+      <w:proofErr w:type="spellEnd"/>
+      <w:r>
+        <w:t xml:space="preserve"> objects</w:t>
+      </w:r>
+    </w:p>
+    <w:p>
+      <w:pPr>
+        <w:pStyle w:val="ListParagraph"/>
+        <w:numPr>
+          <w:ilvl w:val="2"/>
+          <w:numId w:val="5"/>
+        </w:numPr>
+      </w:pPr>
+      <w:r>
+        <w:rPr>
+          <w:rStyle w:val="CodeChar"/>
+        </w:rPr>
+        <w:t>CODE</w:t>
+      </w:r>
+      <w:r>
+        <w:rPr>
+          <w:rStyle w:val="CodeChar"/>
+        </w:rPr>
+        <w:t>_EXP</w:t>
+      </w:r>
+      <w:r>
+        <w:rPr>
+          <w:rStyle w:val="CodeChar"/>
+        </w:rPr>
+        <w:t xml:space="preserve"> </w:t>
+      </w:r>
+      <w:r>
+        <w:rPr>
+          <w:rStyle w:val="CodeChar"/>
+        </w:rPr>
+        <w:t>_</w:t>
+      </w:r>
+      <w:proofErr w:type="spellStart"/>
+      <w:proofErr w:type="gramStart"/>
+      <w:r>
+        <w:rPr>
+          <w:rStyle w:val="CodeChar"/>
+        </w:rPr>
+        <w:t>tracks.json</w:t>
+      </w:r>
+      <w:proofErr w:type="spellEnd"/>
+      <w:proofErr w:type="gramEnd"/>
+      <w:r>
+        <w:t xml:space="preserve"> – A JSON file containing the tracking results to re-create </w:t>
+      </w:r>
+      <w:r>
+        <w:rPr>
+          <w:rStyle w:val="CodeChar"/>
+        </w:rPr>
+        <w:t>Particle</w:t>
+      </w:r>
+      <w:r>
+        <w:t xml:space="preserve"> objects.</w:t>
+      </w:r>
+    </w:p>
+    <w:p>
+      <w:pPr>
+        <w:pStyle w:val="ListParagraph"/>
+        <w:numPr>
+          <w:ilvl w:val="1"/>
+          <w:numId w:val="5"/>
+        </w:numPr>
+      </w:pPr>
+      <w:r>
+        <w:t xml:space="preserve">In the </w:t>
+      </w:r>
+      <w:proofErr w:type="spellStart"/>
+      <w:r>
+        <w:rPr>
+          <w:rStyle w:val="CodeChar"/>
+          <w:b/>
+          <w:bCs/>
+        </w:rPr>
+        <w:t>Matlab</w:t>
+      </w:r>
+      <w:proofErr w:type="spellEnd"/>
+      <w:r>
+        <w:t xml:space="preserve"> folder:</w:t>
+      </w:r>
+    </w:p>
+    <w:p>
+      <w:pPr>
+        <w:pStyle w:val="ListParagraph"/>
+        <w:numPr>
+          <w:ilvl w:val="2"/>
+          <w:numId w:val="5"/>
+        </w:numPr>
+      </w:pPr>
+      <w:proofErr w:type="spellStart"/>
+      <w:r>
+        <w:rPr>
+          <w:rStyle w:val="CodeChar"/>
+        </w:rPr>
+        <w:t>CODE</w:t>
+      </w:r>
+      <w:r>
+        <w:rPr>
+          <w:rStyle w:val="CodeChar"/>
+        </w:rPr>
+        <w:t>_EXP</w:t>
+      </w:r>
+      <w:r>
+        <w:rPr>
+          <w:rStyle w:val="CodeChar"/>
+        </w:rPr>
+        <w:t>.mat</w:t>
+      </w:r>
+      <w:proofErr w:type="spellEnd"/>
+      <w:r>
+        <w:t xml:space="preserve">– A single variable </w:t>
+      </w:r>
+      <w:proofErr w:type="spellStart"/>
+      <w:r>
+        <w:t>Matlab</w:t>
+      </w:r>
+      <w:proofErr w:type="spellEnd"/>
+      <w:r>
+        <w:t xml:space="preserve"> file containing a 3-D matrix formatted as </w:t>
+      </w:r>
+      <w:r>
+        <w:rPr>
+          <w:rStyle w:val="CodeChar"/>
+        </w:rPr>
+        <w:t>[time, dimension, particle]</w:t>
+      </w:r>
+      <w:r>
+        <w:t>. This is equivalent to Troika’s representation of trajectories and is therefore compatible with Troika-related analyses.</w:t>
+      </w:r>
+    </w:p>
+    <w:p>
+      <w:pPr>
+        <w:pStyle w:val="ListParagraph"/>
+        <w:numPr>
+          <w:ilvl w:val="1"/>
+          <w:numId w:val="5"/>
+        </w:numPr>
+      </w:pPr>
+      <w:r>
+        <w:t xml:space="preserve">In the </w:t>
+      </w:r>
+      <w:r>
+        <w:rPr>
+          <w:rStyle w:val="CodeChar"/>
+          <w:b/>
+          <w:bCs/>
+        </w:rPr>
+        <w:t>Evaluation</w:t>
+      </w:r>
+      <w:r>
+        <w:t xml:space="preserve"> folder:</w:t>
+      </w:r>
+    </w:p>
+    <w:p>
+      <w:pPr>
+        <w:pStyle w:val="ListParagraph"/>
+        <w:numPr>
+          <w:ilvl w:val="2"/>
+          <w:numId w:val="5"/>
+        </w:numPr>
+      </w:pPr>
+      <w:r>
+        <w:rPr>
+          <w:rStyle w:val="CodeChar"/>
+        </w:rPr>
+        <w:t>CODE</w:t>
+      </w:r>
+      <w:r>
+        <w:rPr>
+          <w:rStyle w:val="CodeChar"/>
+        </w:rPr>
+        <w:t>_EXP</w:t>
+      </w:r>
+      <w:r>
+        <w:rPr>
+          <w:rStyle w:val="CodeChar"/>
+        </w:rPr>
+        <w:t>.xml</w:t>
+      </w:r>
+      <w:r>
+        <w:t xml:space="preserve"> – An XML file or</w:t>
+      </w:r>
+      <w:r>
+        <w:t xml:space="preserve">ganized like the ISBI 2012 particle tracking challenge results. Further analysis, such as comparison to ground truth trajectories, can be carried out using </w:t>
+      </w:r>
+      <w:hyperlink r:id="rId9" w:history="1">
+        <w:r>
+          <w:rPr>
+            <w:rStyle w:val="Hyperlink"/>
+          </w:rPr>
+          <w:t>Icy</w:t>
+        </w:r>
+      </w:hyperlink>
+      <w:r>
+        <w:t>.</w:t>
+      </w:r>
+    </w:p>
+    <w:p>
+      <w:pPr>
+        <w:pStyle w:val="ListParagraph"/>
+        <w:numPr>
+          <w:ilvl w:val="1"/>
+          <w:numId w:val="5"/>
+        </w:numPr>
+      </w:pPr>
+      <w:r>
+        <w:t xml:space="preserve">In the </w:t>
+      </w:r>
+      <w:r>
+        <w:rPr>
+          <w:rStyle w:val="CodeChar"/>
+          <w:b/>
+          <w:bCs/>
+        </w:rPr>
+        <w:t>Truth</w:t>
+      </w:r>
+      <w:r>
+        <w:t xml:space="preserve"> folder:</w:t>
+      </w:r>
+    </w:p>
+    <w:p>
+      <w:pPr>
+        <w:pStyle w:val="ListParagraph"/>
+        <w:numPr>
+          <w:ilvl w:val="2"/>
+          <w:numId w:val="5"/>
+        </w:numPr>
+      </w:pPr>
+      <w:r>
+        <w:rPr>
+          <w:rStyle w:val="CodeChar"/>
+        </w:rPr>
+        <w:t>CODE</w:t>
+      </w:r>
+      <w:r>
+        <w:rPr>
+          <w:rStyle w:val="CodeChar"/>
+        </w:rPr>
+        <w:t>_EXP</w:t>
+      </w:r>
+      <w:r>
+        <w:rPr>
+          <w:rStyle w:val="CodeChar"/>
+        </w:rPr>
+        <w:t xml:space="preserve"> </w:t>
+      </w:r>
+      <w:proofErr w:type="gramStart"/>
+      <w:r>
+        <w:rPr>
+          <w:rStyle w:val="CodeChar"/>
+        </w:rPr>
+        <w:t>m</w:t>
+      </w:r>
+      <w:proofErr w:type="spellStart"/>
+      <w:r>
+        <w:rPr>
+          <w:rStyle w:val="CodeChar"/>
+        </w:rPr>
+        <w:t>ot.json</w:t>
+      </w:r>
+      <w:proofErr w:type="spellEnd"/>
+      <w:proofErr w:type="gramEnd"/>
+      <w:r>
+        <w:t xml:space="preserve"> – A JSON file created when simulating motion that describes the actual simulated motion.</w:t>
+      </w:r>
+    </w:p>
     <w:p>
       <w:pPr>
         <w:spacing w:before="0" w:after="200"/>
         <w:jc w:val="left"/>
       </w:pPr>
-      <w:r>
-        <w:br w:type="page"/>
-      </w:r>
     </w:p>
     <w:sdt>
       <w:sdtPr>
@@ -669,12 +1574,81 @@
           <w:r>
             <w:fldChar w:fldCharType="separate"/>
           </w:r>
-          <w:hyperlink w:anchor="_Toc66284515" w:history="1">
+          <w:hyperlink w:anchor="_Toc66441920" w:history="1">
             <w:r>
               <w:rPr>
                 <w:rStyle w:val="Hyperlink"/>
                 <w:noProof/>
               </w:rPr>
+              <w:t>Standard Operating Procedure</w:t>
+            </w:r>
+            <w:r>
+              <w:rPr>
+                <w:noProof/>
+                <w:webHidden/>
+              </w:rPr>
+              <w:tab/>
+            </w:r>
+            <w:r>
+              <w:rPr>
+                <w:noProof/>
+                <w:webHidden/>
+              </w:rPr>
+              <w:fldChar w:fldCharType="begin"/>
+            </w:r>
+            <w:r>
+              <w:rPr>
+                <w:noProof/>
+                <w:webHidden/>
+              </w:rPr>
+              <w:instrText xml:space="preserve"> PAGEREF _Toc66441920 \h </w:instrText>
+            </w:r>
+            <w:r>
+              <w:rPr>
+                <w:noProof/>
+                <w:webHidden/>
+              </w:rPr>
+            </w:r>
+            <w:r>
+              <w:rPr>
+                <w:noProof/>
+                <w:webHidden/>
+              </w:rPr>
+              <w:fldChar w:fldCharType="separate"/>
+            </w:r>
+            <w:r>
+              <w:rPr>
+                <w:noProof/>
+                <w:webHidden/>
+              </w:rPr>
+              <w:t>1</w:t>
+            </w:r>
+            <w:r>
+              <w:rPr>
+                <w:noProof/>
+                <w:webHidden/>
+              </w:rPr>
+              <w:fldChar w:fldCharType="end"/>
+            </w:r>
+          </w:hyperlink>
+        </w:p>
+        <w:p>
+          <w:pPr>
+            <w:pStyle w:val="TOC1"/>
+            <w:tabs>
+              <w:tab w:val="right" w:leader="dot" w:pos="9350"/>
+            </w:tabs>
+            <w:rPr>
+              <w:rFonts w:asciiTheme="minorHAnsi" w:hAnsiTheme="minorHAnsi"/>
+              <w:noProof/>
+            </w:rPr>
+          </w:pPr>
+          <w:hyperlink w:anchor="_Toc66441921" w:history="1">
+            <w:r>
+              <w:rPr>
+                <w:rStyle w:val="Hyperlink"/>
+                <w:noProof/>
+              </w:rPr>
               <w:t>Introduction</w:t>
             </w:r>
             <w:r>
@@ -696,7 +1670,7 @@
                 <w:noProof/>
                 <w:webHidden/>
               </w:rPr>
-              <w:instrText xml:space="preserve"> PAGEREF _Toc66284515 \h </w:instrText>
+              <w:instrText xml:space="preserve"> PAGEREF _Toc66441921 \h </w:instrText>
             </w:r>
             <w:r>
               <w:rPr>
@@ -716,7 +1690,7 @@
                 <w:noProof/>
                 <w:webHidden/>
               </w:rPr>
-              <w:t>2</w:t>
+              <w:t>4</w:t>
             </w:r>
             <w:r>
               <w:rPr>
@@ -738,7 +1712,7 @@
               <w:noProof/>
             </w:rPr>
           </w:pPr>
-          <w:hyperlink w:anchor="_Toc66284516" w:history="1">
+          <w:hyperlink w:anchor="_Toc66441922" w:history="1">
             <w:r>
               <w:rPr>
                 <w:rStyle w:val="Hyperlink"/>
@@ -765,7 +1739,7 @@
                 <w:noProof/>
                 <w:webHidden/>
               </w:rPr>
-              <w:instrText xml:space="preserve"> PAGEREF _Toc66284516 \h </w:instrText>
+              <w:instrText xml:space="preserve"> PAGEREF _Toc66441922 \h </w:instrText>
             </w:r>
             <w:r>
               <w:rPr>
@@ -785,7 +1759,7 @@
                 <w:noProof/>
                 <w:webHidden/>
               </w:rPr>
-              <w:t>2</w:t>
+              <w:t>4</w:t>
             </w:r>
             <w:r>
               <w:rPr>
@@ -807,7 +1781,7 @@
               <w:noProof/>
             </w:rPr>
           </w:pPr>
-          <w:hyperlink w:anchor="_Toc66284517" w:history="1">
+          <w:hyperlink w:anchor="_Toc66441923" w:history="1">
             <w:r>
               <w:rPr>
                 <w:rStyle w:val="Hyperlink"/>
@@ -834,7 +1808,7 @@
                 <w:noProof/>
                 <w:webHidden/>
               </w:rPr>
-              <w:instrText xml:space="preserve"> PAGEREF _Toc66284517 \h </w:instrText>
+              <w:instrText xml:space="preserve"> PAGEREF _Toc66441923 \h </w:instrText>
             </w:r>
             <w:r>
               <w:rPr>
@@ -854,7 +1828,7 @@
                 <w:noProof/>
                 <w:webHidden/>
               </w:rPr>
-              <w:t>2</w:t>
+              <w:t>4</w:t>
             </w:r>
             <w:r>
               <w:rPr>
@@ -876,7 +1850,7 @@
               <w:noProof/>
             </w:rPr>
           </w:pPr>
-          <w:hyperlink w:anchor="_Toc66284518" w:history="1">
+          <w:hyperlink w:anchor="_Toc66441924" w:history="1">
             <w:r>
               <w:rPr>
                 <w:rStyle w:val="Hyperlink"/>
@@ -903,7 +1877,7 @@
                 <w:noProof/>
                 <w:webHidden/>
               </w:rPr>
-              <w:instrText xml:space="preserve"> PAGEREF _Toc66284518 \h </w:instrText>
+              <w:instrText xml:space="preserve"> PAGEREF _Toc66441924 \h </w:instrText>
             </w:r>
             <w:r>
               <w:rPr>
@@ -923,7 +1897,7 @@
                 <w:noProof/>
                 <w:webHidden/>
               </w:rPr>
-              <w:t>3</w:t>
+              <w:t>5</w:t>
             </w:r>
             <w:r>
               <w:rPr>
@@ -945,12 +1919,81 @@
               <w:noProof/>
             </w:rPr>
           </w:pPr>
-          <w:hyperlink w:anchor="_Toc66284519" w:history="1">
+          <w:hyperlink w:anchor="_Toc66441925" w:history="1">
             <w:r>
               <w:rPr>
                 <w:rStyle w:val="Hyperlink"/>
                 <w:noProof/>
               </w:rPr>
+              <w:t>Setting up Spyder</w:t>
+            </w:r>
+            <w:r>
+              <w:rPr>
+                <w:noProof/>
+                <w:webHidden/>
+              </w:rPr>
+              <w:tab/>
+            </w:r>
+            <w:r>
+              <w:rPr>
+                <w:noProof/>
+                <w:webHidden/>
+              </w:rPr>
+              <w:fldChar w:fldCharType="begin"/>
+            </w:r>
+            <w:r>
+              <w:rPr>
+                <w:noProof/>
+                <w:webHidden/>
+              </w:rPr>
+              <w:instrText xml:space="preserve"> PAGEREF _Toc66441925 \h </w:instrText>
+            </w:r>
+            <w:r>
+              <w:rPr>
+                <w:noProof/>
+                <w:webHidden/>
+              </w:rPr>
+            </w:r>
+            <w:r>
+              <w:rPr>
+                <w:noProof/>
+                <w:webHidden/>
+              </w:rPr>
+              <w:fldChar w:fldCharType="separate"/>
+            </w:r>
+            <w:r>
+              <w:rPr>
+                <w:noProof/>
+                <w:webHidden/>
+              </w:rPr>
+              <w:t>9</w:t>
+            </w:r>
+            <w:r>
+              <w:rPr>
+                <w:noProof/>
+                <w:webHidden/>
+              </w:rPr>
+              <w:fldChar w:fldCharType="end"/>
+            </w:r>
+          </w:hyperlink>
+        </w:p>
+        <w:p>
+          <w:pPr>
+            <w:pStyle w:val="TOC2"/>
+            <w:tabs>
+              <w:tab w:val="right" w:leader="dot" w:pos="9350"/>
+            </w:tabs>
+            <w:rPr>
+              <w:rFonts w:asciiTheme="minorHAnsi" w:hAnsiTheme="minorHAnsi"/>
+              <w:noProof/>
+            </w:rPr>
+          </w:pPr>
+          <w:hyperlink w:anchor="_Toc66441926" w:history="1">
+            <w:r>
+              <w:rPr>
+                <w:rStyle w:val="Hyperlink"/>
+                <w:noProof/>
+              </w:rPr>
               <w:t>Setting up the data folders</w:t>
             </w:r>
             <w:r>
@@ -972,7 +2015,7 @@
                 <w:noProof/>
                 <w:webHidden/>
               </w:rPr>
-              <w:instrText xml:space="preserve"> PAGEREF _Toc66284519 \h </w:instrText>
+              <w:instrText xml:space="preserve"> PAGEREF _Toc66441926 \h </w:instrText>
             </w:r>
             <w:r>
               <w:rPr>
@@ -992,7 +2035,7 @@
                 <w:noProof/>
                 <w:webHidden/>
               </w:rPr>
-              <w:t>7</w:t>
+              <w:t>10</w:t>
             </w:r>
             <w:r>
               <w:rPr>
@@ -1014,7 +2057,7 @@
               <w:noProof/>
             </w:rPr>
           </w:pPr>
-          <w:hyperlink w:anchor="_Toc66284520" w:history="1">
+          <w:hyperlink w:anchor="_Toc66441927" w:history="1">
             <w:r>
               <w:rPr>
                 <w:rStyle w:val="Hyperlink"/>
@@ -1041,7 +2084,7 @@
                 <w:noProof/>
                 <w:webHidden/>
               </w:rPr>
-              <w:instrText xml:space="preserve"> PAGEREF _Toc66284520 \h </w:instrText>
+              <w:instrText xml:space="preserve"> PAGEREF _Toc66441927 \h </w:instrText>
             </w:r>
             <w:r>
               <w:rPr>
@@ -1061,7 +2104,7 @@
                 <w:noProof/>
                 <w:webHidden/>
               </w:rPr>
-              <w:t>9</w:t>
+              <w:t>11</w:t>
             </w:r>
             <w:r>
               <w:rPr>
@@ -1083,7 +2126,7 @@
               <w:noProof/>
             </w:rPr>
           </w:pPr>
-          <w:hyperlink w:anchor="_Toc66284521" w:history="1">
+          <w:hyperlink w:anchor="_Toc66441928" w:history="1">
             <w:r>
               <w:rPr>
                 <w:rStyle w:val="Hyperlink"/>
@@ -1110,7 +2153,7 @@
                 <w:noProof/>
                 <w:webHidden/>
               </w:rPr>
-              <w:instrText xml:space="preserve"> PAGEREF _Toc66284521 \h </w:instrText>
+              <w:instrText xml:space="preserve"> PAGEREF _Toc66441928 \h </w:instrText>
             </w:r>
             <w:r>
               <w:rPr>
@@ -1130,7 +2173,7 @@
                 <w:noProof/>
                 <w:webHidden/>
               </w:rPr>
-              <w:t>9</w:t>
+              <w:t>12</w:t>
             </w:r>
             <w:r>
               <w:rPr>
@@ -1152,7 +2195,7 @@
               <w:noProof/>
             </w:rPr>
           </w:pPr>
-          <w:hyperlink w:anchor="_Toc66284522" w:history="1">
+          <w:hyperlink w:anchor="_Toc66441929" w:history="1">
             <w:r>
               <w:rPr>
                 <w:rStyle w:val="Hyperlink"/>
@@ -1179,7 +2222,7 @@
                 <w:noProof/>
                 <w:webHidden/>
               </w:rPr>
-              <w:instrText xml:space="preserve"> PAGEREF _Toc66284522 \h </w:instrText>
+              <w:instrText xml:space="preserve"> PAGEREF _Toc66441929 \h </w:instrText>
             </w:r>
             <w:r>
               <w:rPr>
@@ -1199,7 +2242,7 @@
                 <w:noProof/>
                 <w:webHidden/>
               </w:rPr>
-              <w:t>9</w:t>
+              <w:t>12</w:t>
             </w:r>
             <w:r>
               <w:rPr>
@@ -1221,7 +2264,7 @@
               <w:noProof/>
             </w:rPr>
           </w:pPr>
-          <w:hyperlink w:anchor="_Toc66284523" w:history="1">
+          <w:hyperlink w:anchor="_Toc66441930" w:history="1">
             <w:r>
               <w:rPr>
                 <w:rStyle w:val="Hyperlink"/>
@@ -1248,7 +2291,7 @@
                 <w:noProof/>
                 <w:webHidden/>
               </w:rPr>
-              <w:instrText xml:space="preserve"> PAGEREF _Toc66284523 \h </w:instrText>
+              <w:instrText xml:space="preserve"> PAGEREF _Toc66441930 \h </w:instrText>
             </w:r>
             <w:r>
               <w:rPr>
@@ -1290,7 +2333,7 @@
               <w:noProof/>
             </w:rPr>
           </w:pPr>
-          <w:hyperlink w:anchor="_Toc66284524" w:history="1">
+          <w:hyperlink w:anchor="_Toc66441931" w:history="1">
             <w:r>
               <w:rPr>
                 <w:rStyle w:val="Hyperlink"/>
@@ -1317,7 +2360,7 @@
                 <w:noProof/>
                 <w:webHidden/>
               </w:rPr>
-              <w:instrText xml:space="preserve"> PAGEREF _Toc66284524 \h </w:instrText>
+              <w:instrText xml:space="preserve"> PAGEREF _Toc66441931 \h </w:instrText>
             </w:r>
             <w:r>
               <w:rPr>
@@ -1337,7 +2380,7 @@
                 <w:noProof/>
                 <w:webHidden/>
               </w:rPr>
-              <w:t>15</w:t>
+              <w:t>11</w:t>
             </w:r>
             <w:r>
               <w:rPr>
@@ -1359,7 +2402,7 @@
               <w:noProof/>
             </w:rPr>
           </w:pPr>
-          <w:hyperlink w:anchor="_Toc66284525" w:history="1">
+          <w:hyperlink w:anchor="_Toc66441932" w:history="1">
             <w:r>
               <w:rPr>
                 <w:rStyle w:val="Hyperlink"/>
@@ -1386,7 +2429,7 @@
                 <w:noProof/>
                 <w:webHidden/>
               </w:rPr>
-              <w:instrText xml:space="preserve"> PAGEREF _Toc66284525 \h </w:instrText>
+              <w:instrText xml:space="preserve"> PAGEREF _Toc66441932 \h </w:instrText>
             </w:r>
             <w:r>
               <w:rPr>
@@ -1406,7 +2449,7 @@
                 <w:noProof/>
                 <w:webHidden/>
               </w:rPr>
-              <w:t>16</w:t>
+              <w:t>12</w:t>
             </w:r>
             <w:r>
               <w:rPr>
@@ -1428,7 +2471,7 @@
               <w:noProof/>
             </w:rPr>
           </w:pPr>
-          <w:hyperlink w:anchor="_Toc66284526" w:history="1">
+          <w:hyperlink w:anchor="_Toc66441933" w:history="1">
             <w:r>
               <w:rPr>
                 <w:rStyle w:val="Hyperlink"/>
@@ -1455,7 +2498,7 @@
                 <w:noProof/>
                 <w:webHidden/>
               </w:rPr>
-              <w:instrText xml:space="preserve"> PAGEREF _Toc66284526 \h </w:instrText>
+              <w:instrText xml:space="preserve"> PAGEREF _Toc66441933 \h </w:instrText>
             </w:r>
             <w:r>
               <w:rPr>
@@ -1475,7 +2518,7 @@
                 <w:noProof/>
                 <w:webHidden/>
               </w:rPr>
-              <w:t>18</w:t>
+              <w:t>14</w:t>
             </w:r>
             <w:r>
               <w:rPr>
@@ -1497,7 +2540,7 @@
               <w:noProof/>
             </w:rPr>
           </w:pPr>
-          <w:hyperlink w:anchor="_Toc66284527" w:history="1">
+          <w:hyperlink w:anchor="_Toc66441934" w:history="1">
             <w:r>
               <w:rPr>
                 <w:rStyle w:val="Hyperlink"/>
@@ -1524,7 +2567,7 @@
                 <w:noProof/>
                 <w:webHidden/>
               </w:rPr>
-              <w:instrText xml:space="preserve"> PAGEREF _Toc66284527 \h </w:instrText>
+              <w:instrText xml:space="preserve"> PAGEREF _Toc66441934 \h </w:instrText>
             </w:r>
             <w:r>
               <w:rPr>
@@ -1544,7 +2587,7 @@
                 <w:noProof/>
                 <w:webHidden/>
               </w:rPr>
-              <w:t>19</w:t>
+              <w:t>15</w:t>
             </w:r>
             <w:r>
               <w:rPr>
@@ -1566,7 +2609,7 @@
               <w:noProof/>
             </w:rPr>
           </w:pPr>
-          <w:hyperlink w:anchor="_Toc66284528" w:history="1">
+          <w:hyperlink w:anchor="_Toc66441935" w:history="1">
             <w:r>
               <w:rPr>
                 <w:rStyle w:val="Hyperlink"/>
@@ -1593,7 +2636,7 @@
                 <w:noProof/>
                 <w:webHidden/>
               </w:rPr>
-              <w:instrText xml:space="preserve"> PAGEREF _Toc66284528 \h </w:instrText>
+              <w:instrText xml:space="preserve"> PAGEREF _Toc66441935 \h </w:instrText>
             </w:r>
             <w:r>
               <w:rPr>
@@ -1613,7 +2656,7 @@
                 <w:noProof/>
                 <w:webHidden/>
               </w:rPr>
-              <w:t>20</w:t>
+              <w:t>16</w:t>
             </w:r>
             <w:r>
               <w:rPr>
@@ -1635,7 +2678,7 @@
               <w:noProof/>
             </w:rPr>
           </w:pPr>
-          <w:hyperlink w:anchor="_Toc66284529" w:history="1">
+          <w:hyperlink w:anchor="_Toc66441936" w:history="1">
             <w:r>
               <w:rPr>
                 <w:rStyle w:val="Hyperlink"/>
@@ -1662,7 +2705,7 @@
                 <w:noProof/>
                 <w:webHidden/>
               </w:rPr>
-              <w:instrText xml:space="preserve"> PAGEREF _Toc66284529 \h </w:instrText>
+              <w:instrText xml:space="preserve"> PAGEREF _Toc66441936 \h </w:instrText>
             </w:r>
             <w:r>
               <w:rPr>
@@ -1682,7 +2725,7 @@
                 <w:noProof/>
                 <w:webHidden/>
               </w:rPr>
-              <w:t>21</w:t>
+              <w:t>17</w:t>
             </w:r>
             <w:r>
               <w:rPr>
@@ -1704,7 +2747,7 @@
               <w:noProof/>
             </w:rPr>
           </w:pPr>
-          <w:hyperlink w:anchor="_Toc66284530" w:history="1">
+          <w:hyperlink w:anchor="_Toc66441937" w:history="1">
             <w:r>
               <w:rPr>
                 <w:rStyle w:val="Hyperlink"/>
@@ -1731,7 +2774,7 @@
                 <w:noProof/>
                 <w:webHidden/>
               </w:rPr>
-              <w:instrText xml:space="preserve"> PAGEREF _Toc66284530 \h </w:instrText>
+              <w:instrText xml:space="preserve"> PAGEREF _Toc66441937 \h </w:instrText>
             </w:r>
             <w:r>
               <w:rPr>
@@ -1751,7 +2794,7 @@
                 <w:noProof/>
                 <w:webHidden/>
               </w:rPr>
-              <w:t>23</w:t>
+              <w:t>19</w:t>
             </w:r>
             <w:r>
               <w:rPr>
@@ -1773,7 +2816,7 @@
               <w:noProof/>
             </w:rPr>
           </w:pPr>
-          <w:hyperlink w:anchor="_Toc66284531" w:history="1">
+          <w:hyperlink w:anchor="_Toc66441938" w:history="1">
             <w:r>
               <w:rPr>
                 <w:rStyle w:val="Hyperlink"/>
@@ -1800,7 +2843,7 @@
                 <w:noProof/>
                 <w:webHidden/>
               </w:rPr>
-              <w:instrText xml:space="preserve"> PAGEREF _Toc66284531 \h </w:instrText>
+              <w:instrText xml:space="preserve"> PAGEREF _Toc66441938 \h </w:instrText>
             </w:r>
             <w:r>
               <w:rPr>
@@ -1820,7 +2863,7 @@
                 <w:noProof/>
                 <w:webHidden/>
               </w:rPr>
-              <w:t>24</w:t>
+              <w:t>20</w:t>
             </w:r>
             <w:r>
               <w:rPr>
@@ -1842,7 +2885,7 @@
               <w:noProof/>
             </w:rPr>
           </w:pPr>
-          <w:hyperlink w:anchor="_Toc66284532" w:history="1">
+          <w:hyperlink w:anchor="_Toc66441939" w:history="1">
             <w:r>
               <w:rPr>
                 <w:rStyle w:val="Hyperlink"/>
@@ -1869,7 +2912,7 @@
                 <w:noProof/>
                 <w:webHidden/>
               </w:rPr>
-              <w:instrText xml:space="preserve"> PAGEREF _Toc66284532 \h </w:instrText>
+              <w:instrText xml:space="preserve"> PAGEREF _Toc66441939 \h </w:instrText>
             </w:r>
             <w:r>
               <w:rPr>
@@ -1889,7 +2932,7 @@
                 <w:noProof/>
                 <w:webHidden/>
               </w:rPr>
-              <w:t>25</w:t>
+              <w:t>21</w:t>
             </w:r>
             <w:r>
               <w:rPr>
@@ -1911,7 +2954,7 @@
               <w:noProof/>
             </w:rPr>
           </w:pPr>
-          <w:hyperlink w:anchor="_Toc66284533" w:history="1">
+          <w:hyperlink w:anchor="_Toc66441940" w:history="1">
             <w:r>
               <w:rPr>
                 <w:rStyle w:val="Hyperlink"/>
@@ -1938,7 +2981,7 @@
                 <w:noProof/>
                 <w:webHidden/>
               </w:rPr>
-              <w:instrText xml:space="preserve"> PAGEREF _Toc66284533 \h </w:instrText>
+              <w:instrText xml:space="preserve"> PAGEREF _Toc66441940 \h </w:instrText>
             </w:r>
             <w:r>
               <w:rPr>
@@ -1958,7 +3001,7 @@
                 <w:noProof/>
                 <w:webHidden/>
               </w:rPr>
-              <w:t>25</w:t>
+              <w:t>21</w:t>
             </w:r>
             <w:r>
               <w:rPr>
@@ -1980,7 +3023,7 @@
               <w:noProof/>
             </w:rPr>
           </w:pPr>
-          <w:hyperlink w:anchor="_Toc66284534" w:history="1">
+          <w:hyperlink w:anchor="_Toc66441941" w:history="1">
             <w:r>
               <w:rPr>
                 <w:rStyle w:val="Hyperlink"/>
@@ -2007,7 +3050,7 @@
                 <w:noProof/>
                 <w:webHidden/>
               </w:rPr>
-              <w:instrText xml:space="preserve"> PAGEREF _Toc66284534 \h </w:instrText>
+              <w:instrText xml:space="preserve"> PAGEREF _Toc66441941 \h </w:instrText>
             </w:r>
             <w:r>
               <w:rPr>
@@ -2027,7 +3070,7 @@
                 <w:noProof/>
                 <w:webHidden/>
               </w:rPr>
-              <w:t>26</w:t>
+              <w:t>22</w:t>
             </w:r>
             <w:r>
               <w:rPr>
@@ -2049,7 +3092,7 @@
               <w:noProof/>
             </w:rPr>
           </w:pPr>
-          <w:hyperlink w:anchor="_Toc66284535" w:history="1">
+          <w:hyperlink w:anchor="_Toc66441942" w:history="1">
             <w:r>
               <w:rPr>
                 <w:rStyle w:val="Hyperlink"/>
@@ -2076,7 +3119,7 @@
                 <w:noProof/>
                 <w:webHidden/>
               </w:rPr>
-              <w:instrText xml:space="preserve"> PAGEREF _Toc66284535 \h </w:instrText>
+              <w:instrText xml:space="preserve"> PAGEREF _Toc66441942 \h </w:instrText>
             </w:r>
             <w:r>
               <w:rPr>
@@ -2096,7 +3139,7 @@
                 <w:noProof/>
                 <w:webHidden/>
               </w:rPr>
-              <w:t>26</w:t>
+              <w:t>22</w:t>
             </w:r>
             <w:r>
               <w:rPr>
@@ -2118,7 +3161,7 @@
               <w:noProof/>
             </w:rPr>
           </w:pPr>
-          <w:hyperlink w:anchor="_Toc66284536" w:history="1">
+          <w:hyperlink w:anchor="_Toc66441943" w:history="1">
             <w:r>
               <w:rPr>
                 <w:rStyle w:val="Hyperlink"/>
@@ -2145,7 +3188,7 @@
                 <w:noProof/>
                 <w:webHidden/>
               </w:rPr>
-              <w:instrText xml:space="preserve"> PAGEREF _Toc66284536 \h </w:instrText>
+              <w:instrText xml:space="preserve"> PAGEREF _Toc66441943 \h </w:instrText>
             </w:r>
             <w:r>
               <w:rPr>
@@ -2165,7 +3208,7 @@
                 <w:noProof/>
                 <w:webHidden/>
               </w:rPr>
-              <w:t>26</w:t>
+              <w:t>23</w:t>
             </w:r>
             <w:r>
               <w:rPr>
@@ -2187,7 +3230,7 @@
               <w:noProof/>
             </w:rPr>
           </w:pPr>
-          <w:hyperlink w:anchor="_Toc66284537" w:history="1">
+          <w:hyperlink w:anchor="_Toc66441944" w:history="1">
             <w:r>
               <w:rPr>
                 <w:rStyle w:val="Hyperlink"/>
@@ -2214,7 +3257,7 @@
                 <w:noProof/>
                 <w:webHidden/>
               </w:rPr>
-              <w:instrText xml:space="preserve"> PAGEREF _Toc66284537 \h </w:instrText>
+              <w:instrText xml:space="preserve"> PAGEREF _Toc66441944 \h </w:instrText>
             </w:r>
             <w:r>
               <w:rPr>
@@ -2234,7 +3277,7 @@
                 <w:noProof/>
                 <w:webHidden/>
               </w:rPr>
-              <w:t>26</w:t>
+              <w:t>23</w:t>
             </w:r>
             <w:r>
               <w:rPr>
@@ -2256,7 +3299,7 @@
               <w:noProof/>
             </w:rPr>
           </w:pPr>
-          <w:hyperlink w:anchor="_Toc66284538" w:history="1">
+          <w:hyperlink w:anchor="_Toc66441945" w:history="1">
             <w:r>
               <w:rPr>
                 <w:rStyle w:val="Hyperlink"/>
@@ -2283,7 +3326,7 @@
                 <w:noProof/>
                 <w:webHidden/>
               </w:rPr>
-              <w:instrText xml:space="preserve"> PAGEREF _Toc66284538 \h </w:instrText>
+              <w:instrText xml:space="preserve"> PAGEREF _Toc66441945 \h </w:instrText>
             </w:r>
             <w:r>
               <w:rPr>
@@ -2303,7 +3346,7 @@
                 <w:noProof/>
                 <w:webHidden/>
               </w:rPr>
-              <w:t>28</w:t>
+              <w:t>25</w:t>
             </w:r>
             <w:r>
               <w:rPr>
@@ -2325,7 +3368,7 @@
               <w:noProof/>
             </w:rPr>
           </w:pPr>
-          <w:hyperlink w:anchor="_Toc66284539" w:history="1">
+          <w:hyperlink w:anchor="_Toc66441946" w:history="1">
             <w:r>
               <w:rPr>
                 <w:rStyle w:val="Hyperlink"/>
@@ -2352,7 +3395,7 @@
                 <w:noProof/>
                 <w:webHidden/>
               </w:rPr>
-              <w:instrText xml:space="preserve"> PAGEREF _Toc66284539 \h </w:instrText>
+              <w:instrText xml:space="preserve"> PAGEREF _Toc66441946 \h </w:instrText>
             </w:r>
             <w:r>
               <w:rPr>
@@ -2372,7 +3415,7 @@
                 <w:noProof/>
                 <w:webHidden/>
               </w:rPr>
-              <w:t>29</w:t>
+              <w:t>25</w:t>
             </w:r>
             <w:r>
               <w:rPr>
@@ -2394,7 +3437,7 @@
               <w:noProof/>
             </w:rPr>
           </w:pPr>
-          <w:hyperlink w:anchor="_Toc66284540" w:history="1">
+          <w:hyperlink w:anchor="_Toc66441947" w:history="1">
             <w:r>
               <w:rPr>
                 <w:rStyle w:val="Hyperlink"/>
@@ -2421,7 +3464,7 @@
                 <w:noProof/>
                 <w:webHidden/>
               </w:rPr>
-              <w:instrText xml:space="preserve"> PAGEREF _Toc66284540 \h </w:instrText>
+              <w:instrText xml:space="preserve"> PAGEREF _Toc66441947 \h </w:instrText>
             </w:r>
             <w:r>
               <w:rPr>
@@ -2441,7 +3484,7 @@
                 <w:noProof/>
                 <w:webHidden/>
               </w:rPr>
-              <w:t>29</w:t>
+              <w:t>26</w:t>
             </w:r>
             <w:r>
               <w:rPr>
@@ -2463,7 +3506,7 @@
               <w:noProof/>
             </w:rPr>
           </w:pPr>
-          <w:hyperlink w:anchor="_Toc66284541" w:history="1">
+          <w:hyperlink w:anchor="_Toc66441948" w:history="1">
             <w:r>
               <w:rPr>
                 <w:rStyle w:val="Hyperlink"/>
@@ -2490,7 +3533,7 @@
                 <w:noProof/>
                 <w:webHidden/>
               </w:rPr>
-              <w:instrText xml:space="preserve"> PAGEREF _Toc66284541 \h </w:instrText>
+              <w:instrText xml:space="preserve"> PAGEREF _Toc66441948 \h </w:instrText>
             </w:r>
             <w:r>
               <w:rPr>
@@ -2510,7 +3553,7 @@
                 <w:noProof/>
                 <w:webHidden/>
               </w:rPr>
-              <w:t>29</w:t>
+              <w:t>26</w:t>
             </w:r>
             <w:r>
               <w:rPr>
@@ -2532,7 +3575,7 @@
               <w:noProof/>
             </w:rPr>
           </w:pPr>
-          <w:hyperlink w:anchor="_Toc66284542" w:history="1">
+          <w:hyperlink w:anchor="_Toc66441949" w:history="1">
             <w:r>
               <w:rPr>
                 <w:rStyle w:val="Hyperlink"/>
@@ -2559,7 +3602,7 @@
                 <w:noProof/>
                 <w:webHidden/>
               </w:rPr>
-              <w:instrText xml:space="preserve"> PAGEREF _Toc66284542 \h </w:instrText>
+              <w:instrText xml:space="preserve"> PAGEREF _Toc66441949 \h </w:instrText>
             </w:r>
             <w:r>
               <w:rPr>
@@ -2579,7 +3622,7 @@
                 <w:noProof/>
                 <w:webHidden/>
               </w:rPr>
-              <w:t>29</w:t>
+              <w:t>26</w:t>
             </w:r>
             <w:r>
               <w:rPr>
@@ -2601,7 +3644,7 @@
               <w:noProof/>
             </w:rPr>
           </w:pPr>
-          <w:hyperlink w:anchor="_Toc66284543" w:history="1">
+          <w:hyperlink w:anchor="_Toc66441950" w:history="1">
             <w:r>
               <w:rPr>
                 <w:rStyle w:val="Hyperlink"/>
@@ -2628,7 +3671,7 @@
                 <w:noProof/>
                 <w:webHidden/>
               </w:rPr>
-              <w:instrText xml:space="preserve"> PAGEREF _Toc66284543 \h </w:instrText>
+              <w:instrText xml:space="preserve"> PAGEREF _Toc66441950 \h </w:instrText>
             </w:r>
             <w:r>
               <w:rPr>
@@ -2648,7 +3691,7 @@
                 <w:noProof/>
                 <w:webHidden/>
               </w:rPr>
-              <w:t>30</w:t>
+              <w:t>26</w:t>
             </w:r>
             <w:r>
               <w:rPr>
@@ -2670,7 +3713,7 @@
               <w:noProof/>
             </w:rPr>
           </w:pPr>
-          <w:hyperlink w:anchor="_Toc66284544" w:history="1">
+          <w:hyperlink w:anchor="_Toc66441951" w:history="1">
             <w:r>
               <w:rPr>
                 <w:rStyle w:val="Hyperlink"/>
@@ -2697,7 +3740,7 @@
                 <w:noProof/>
                 <w:webHidden/>
               </w:rPr>
-              <w:instrText xml:space="preserve"> PAGEREF _Toc66284544 \h </w:instrText>
+              <w:instrText xml:space="preserve"> PAGEREF _Toc66441951 \h </w:instrText>
             </w:r>
             <w:r>
               <w:rPr>
@@ -2717,7 +3760,7 @@
                 <w:noProof/>
                 <w:webHidden/>
               </w:rPr>
-              <w:t>30</w:t>
+              <w:t>26</w:t>
             </w:r>
             <w:r>
               <w:rPr>
@@ -2739,7 +3782,7 @@
               <w:noProof/>
             </w:rPr>
           </w:pPr>
-          <w:hyperlink w:anchor="_Toc66284545" w:history="1">
+          <w:hyperlink w:anchor="_Toc66441952" w:history="1">
             <w:r>
               <w:rPr>
                 <w:rStyle w:val="Hyperlink"/>
@@ -2766,7 +3809,7 @@
                 <w:noProof/>
                 <w:webHidden/>
               </w:rPr>
-              <w:instrText xml:space="preserve"> PAGEREF _Toc66284545 \h </w:instrText>
+              <w:instrText xml:space="preserve"> PAGEREF _Toc66441952 \h </w:instrText>
             </w:r>
             <w:r>
               <w:rPr>
@@ -2786,7 +3829,7 @@
                 <w:noProof/>
                 <w:webHidden/>
               </w:rPr>
-              <w:t>30</w:t>
+              <w:t>27</w:t>
             </w:r>
             <w:r>
               <w:rPr>
@@ -2808,7 +3851,7 @@
               <w:noProof/>
             </w:rPr>
           </w:pPr>
-          <w:hyperlink w:anchor="_Toc66284546" w:history="1">
+          <w:hyperlink w:anchor="_Toc66441953" w:history="1">
             <w:r>
               <w:rPr>
                 <w:rStyle w:val="Hyperlink"/>
@@ -2835,7 +3878,7 @@
                 <w:noProof/>
                 <w:webHidden/>
               </w:rPr>
-              <w:instrText xml:space="preserve"> PAGEREF _Toc66284546 \h </w:instrText>
+              <w:instrText xml:space="preserve"> PAGEREF _Toc66441953 \h </w:instrText>
             </w:r>
             <w:r>
               <w:rPr>
@@ -2855,7 +3898,7 @@
                 <w:noProof/>
                 <w:webHidden/>
               </w:rPr>
-              <w:t>30</w:t>
+              <w:t>27</w:t>
             </w:r>
             <w:r>
               <w:rPr>
@@ -2877,7 +3920,7 @@
               <w:noProof/>
             </w:rPr>
           </w:pPr>
-          <w:hyperlink w:anchor="_Toc66284547" w:history="1">
+          <w:hyperlink w:anchor="_Toc66441954" w:history="1">
             <w:r>
               <w:rPr>
                 <w:rStyle w:val="Hyperlink"/>
@@ -2904,7 +3947,7 @@
                 <w:noProof/>
                 <w:webHidden/>
               </w:rPr>
-              <w:instrText xml:space="preserve"> PAGEREF _Toc66284547 \h </w:instrText>
+              <w:instrText xml:space="preserve"> PAGEREF _Toc66441954 \h </w:instrText>
             </w:r>
             <w:r>
               <w:rPr>
@@ -2924,7 +3967,7 @@
                 <w:noProof/>
                 <w:webHidden/>
               </w:rPr>
-              <w:t>30</w:t>
+              <w:t>27</w:t>
             </w:r>
             <w:r>
               <w:rPr>
@@ -2946,7 +3989,7 @@
               <w:noProof/>
             </w:rPr>
           </w:pPr>
-          <w:hyperlink w:anchor="_Toc66284548" w:history="1">
+          <w:hyperlink w:anchor="_Toc66441955" w:history="1">
             <w:r>
               <w:rPr>
                 <w:rStyle w:val="Hyperlink"/>
@@ -2973,7 +4016,7 @@
                 <w:noProof/>
                 <w:webHidden/>
               </w:rPr>
-              <w:instrText xml:space="preserve"> PAGEREF _Toc66284548 \h </w:instrText>
+              <w:instrText xml:space="preserve"> PAGEREF _Toc66441955 \h </w:instrText>
             </w:r>
             <w:r>
               <w:rPr>
@@ -2993,7 +4036,7 @@
                 <w:noProof/>
                 <w:webHidden/>
               </w:rPr>
-              <w:t>30</w:t>
+              <w:t>27</w:t>
             </w:r>
             <w:r>
               <w:rPr>
@@ -3015,7 +4058,7 @@
               <w:noProof/>
             </w:rPr>
           </w:pPr>
-          <w:hyperlink w:anchor="_Toc66284549" w:history="1">
+          <w:hyperlink w:anchor="_Toc66441956" w:history="1">
             <w:r>
               <w:rPr>
                 <w:rStyle w:val="Hyperlink"/>
@@ -3042,7 +4085,7 @@
                 <w:noProof/>
                 <w:webHidden/>
               </w:rPr>
-              <w:instrText xml:space="preserve"> PAGEREF _Toc66284549 \h </w:instrText>
+              <w:instrText xml:space="preserve"> PAGEREF _Toc66441956 \h </w:instrText>
             </w:r>
             <w:r>
               <w:rPr>
@@ -3062,7 +4105,7 @@
                 <w:noProof/>
                 <w:webHidden/>
               </w:rPr>
-              <w:t>30</w:t>
+              <w:t>27</w:t>
             </w:r>
             <w:r>
               <w:rPr>
@@ -3089,11 +4132,11 @@
       <w:pPr>
         <w:pStyle w:val="Heading1"/>
       </w:pPr>
-      <w:bookmarkStart w:id="0" w:name="_Toc66284515"/>
+      <w:bookmarkStart w:id="1" w:name="_Toc66441921"/>
       <w:r>
         <w:t>Introduction</w:t>
       </w:r>
-      <w:bookmarkEnd w:id="0"/>
+      <w:bookmarkEnd w:id="1"/>
     </w:p>
     <w:p>
       <w:r>
@@ -3111,7 +4154,7 @@
       <w:r>
         <w:t xml:space="preserve">. If something is unclear or you have a question unanswered, you can reach the code designer at (Jorge Zepeda O: </w:t>
       </w:r>
-      <w:hyperlink r:id="rId9" w:history="1">
+      <w:hyperlink r:id="rId10" w:history="1">
         <w:r>
           <w:rPr>
             <w:rStyle w:val="Hyperlink"/>
@@ -3122,7 +4165,7 @@
       <w:r>
         <w:t xml:space="preserve">) or the corresponding author (Christy F. Landes: </w:t>
       </w:r>
-      <w:hyperlink r:id="rId10" w:history="1">
+      <w:hyperlink r:id="rId11" w:history="1">
         <w:r>
           <w:rPr>
             <w:rStyle w:val="Hyperlink"/>
@@ -3139,11 +4182,11 @@
       <w:pPr>
         <w:pStyle w:val="Heading2"/>
       </w:pPr>
-      <w:bookmarkStart w:id="1" w:name="_Toc66284516"/>
+      <w:bookmarkStart w:id="2" w:name="_Toc66441922"/>
       <w:r>
         <w:t>Changelog</w:t>
       </w:r>
-      <w:bookmarkEnd w:id="1"/>
+      <w:bookmarkEnd w:id="2"/>
     </w:p>
     <w:p>
       <w:r>
@@ -3155,7 +4198,7 @@
       <w:pPr>
         <w:pStyle w:val="Heading2"/>
       </w:pPr>
-      <w:bookmarkStart w:id="2" w:name="_Toc66284517"/>
+      <w:bookmarkStart w:id="3" w:name="_Toc66441923"/>
       <w:r>
         <w:rPr>
           <w:rStyle w:val="Heading1Char"/>
@@ -3167,7 +4210,7 @@
       <w:r>
         <w:t>:</w:t>
       </w:r>
-      <w:bookmarkEnd w:id="2"/>
+      <w:bookmarkEnd w:id="3"/>
     </w:p>
     <w:p>
       <w:r>
@@ -3188,7 +4231,7 @@
       <w:pPr>
         <w:pStyle w:val="Heading1"/>
       </w:pPr>
-      <w:bookmarkStart w:id="3" w:name="_Toc66284518"/>
+      <w:bookmarkStart w:id="4" w:name="_Toc66441924"/>
       <w:r>
         <w:lastRenderedPageBreak/>
         <w:t xml:space="preserve">Part 0: Installing Python and relevant </w:t>
@@ -3197,7 +4240,7 @@
       <w:r>
         <w:t>packages</w:t>
       </w:r>
-      <w:bookmarkEnd w:id="3"/>
+      <w:bookmarkEnd w:id="4"/>
       <w:proofErr w:type="gramEnd"/>
     </w:p>
     <w:p>
@@ -3289,7 +4332,7 @@
       <w:r>
         <w:t xml:space="preserve">For its ease of use, we will be installing Anaconda for python (A recent release can be found here: </w:t>
       </w:r>
-      <w:hyperlink r:id="rId11" w:history="1">
+      <w:hyperlink r:id="rId12" w:history="1">
         <w:r>
           <w:rPr>
             <w:rStyle w:val="Hyperlink"/>
@@ -3324,7 +4367,7 @@
                     </pic:cNvPicPr>
                   </pic:nvPicPr>
                   <pic:blipFill>
-                    <a:blip r:embed="rId12">
+                    <a:blip r:embed="rId13">
                       <a:extLst>
                         <a:ext uri="{28A0092B-C50C-407E-A947-70E740481C1C}">
                           <a14:useLocalDpi xmlns:a14="http://schemas.microsoft.com/office/drawing/2010/main" val="0"/>
@@ -3401,7 +4444,7 @@
                     </pic:cNvPicPr>
                   </pic:nvPicPr>
                   <pic:blipFill>
-                    <a:blip r:embed="rId13">
+                    <a:blip r:embed="rId14">
                       <a:extLst>
                         <a:ext uri="{28A0092B-C50C-407E-A947-70E740481C1C}">
                           <a14:useLocalDpi xmlns:a14="http://schemas.microsoft.com/office/drawing/2010/main" val="0"/>
@@ -3520,7 +4563,7 @@
                     </pic:cNvPicPr>
                   </pic:nvPicPr>
                   <pic:blipFill>
-                    <a:blip r:embed="rId14">
+                    <a:blip r:embed="rId15">
                       <a:extLst>
                         <a:ext uri="{28A0092B-C50C-407E-A947-70E740481C1C}">
                           <a14:useLocalDpi xmlns:a14="http://schemas.microsoft.com/office/drawing/2010/main" val="0"/>
@@ -3804,7 +4847,7 @@
                     </pic:cNvPicPr>
                   </pic:nvPicPr>
                   <pic:blipFill>
-                    <a:blip r:embed="rId15">
+                    <a:blip r:embed="rId16">
                       <a:extLst>
                         <a:ext uri="{28A0092B-C50C-407E-A947-70E740481C1C}">
                           <a14:useLocalDpi xmlns:a14="http://schemas.microsoft.com/office/drawing/2010/main" val="0"/>
@@ -3933,7 +4976,7 @@
                     </pic:cNvPicPr>
                   </pic:nvPicPr>
                   <pic:blipFill>
-                    <a:blip r:embed="rId16">
+                    <a:blip r:embed="rId17">
                       <a:extLst>
                         <a:ext uri="{28A0092B-C50C-407E-A947-70E740481C1C}">
                           <a14:useLocalDpi xmlns:a14="http://schemas.microsoft.com/office/drawing/2010/main" val="0"/>
@@ -4027,7 +5070,7 @@
                     </pic:cNvPicPr>
                   </pic:nvPicPr>
                   <pic:blipFill>
-                    <a:blip r:embed="rId17">
+                    <a:blip r:embed="rId18">
                       <a:extLst>
                         <a:ext uri="{28A0092B-C50C-407E-A947-70E740481C1C}">
                           <a14:useLocalDpi xmlns:a14="http://schemas.microsoft.com/office/drawing/2010/main" val="0"/>
@@ -4068,9 +5111,11 @@
       <w:pPr>
         <w:pStyle w:val="Heading2"/>
       </w:pPr>
+      <w:bookmarkStart w:id="5" w:name="_Toc66441925"/>
       <w:r>
         <w:t>Setting up Spyder</w:t>
       </w:r>
+      <w:bookmarkEnd w:id="5"/>
     </w:p>
     <w:p>
       <w:r>
@@ -4187,7 +5232,7 @@
                     </pic:cNvPicPr>
                   </pic:nvPicPr>
                   <pic:blipFill>
-                    <a:blip r:embed="rId18">
+                    <a:blip r:embed="rId19">
                       <a:extLst>
                         <a:ext uri="{28A0092B-C50C-407E-A947-70E740481C1C}">
                           <a14:useLocalDpi xmlns:a14="http://schemas.microsoft.com/office/drawing/2010/main" val="0"/>
@@ -4309,7 +5354,7 @@
                     </pic:cNvPicPr>
                   </pic:nvPicPr>
                   <pic:blipFill>
-                    <a:blip r:embed="rId19">
+                    <a:blip r:embed="rId20">
                       <a:extLst>
                         <a:ext uri="{28A0092B-C50C-407E-A947-70E740481C1C}">
                           <a14:useLocalDpi xmlns:a14="http://schemas.microsoft.com/office/drawing/2010/main" val="0"/>
@@ -4345,11 +5390,11 @@
       <w:pPr>
         <w:pStyle w:val="Heading2"/>
       </w:pPr>
-      <w:bookmarkStart w:id="4" w:name="_Toc66284519"/>
+      <w:bookmarkStart w:id="6" w:name="_Toc66441926"/>
       <w:r>
         <w:t>Setting up the data folders</w:t>
       </w:r>
-      <w:bookmarkEnd w:id="4"/>
+      <w:bookmarkEnd w:id="6"/>
     </w:p>
     <w:p>
       <w:r>
@@ -5000,8 +6045,8 @@
       <w:pPr>
         <w:pStyle w:val="Heading1"/>
       </w:pPr>
-      <w:bookmarkStart w:id="5" w:name="_Ref66208499"/>
-      <w:bookmarkStart w:id="6" w:name="_Toc66284520"/>
+      <w:bookmarkStart w:id="7" w:name="_Ref66208499"/>
+      <w:bookmarkStart w:id="8" w:name="_Toc66441927"/>
       <w:r>
         <w:lastRenderedPageBreak/>
         <w:t xml:space="preserve">Part 1: Simulating data using </w:t>
@@ -5010,8 +6055,8 @@
       <w:r>
         <w:t>KNOT</w:t>
       </w:r>
-      <w:bookmarkEnd w:id="5"/>
-      <w:bookmarkEnd w:id="6"/>
+      <w:bookmarkEnd w:id="7"/>
+      <w:bookmarkEnd w:id="8"/>
       <w:proofErr w:type="gramEnd"/>
     </w:p>
     <w:p>
@@ -5077,11 +6122,11 @@
       <w:pPr>
         <w:pStyle w:val="Heading2"/>
       </w:pPr>
-      <w:bookmarkStart w:id="7" w:name="_Toc66284521"/>
+      <w:bookmarkStart w:id="9" w:name="_Toc66441928"/>
       <w:r>
         <w:t>Making a simulation</w:t>
       </w:r>
-      <w:bookmarkEnd w:id="7"/>
+      <w:bookmarkEnd w:id="9"/>
     </w:p>
     <w:p>
       <w:r>
@@ -5168,7 +6213,7 @@
                     </pic:cNvPicPr>
                   </pic:nvPicPr>
                   <pic:blipFill>
-                    <a:blip r:embed="rId20">
+                    <a:blip r:embed="rId21">
                       <a:extLst>
                         <a:ext uri="{28A0092B-C50C-407E-A947-70E740481C1C}">
                           <a14:useLocalDpi xmlns:a14="http://schemas.microsoft.com/office/drawing/2010/main" val="0"/>
@@ -5305,7 +6350,7 @@
                     </pic:cNvPicPr>
                   </pic:nvPicPr>
                   <pic:blipFill>
-                    <a:blip r:embed="rId21">
+                    <a:blip r:embed="rId22">
                       <a:extLst>
                         <a:ext uri="{28A0092B-C50C-407E-A947-70E740481C1C}">
                           <a14:useLocalDpi xmlns:a14="http://schemas.microsoft.com/office/drawing/2010/main" val="0"/>
@@ -5341,11 +6386,11 @@
       <w:pPr>
         <w:pStyle w:val="Heading2"/>
       </w:pPr>
-      <w:bookmarkStart w:id="8" w:name="_Toc66284522"/>
+      <w:bookmarkStart w:id="10" w:name="_Toc66441929"/>
       <w:r>
         <w:t>Defining model-based simulations in 2-D</w:t>
       </w:r>
-      <w:bookmarkEnd w:id="8"/>
+      <w:bookmarkEnd w:id="10"/>
     </w:p>
     <w:p>
       <w:r>
@@ -5414,7 +6459,7 @@
                     </pic:cNvPicPr>
                   </pic:nvPicPr>
                   <pic:blipFill>
-                    <a:blip r:embed="rId22">
+                    <a:blip r:embed="rId23">
                       <a:extLst>
                         <a:ext uri="{28A0092B-C50C-407E-A947-70E740481C1C}">
                           <a14:useLocalDpi xmlns:a14="http://schemas.microsoft.com/office/drawing/2010/main" val="0"/>
@@ -5480,7 +6525,7 @@
                     </pic:cNvPicPr>
                   </pic:nvPicPr>
                   <pic:blipFill>
-                    <a:blip r:embed="rId23">
+                    <a:blip r:embed="rId24">
                       <a:extLst>
                         <a:ext uri="{28A0092B-C50C-407E-A947-70E740481C1C}">
                           <a14:useLocalDpi xmlns:a14="http://schemas.microsoft.com/office/drawing/2010/main" val="0"/>
@@ -5565,7 +6610,7 @@
                     </pic:cNvPicPr>
                   </pic:nvPicPr>
                   <pic:blipFill>
-                    <a:blip r:embed="rId24">
+                    <a:blip r:embed="rId25">
                       <a:extLst>
                         <a:ext uri="{28A0092B-C50C-407E-A947-70E740481C1C}">
                           <a14:useLocalDpi xmlns:a14="http://schemas.microsoft.com/office/drawing/2010/main" val="0"/>
@@ -5634,7 +6679,7 @@
                     </pic:cNvPicPr>
                   </pic:nvPicPr>
                   <pic:blipFill>
-                    <a:blip r:embed="rId25">
+                    <a:blip r:embed="rId26">
                       <a:extLst>
                         <a:ext uri="{28A0092B-C50C-407E-A947-70E740481C1C}">
                           <a14:useLocalDpi xmlns:a14="http://schemas.microsoft.com/office/drawing/2010/main" val="0"/>
@@ -5712,7 +6757,7 @@
                     </pic:cNvPicPr>
                   </pic:nvPicPr>
                   <pic:blipFill>
-                    <a:blip r:embed="rId26">
+                    <a:blip r:embed="rId27">
                       <a:extLst>
                         <a:ext uri="{28A0092B-C50C-407E-A947-70E740481C1C}">
                           <a14:useLocalDpi xmlns:a14="http://schemas.microsoft.com/office/drawing/2010/main" val="0"/>
@@ -5781,7 +6826,7 @@
                     </pic:cNvPicPr>
                   </pic:nvPicPr>
                   <pic:blipFill>
-                    <a:blip r:embed="rId27">
+                    <a:blip r:embed="rId28">
                       <a:extLst>
                         <a:ext uri="{28A0092B-C50C-407E-A947-70E740481C1C}">
                           <a14:useLocalDpi xmlns:a14="http://schemas.microsoft.com/office/drawing/2010/main" val="0"/>
@@ -5867,7 +6912,7 @@
                     </pic:cNvPicPr>
                   </pic:nvPicPr>
                   <pic:blipFill>
-                    <a:blip r:embed="rId28">
+                    <a:blip r:embed="rId29">
                       <a:extLst>
                         <a:ext uri="{28A0092B-C50C-407E-A947-70E740481C1C}">
                           <a14:useLocalDpi xmlns:a14="http://schemas.microsoft.com/office/drawing/2010/main" val="0"/>
@@ -5976,7 +7021,7 @@
                     </pic:cNvPicPr>
                   </pic:nvPicPr>
                   <pic:blipFill>
-                    <a:blip r:embed="rId29">
+                    <a:blip r:embed="rId30">
                       <a:extLst>
                         <a:ext uri="{28A0092B-C50C-407E-A947-70E740481C1C}">
                           <a14:useLocalDpi xmlns:a14="http://schemas.microsoft.com/office/drawing/2010/main" val="0"/>
@@ -6012,7 +7057,7 @@
       <w:pPr>
         <w:pStyle w:val="Heading2"/>
       </w:pPr>
-      <w:bookmarkStart w:id="9" w:name="_Toc66284523"/>
+      <w:bookmarkStart w:id="11" w:name="_Toc66441930"/>
       <w:r>
         <w:t>Generating random-process based simulations in 3-</w:t>
       </w:r>
@@ -6020,7 +7065,7 @@
       <w:r>
         <w:t>D</w:t>
       </w:r>
-      <w:bookmarkEnd w:id="9"/>
+      <w:bookmarkEnd w:id="11"/>
       <w:proofErr w:type="gramEnd"/>
     </w:p>
     <w:p>
@@ -6091,7 +7136,7 @@
                     </pic:cNvPicPr>
                   </pic:nvPicPr>
                   <pic:blipFill>
-                    <a:blip r:embed="rId30">
+                    <a:blip r:embed="rId31">
                       <a:extLst>
                         <a:ext uri="{28A0092B-C50C-407E-A947-70E740481C1C}">
                           <a14:useLocalDpi xmlns:a14="http://schemas.microsoft.com/office/drawing/2010/main" val="0"/>
@@ -6169,7 +7214,7 @@
                     </pic:cNvPicPr>
                   </pic:nvPicPr>
                   <pic:blipFill>
-                    <a:blip r:embed="rId31">
+                    <a:blip r:embed="rId32">
                       <a:extLst>
                         <a:ext uri="{28A0092B-C50C-407E-A947-70E740481C1C}">
                           <a14:useLocalDpi xmlns:a14="http://schemas.microsoft.com/office/drawing/2010/main" val="0"/>
@@ -6232,7 +7277,7 @@
                     </pic:cNvPicPr>
                   </pic:nvPicPr>
                   <pic:blipFill>
-                    <a:blip r:embed="rId32">
+                    <a:blip r:embed="rId33">
                       <a:extLst>
                         <a:ext uri="{28A0092B-C50C-407E-A947-70E740481C1C}">
                           <a14:useLocalDpi xmlns:a14="http://schemas.microsoft.com/office/drawing/2010/main" val="0"/>
@@ -6305,7 +7350,7 @@
                     </pic:cNvPicPr>
                   </pic:nvPicPr>
                   <pic:blipFill>
-                    <a:blip r:embed="rId33">
+                    <a:blip r:embed="rId34">
                       <a:extLst>
                         <a:ext uri="{28A0092B-C50C-407E-A947-70E740481C1C}">
                           <a14:useLocalDpi xmlns:a14="http://schemas.microsoft.com/office/drawing/2010/main" val="0"/>
@@ -6433,7 +7478,7 @@
       <w:pPr>
         <w:pStyle w:val="Heading1"/>
       </w:pPr>
-      <w:bookmarkStart w:id="10" w:name="_Toc66284524"/>
+      <w:bookmarkStart w:id="12" w:name="_Toc66441931"/>
       <w:r>
         <w:t xml:space="preserve">Part 2: </w:t>
       </w:r>
@@ -6453,7 +7498,7 @@
       <w:r>
         <w:t>data</w:t>
       </w:r>
-      <w:bookmarkEnd w:id="10"/>
+      <w:bookmarkEnd w:id="12"/>
       <w:proofErr w:type="gramEnd"/>
     </w:p>
     <w:p>
@@ -6620,7 +7665,7 @@
                     </pic:cNvPicPr>
                   </pic:nvPicPr>
                   <pic:blipFill>
-                    <a:blip r:embed="rId34">
+                    <a:blip r:embed="rId35">
                       <a:extLst>
                         <a:ext uri="{28A0092B-C50C-407E-A947-70E740481C1C}">
                           <a14:useLocalDpi xmlns:a14="http://schemas.microsoft.com/office/drawing/2010/main" val="0"/>
@@ -6659,11 +7704,11 @@
       <w:pPr>
         <w:pStyle w:val="Heading2"/>
       </w:pPr>
-      <w:bookmarkStart w:id="11" w:name="_Toc66284525"/>
+      <w:bookmarkStart w:id="13" w:name="_Toc66441932"/>
       <w:r>
         <w:t>Cropping to a suitable ROI</w:t>
       </w:r>
-      <w:bookmarkEnd w:id="11"/>
+      <w:bookmarkEnd w:id="13"/>
     </w:p>
     <w:p>
       <w:r>
@@ -6775,7 +7820,7 @@
                     </pic:cNvPicPr>
                   </pic:nvPicPr>
                   <pic:blipFill>
-                    <a:blip r:embed="rId35">
+                    <a:blip r:embed="rId36">
                       <a:extLst>
                         <a:ext uri="{28A0092B-C50C-407E-A947-70E740481C1C}">
                           <a14:useLocalDpi xmlns:a14="http://schemas.microsoft.com/office/drawing/2010/main" val="0"/>
@@ -6928,7 +7973,7 @@
                     </pic:cNvPicPr>
                   </pic:nvPicPr>
                   <pic:blipFill>
-                    <a:blip r:embed="rId36">
+                    <a:blip r:embed="rId37">
                       <a:extLst>
                         <a:ext uri="{28A0092B-C50C-407E-A947-70E740481C1C}">
                           <a14:useLocalDpi xmlns:a14="http://schemas.microsoft.com/office/drawing/2010/main" val="0"/>
@@ -6988,7 +8033,7 @@
                     </pic:cNvPicPr>
                   </pic:nvPicPr>
                   <pic:blipFill>
-                    <a:blip r:embed="rId37">
+                    <a:blip r:embed="rId38">
                       <a:extLst>
                         <a:ext uri="{28A0092B-C50C-407E-A947-70E740481C1C}">
                           <a14:useLocalDpi xmlns:a14="http://schemas.microsoft.com/office/drawing/2010/main" val="0"/>
@@ -7088,7 +8133,7 @@
                     </pic:cNvPicPr>
                   </pic:nvPicPr>
                   <pic:blipFill>
-                    <a:blip r:embed="rId38">
+                    <a:blip r:embed="rId39">
                       <a:extLst>
                         <a:ext uri="{28A0092B-C50C-407E-A947-70E740481C1C}">
                           <a14:useLocalDpi xmlns:a14="http://schemas.microsoft.com/office/drawing/2010/main" val="0"/>
@@ -7124,12 +8169,12 @@
       <w:pPr>
         <w:pStyle w:val="Heading2"/>
       </w:pPr>
-      <w:bookmarkStart w:id="12" w:name="_Toc66284526"/>
+      <w:bookmarkStart w:id="14" w:name="_Toc66441933"/>
       <w:r>
         <w:lastRenderedPageBreak/>
         <w:t>Matching simulated to experimental PSF</w:t>
       </w:r>
-      <w:bookmarkEnd w:id="12"/>
+      <w:bookmarkEnd w:id="14"/>
     </w:p>
     <w:p>
       <w:r>
@@ -7231,7 +8276,7 @@
                     </pic:cNvPicPr>
                   </pic:nvPicPr>
                   <pic:blipFill>
-                    <a:blip r:embed="rId39">
+                    <a:blip r:embed="rId40">
                       <a:extLst>
                         <a:ext uri="{28A0092B-C50C-407E-A947-70E740481C1C}">
                           <a14:useLocalDpi xmlns:a14="http://schemas.microsoft.com/office/drawing/2010/main" val="0"/>
@@ -7291,7 +8336,7 @@
                     </pic:cNvPicPr>
                   </pic:nvPicPr>
                   <pic:blipFill>
-                    <a:blip r:embed="rId40">
+                    <a:blip r:embed="rId41">
                       <a:extLst>
                         <a:ext uri="{28A0092B-C50C-407E-A947-70E740481C1C}">
                           <a14:useLocalDpi xmlns:a14="http://schemas.microsoft.com/office/drawing/2010/main" val="0"/>
@@ -7355,7 +8400,7 @@
                     </pic:cNvPicPr>
                   </pic:nvPicPr>
                   <pic:blipFill>
-                    <a:blip r:embed="rId41">
+                    <a:blip r:embed="rId42">
                       <a:extLst>
                         <a:ext uri="{28A0092B-C50C-407E-A947-70E740481C1C}">
                           <a14:useLocalDpi xmlns:a14="http://schemas.microsoft.com/office/drawing/2010/main" val="0"/>
@@ -7411,7 +8456,7 @@
                     </pic:cNvPicPr>
                   </pic:nvPicPr>
                   <pic:blipFill>
-                    <a:blip r:embed="rId42">
+                    <a:blip r:embed="rId43">
                       <a:extLst>
                         <a:ext uri="{28A0092B-C50C-407E-A947-70E740481C1C}">
                           <a14:useLocalDpi xmlns:a14="http://schemas.microsoft.com/office/drawing/2010/main" val="0"/>
@@ -7486,11 +8531,11 @@
       <w:pPr>
         <w:pStyle w:val="Heading2"/>
       </w:pPr>
-      <w:bookmarkStart w:id="13" w:name="_Toc66284527"/>
+      <w:bookmarkStart w:id="15" w:name="_Toc66441934"/>
       <w:r>
         <w:t>Adjusting preprocessing strength</w:t>
       </w:r>
-      <w:bookmarkEnd w:id="13"/>
+      <w:bookmarkEnd w:id="15"/>
     </w:p>
     <w:p>
       <w:r>
@@ -7551,7 +8596,7 @@
                     </pic:cNvPicPr>
                   </pic:nvPicPr>
                   <pic:blipFill>
-                    <a:blip r:embed="rId43" cstate="print">
+                    <a:blip r:embed="rId44" cstate="print">
                       <a:extLst>
                         <a:ext uri="{28A0092B-C50C-407E-A947-70E740481C1C}">
                           <a14:useLocalDpi xmlns:a14="http://schemas.microsoft.com/office/drawing/2010/main" val="0"/>
@@ -7731,7 +8776,7 @@
                     </pic:cNvPicPr>
                   </pic:nvPicPr>
                   <pic:blipFill>
-                    <a:blip r:embed="rId44">
+                    <a:blip r:embed="rId45">
                       <a:extLst>
                         <a:ext uri="{28A0092B-C50C-407E-A947-70E740481C1C}">
                           <a14:useLocalDpi xmlns:a14="http://schemas.microsoft.com/office/drawing/2010/main" val="0"/>
@@ -7781,11 +8826,11 @@
       <w:pPr>
         <w:pStyle w:val="Heading2"/>
       </w:pPr>
-      <w:bookmarkStart w:id="14" w:name="_Toc66284528"/>
+      <w:bookmarkStart w:id="16" w:name="_Toc66441935"/>
       <w:r>
         <w:t>Verifying agreement</w:t>
       </w:r>
-      <w:bookmarkEnd w:id="14"/>
+      <w:bookmarkEnd w:id="16"/>
     </w:p>
     <w:p>
       <w:r>
@@ -7890,7 +8935,7 @@
                     </pic:cNvPicPr>
                   </pic:nvPicPr>
                   <pic:blipFill>
-                    <a:blip r:embed="rId45" cstate="print">
+                    <a:blip r:embed="rId46" cstate="print">
                       <a:extLst>
                         <a:ext uri="{28A0092B-C50C-407E-A947-70E740481C1C}">
                           <a14:useLocalDpi xmlns:a14="http://schemas.microsoft.com/office/drawing/2010/main" val="0"/>
@@ -7953,7 +8998,7 @@
                     </pic:cNvPicPr>
                   </pic:nvPicPr>
                   <pic:blipFill>
-                    <a:blip r:embed="rId46">
+                    <a:blip r:embed="rId47">
                       <a:extLst>
                         <a:ext uri="{28A0092B-C50C-407E-A947-70E740481C1C}">
                           <a14:useLocalDpi xmlns:a14="http://schemas.microsoft.com/office/drawing/2010/main" val="0"/>
@@ -7994,11 +9039,11 @@
       <w:pPr>
         <w:pStyle w:val="Heading2"/>
       </w:pPr>
-      <w:bookmarkStart w:id="15" w:name="_Toc66284529"/>
+      <w:bookmarkStart w:id="17" w:name="_Toc66441936"/>
       <w:r>
         <w:t>Tuning the linking radius</w:t>
       </w:r>
-      <w:bookmarkEnd w:id="15"/>
+      <w:bookmarkEnd w:id="17"/>
     </w:p>
     <w:p>
       <w:r>
@@ -8207,12 +9252,12 @@
       <w:pPr>
         <w:pStyle w:val="Heading1"/>
       </w:pPr>
-      <w:bookmarkStart w:id="16" w:name="_Toc66284530"/>
+      <w:bookmarkStart w:id="18" w:name="_Toc66441937"/>
       <w:r>
         <w:lastRenderedPageBreak/>
         <w:t>Part 3: Running KNOT</w:t>
       </w:r>
-      <w:bookmarkEnd w:id="16"/>
+      <w:bookmarkEnd w:id="18"/>
     </w:p>
     <w:p>
       <w:r>
@@ -8265,7 +9310,7 @@
                     </pic:cNvPicPr>
                   </pic:nvPicPr>
                   <pic:blipFill>
-                    <a:blip r:embed="rId47">
+                    <a:blip r:embed="rId48">
                       <a:extLst>
                         <a:ext uri="{28A0092B-C50C-407E-A947-70E740481C1C}">
                           <a14:useLocalDpi xmlns:a14="http://schemas.microsoft.com/office/drawing/2010/main" val="0"/>
@@ -8533,7 +9578,7 @@
       <w:pPr>
         <w:pStyle w:val="Heading1"/>
       </w:pPr>
-      <w:bookmarkStart w:id="17" w:name="_Toc66284531"/>
+      <w:bookmarkStart w:id="19" w:name="_Toc66441938"/>
       <w:r>
         <w:lastRenderedPageBreak/>
         <w:t xml:space="preserve">Part </w:t>
@@ -8547,7 +9592,7 @@
       <w:r>
         <w:t>The results</w:t>
       </w:r>
-      <w:bookmarkEnd w:id="17"/>
+      <w:bookmarkEnd w:id="19"/>
     </w:p>
     <w:p>
       <w:r>
@@ -8891,7 +9936,7 @@
       <w:r>
         <w:t xml:space="preserve">ganized like the ISBI 2012 particle tracking challenge results. Further analysis, such as comparison to ground truth trajectories, can be carried out using </w:t>
       </w:r>
-      <w:hyperlink r:id="rId48" w:history="1">
+      <w:hyperlink r:id="rId49" w:history="1">
         <w:r>
           <w:rPr>
             <w:rStyle w:val="Hyperlink"/>
@@ -8968,8 +10013,8 @@
       <w:pPr>
         <w:pStyle w:val="Heading1"/>
       </w:pPr>
-      <w:bookmarkStart w:id="18" w:name="_Toc66284532"/>
-      <w:bookmarkStart w:id="19" w:name="_Ref66212494"/>
+      <w:bookmarkStart w:id="20" w:name="_Ref66212494"/>
+      <w:bookmarkStart w:id="21" w:name="_Toc66441939"/>
       <w:r>
         <w:lastRenderedPageBreak/>
         <w:t xml:space="preserve">Appendix A: Troubleshooting common </w:t>
@@ -8978,7 +10023,7 @@
       <w:r>
         <w:t>errors</w:t>
       </w:r>
-      <w:bookmarkEnd w:id="18"/>
+      <w:bookmarkEnd w:id="21"/>
       <w:proofErr w:type="gramEnd"/>
     </w:p>
     <w:p>
@@ -8991,11 +10036,11 @@
       <w:pPr>
         <w:pStyle w:val="Heading2"/>
       </w:pPr>
-      <w:bookmarkStart w:id="20" w:name="_Toc66284533"/>
+      <w:bookmarkStart w:id="22" w:name="_Toc66441940"/>
       <w:r>
         <w:t>Analysis questions</w:t>
       </w:r>
-      <w:bookmarkEnd w:id="20"/>
+      <w:bookmarkEnd w:id="22"/>
     </w:p>
     <w:p>
       <w:pPr>
@@ -9362,7 +10407,7 @@
                     </pic:cNvPicPr>
                   </pic:nvPicPr>
                   <pic:blipFill>
-                    <a:blip r:embed="rId49"/>
+                    <a:blip r:embed="rId50"/>
                     <a:srcRect/>
                     <a:stretch>
                       <a:fillRect/>
@@ -9429,7 +10474,7 @@
                     </pic:cNvPicPr>
                   </pic:nvPicPr>
                   <pic:blipFill>
-                    <a:blip r:embed="rId50"/>
+                    <a:blip r:embed="rId51"/>
                     <a:srcRect/>
                     <a:stretch>
                       <a:fillRect/>
@@ -9507,11 +10552,11 @@
       <w:pPr>
         <w:pStyle w:val="Heading2"/>
       </w:pPr>
-      <w:bookmarkStart w:id="21" w:name="_Toc66284534"/>
+      <w:bookmarkStart w:id="23" w:name="_Toc66441941"/>
       <w:r>
         <w:t>Exceptions</w:t>
       </w:r>
-      <w:bookmarkEnd w:id="21"/>
+      <w:bookmarkEnd w:id="23"/>
     </w:p>
     <w:p>
       <w:pPr>
@@ -9634,8 +10679,8 @@
       <w:pPr>
         <w:pStyle w:val="Heading1"/>
       </w:pPr>
-      <w:bookmarkStart w:id="22" w:name="_Toc66284535"/>
-      <w:bookmarkEnd w:id="19"/>
+      <w:bookmarkStart w:id="24" w:name="_Toc66441942"/>
+      <w:bookmarkEnd w:id="20"/>
       <w:r>
         <w:t xml:space="preserve">Appendix </w:t>
       </w:r>
@@ -9645,7 +10690,7 @@
       <w:r>
         <w:t>: Code overview</w:t>
       </w:r>
-      <w:bookmarkEnd w:id="22"/>
+      <w:bookmarkEnd w:id="24"/>
     </w:p>
     <w:p>
       <w:r>
@@ -9737,11 +10782,11 @@
       <w:pPr>
         <w:pStyle w:val="Heading2"/>
       </w:pPr>
-      <w:bookmarkStart w:id="23" w:name="_Toc66284536"/>
+      <w:bookmarkStart w:id="25" w:name="_Toc66441943"/>
       <w:r>
         <w:t>__ENUM.py</w:t>
       </w:r>
-      <w:bookmarkEnd w:id="23"/>
+      <w:bookmarkEnd w:id="25"/>
     </w:p>
     <w:p>
       <w:r>
@@ -9752,13 +10797,13 @@
       <w:pPr>
         <w:pStyle w:val="Heading2"/>
       </w:pPr>
-      <w:bookmarkStart w:id="24" w:name="_Ref66273595"/>
-      <w:bookmarkStart w:id="25" w:name="_Toc66284537"/>
+      <w:bookmarkStart w:id="26" w:name="_Ref66273595"/>
+      <w:bookmarkStart w:id="27" w:name="_Toc66441944"/>
       <w:r>
         <w:t>__FUNCTION.py</w:t>
       </w:r>
-      <w:bookmarkEnd w:id="24"/>
-      <w:bookmarkEnd w:id="25"/>
+      <w:bookmarkEnd w:id="26"/>
+      <w:bookmarkEnd w:id="27"/>
     </w:p>
     <w:p>
       <w:r>
@@ -11347,7 +12392,7 @@
       <w:r>
         <w:t xml:space="preserve">t mu and standard deviation sigma. Note that these parameters define the underlying Gaussian distribution which the Wiener process accumulates and is dependent on the time steps provided in the domain. See </w:t>
       </w:r>
-      <w:hyperlink r:id="rId51" w:history="1">
+      <w:hyperlink r:id="rId52" w:history="1">
         <w:r>
           <w:rPr>
             <w:rStyle w:val="Hyperlink"/>
@@ -11677,11 +12722,11 @@
       <w:pPr>
         <w:pStyle w:val="Heading2"/>
       </w:pPr>
-      <w:bookmarkStart w:id="26" w:name="_Toc66284538"/>
+      <w:bookmarkStart w:id="28" w:name="_Toc66441945"/>
       <w:r>
         <w:t>__OPERATION.py</w:t>
       </w:r>
-      <w:bookmarkEnd w:id="26"/>
+      <w:bookmarkEnd w:id="28"/>
     </w:p>
     <w:p>
       <w:r>
@@ -11711,7 +12756,7 @@
                     </pic:cNvPicPr>
                   </pic:nvPicPr>
                   <pic:blipFill>
-                    <a:blip r:embed="rId52">
+                    <a:blip r:embed="rId53">
                       <a:extLst>
                         <a:ext uri="{28A0092B-C50C-407E-A947-70E740481C1C}">
                           <a14:useLocalDpi xmlns:a14="http://schemas.microsoft.com/office/drawing/2010/main" val="0"/>
@@ -11761,11 +12806,11 @@
       <w:pPr>
         <w:pStyle w:val="Heading2"/>
       </w:pPr>
-      <w:bookmarkStart w:id="27" w:name="_Toc66284539"/>
+      <w:bookmarkStart w:id="29" w:name="_Toc66441946"/>
       <w:r>
         <w:t>__VISUALS.py</w:t>
       </w:r>
-      <w:bookmarkEnd w:id="27"/>
+      <w:bookmarkEnd w:id="29"/>
     </w:p>
     <w:p>
       <w:r>
@@ -11916,12 +12961,12 @@
       <w:pPr>
         <w:pStyle w:val="Heading2"/>
       </w:pPr>
-      <w:bookmarkStart w:id="28" w:name="_Toc66284540"/>
+      <w:bookmarkStart w:id="30" w:name="_Toc66441947"/>
       <w:r>
         <w:lastRenderedPageBreak/>
         <w:t>_CREATE.py</w:t>
       </w:r>
-      <w:bookmarkEnd w:id="28"/>
+      <w:bookmarkEnd w:id="30"/>
     </w:p>
     <w:p>
       <w:r>
@@ -11992,11 +13037,11 @@
       <w:pPr>
         <w:pStyle w:val="Heading2"/>
       </w:pPr>
-      <w:bookmarkStart w:id="29" w:name="_Toc66284541"/>
+      <w:bookmarkStart w:id="31" w:name="_Toc66441948"/>
       <w:r>
         <w:t>_INITIALIZE.py</w:t>
       </w:r>
-      <w:bookmarkEnd w:id="29"/>
+      <w:bookmarkEnd w:id="31"/>
     </w:p>
     <w:p>
       <w:r>
@@ -12217,11 +13262,11 @@
       <w:pPr>
         <w:pStyle w:val="Heading2"/>
       </w:pPr>
-      <w:bookmarkStart w:id="30" w:name="_Toc66284542"/>
+      <w:bookmarkStart w:id="32" w:name="_Toc66441949"/>
       <w:r>
         <w:t>_PREPARE.py</w:t>
       </w:r>
-      <w:bookmarkEnd w:id="30"/>
+      <w:bookmarkEnd w:id="32"/>
     </w:p>
     <w:p>
       <w:r>
@@ -12287,11 +13332,11 @@
       <w:pPr>
         <w:pStyle w:val="Heading2"/>
       </w:pPr>
-      <w:bookmarkStart w:id="31" w:name="_Toc66284543"/>
+      <w:bookmarkStart w:id="33" w:name="_Toc66441950"/>
       <w:r>
         <w:t>_RECOVER.py</w:t>
       </w:r>
-      <w:bookmarkEnd w:id="31"/>
+      <w:bookmarkEnd w:id="33"/>
     </w:p>
     <w:p>
       <w:r>
@@ -12352,11 +13397,11 @@
       <w:pPr>
         <w:pStyle w:val="Heading2"/>
       </w:pPr>
-      <w:bookmarkStart w:id="32" w:name="_Toc66284544"/>
+      <w:bookmarkStart w:id="34" w:name="_Toc66441951"/>
       <w:r>
         <w:t>_SEGMENT.py</w:t>
       </w:r>
-      <w:bookmarkEnd w:id="32"/>
+      <w:bookmarkEnd w:id="34"/>
     </w:p>
     <w:p>
       <w:r>
@@ -12466,12 +13511,12 @@
       <w:pPr>
         <w:pStyle w:val="Heading2"/>
       </w:pPr>
-      <w:bookmarkStart w:id="33" w:name="_Toc66284545"/>
+      <w:bookmarkStart w:id="35" w:name="_Toc66441952"/>
       <w:r>
         <w:lastRenderedPageBreak/>
         <w:t>_TRACK.py</w:t>
       </w:r>
-      <w:bookmarkEnd w:id="33"/>
+      <w:bookmarkEnd w:id="35"/>
     </w:p>
     <w:p>
       <w:r>
@@ -12649,14 +13694,14 @@
       <w:pPr>
         <w:pStyle w:val="Heading2"/>
       </w:pPr>
-      <w:bookmarkStart w:id="34" w:name="_Toc66284546"/>
+      <w:bookmarkStart w:id="36" w:name="_Toc66441953"/>
       <w:r>
         <w:t>crop</w:t>
       </w:r>
       <w:r>
         <w:t>.py</w:t>
       </w:r>
-      <w:bookmarkEnd w:id="34"/>
+      <w:bookmarkEnd w:id="36"/>
     </w:p>
     <w:p>
       <w:r>
@@ -12703,11 +13748,11 @@
       <w:pPr>
         <w:pStyle w:val="Heading2"/>
       </w:pPr>
-      <w:bookmarkStart w:id="35" w:name="_Toc66284547"/>
+      <w:bookmarkStart w:id="37" w:name="_Toc66441954"/>
       <w:r>
         <w:t>main.py</w:t>
       </w:r>
-      <w:bookmarkEnd w:id="35"/>
+      <w:bookmarkEnd w:id="37"/>
     </w:p>
     <w:p>
       <w:r>
@@ -12737,11 +13782,11 @@
       <w:pPr>
         <w:pStyle w:val="Heading2"/>
       </w:pPr>
-      <w:bookmarkStart w:id="36" w:name="_Toc66284548"/>
+      <w:bookmarkStart w:id="38" w:name="_Toc66441955"/>
       <w:r>
         <w:t>simulate.py</w:t>
       </w:r>
-      <w:bookmarkEnd w:id="36"/>
+      <w:bookmarkEnd w:id="38"/>
     </w:p>
     <w:p>
       <w:pPr>
@@ -12785,11 +13830,11 @@
       <w:pPr>
         <w:pStyle w:val="Heading2"/>
       </w:pPr>
-      <w:bookmarkStart w:id="37" w:name="_Toc66284549"/>
+      <w:bookmarkStart w:id="39" w:name="_Toc66441956"/>
       <w:r>
         <w:t>USER.py</w:t>
       </w:r>
-      <w:bookmarkEnd w:id="37"/>
+      <w:bookmarkEnd w:id="39"/>
     </w:p>
     <w:p>
       <w:r>
@@ -12823,7 +13868,7 @@
       </w:r>
     </w:p>
     <w:sectPr>
-      <w:footerReference w:type="default" r:id="rId53"/>
+      <w:footerReference w:type="default" r:id="rId54"/>
       <w:pgSz w:w="12240" w:h="15840"/>
       <w:pgMar w:top="1440" w:right="1440" w:bottom="1440" w:left="1440" w:header="720" w:footer="720" w:gutter="0"/>
       <w:cols w:space="720"/>
@@ -13075,7 +14120,7 @@
         <w:ind w:left="1440" w:hanging="360"/>
       </w:pPr>
     </w:lvl>
-    <w:lvl w:ilvl="2" w:tplc="0409001B" w:tentative="1">
+    <w:lvl w:ilvl="2" w:tplc="0409001B">
       <w:start w:val="1"/>
       <w:numFmt w:val="lowerRoman"/>
       <w:lvlText w:val="%3."/>

</xml_diff>